<commit_message>
FInalizing team-doc with UML
</commit_message>
<xml_diff>
--- a/ProjectDocument.docx
+++ b/ProjectDocument.docx
@@ -1703,7 +1703,7 @@
           <w:szCs w:val="22"/>
           <w:lang w:val="en-US"/>
         </w:rPr>
-        <w:t>Taryn: UI design for all pages minus the pet details</w:t>
+        <w:t xml:space="preserve">Taryn: </w:t>
       </w:r>
       <w:r>
         <w:rPr>
@@ -1713,6 +1713,26 @@
           <w:szCs w:val="22"/>
           <w:lang w:val="en-US"/>
         </w:rPr>
+        <w:t>WPF G</w:t>
+      </w:r>
+      <w:r>
+        <w:rPr>
+          <w:rStyle w:val="scxo46170022"/>
+          <w:rFonts w:ascii="Calibri" w:hAnsi="Calibri" w:cs="Calibri"/>
+          <w:sz w:val="22"/>
+          <w:szCs w:val="22"/>
+          <w:lang w:val="en-US"/>
+        </w:rPr>
+        <w:t>UI design for all pages minus the pet details</w:t>
+      </w:r>
+      <w:r>
+        <w:rPr>
+          <w:rStyle w:val="scxo46170022"/>
+          <w:rFonts w:ascii="Calibri" w:hAnsi="Calibri" w:cs="Calibri"/>
+          <w:sz w:val="22"/>
+          <w:szCs w:val="22"/>
+          <w:lang w:val="en-US"/>
+        </w:rPr>
         <w:t>, adoption form, saving adoptee info to a file, updating pet status, submission popup</w:t>
       </w:r>
     </w:p>
@@ -1737,7 +1757,7 @@
           <w:szCs w:val="22"/>
           <w:lang w:val="en-US"/>
         </w:rPr>
-        <w:t>Hana: UI</w:t>
+        <w:t xml:space="preserve">Hana: </w:t>
       </w:r>
       <w:r>
         <w:rPr>
@@ -1747,6 +1767,16 @@
           <w:szCs w:val="22"/>
           <w:lang w:val="en-US"/>
         </w:rPr>
+        <w:t>WPF base design for the pet windows</w:t>
+      </w:r>
+      <w:r>
+        <w:rPr>
+          <w:rStyle w:val="scxo46170022"/>
+          <w:rFonts w:ascii="Calibri" w:hAnsi="Calibri" w:cs="Calibri"/>
+          <w:sz w:val="22"/>
+          <w:szCs w:val="22"/>
+          <w:lang w:val="en-US"/>
+        </w:rPr>
         <w:t xml:space="preserve">, </w:t>
       </w:r>
       <w:r>
@@ -1757,7 +1787,7 @@
           <w:szCs w:val="22"/>
           <w:lang w:val="en-US"/>
         </w:rPr>
-        <w:t xml:space="preserve">Pet classes, refreshing </w:t>
+        <w:t xml:space="preserve">Pet class, refreshing </w:t>
       </w:r>
       <w:r>
         <w:rPr>
@@ -1787,7 +1817,27 @@
           <w:szCs w:val="22"/>
           <w:lang w:val="en-US"/>
         </w:rPr>
-        <w:t>pet details, pet database</w:t>
+        <w:t>pet details</w:t>
+      </w:r>
+      <w:r>
+        <w:rPr>
+          <w:rStyle w:val="scxo46170022"/>
+          <w:rFonts w:ascii="Calibri" w:hAnsi="Calibri" w:cs="Calibri"/>
+          <w:sz w:val="22"/>
+          <w:szCs w:val="22"/>
+          <w:lang w:val="en-US"/>
+        </w:rPr>
+        <w:t xml:space="preserve"> window</w:t>
+      </w:r>
+      <w:r>
+        <w:rPr>
+          <w:rStyle w:val="scxo46170022"/>
+          <w:rFonts w:ascii="Calibri" w:hAnsi="Calibri" w:cs="Calibri"/>
+          <w:sz w:val="22"/>
+          <w:szCs w:val="22"/>
+          <w:lang w:val="en-US"/>
+        </w:rPr>
+        <w:t>, pet database</w:t>
       </w:r>
       <w:r>
         <w:rPr>
@@ -1851,7 +1901,37 @@
           <w:szCs w:val="22"/>
           <w:lang w:val="en-US"/>
         </w:rPr>
-        <w:t>We decided early on that we would each do one part of the project (which we split as the pet portion and the adoption portion) and that we would split the WPF, and that is what we did.</w:t>
+        <w:t>We decided early on that we would each do one part of the project (which we split as the pet portion and the adoption portion) and we</w:t>
+      </w:r>
+      <w:r>
+        <w:rPr>
+          <w:rStyle w:val="eop"/>
+          <w:rFonts w:ascii="Calibri" w:hAnsi="Calibri" w:cs="Calibri"/>
+          <w:sz w:val="22"/>
+          <w:szCs w:val="22"/>
+          <w:lang w:val="en-US"/>
+        </w:rPr>
+        <w:t xml:space="preserve"> </w:t>
+      </w:r>
+      <w:r>
+        <w:rPr>
+          <w:rStyle w:val="eop"/>
+          <w:rFonts w:ascii="Calibri" w:hAnsi="Calibri" w:cs="Calibri"/>
+          <w:sz w:val="22"/>
+          <w:szCs w:val="22"/>
+          <w:lang w:val="en-US"/>
+        </w:rPr>
+        <w:t>split the WPF.</w:t>
+      </w:r>
+      <w:r>
+        <w:rPr>
+          <w:rStyle w:val="eop"/>
+          <w:rFonts w:ascii="Calibri" w:hAnsi="Calibri" w:cs="Calibri"/>
+          <w:sz w:val="22"/>
+          <w:szCs w:val="22"/>
+          <w:lang w:val="en-US"/>
+        </w:rPr>
+        <w:t xml:space="preserve"> We are both contributing hand drawn pet icons as well.</w:t>
       </w:r>
     </w:p>
     <w:p>
@@ -1903,12 +1983,6 @@
         </w:rPr>
         <w:t>The main window</w:t>
       </w:r>
-      <w:r>
-        <w:rPr>
-          <w:rStyle w:val="normaltextrun"/>
-        </w:rPr>
-        <w:t>:</w:t>
-      </w:r>
     </w:p>
     <w:p>
       <w:pPr>
@@ -1919,7 +1993,22 @@
       </w:pPr>
       <w:r>
         <w:rPr>
+          <w:rStyle w:val="normaltextrun"/>
+        </w:rPr>
+        <w:t>Appears on initial launch and is the first window displayed to the user. User can choose to access the pet center when they click on the “Click to see available pets” button</w:t>
+      </w:r>
+    </w:p>
+    <w:p>
+      <w:pPr>
+        <w:pStyle w:val="NoSpacing"/>
+        <w:rPr>
+          <w:rStyle w:val="normaltextrun"/>
+        </w:rPr>
+      </w:pPr>
+      <w:r>
+        <w:rPr>
           <w:rFonts w:ascii="Segoe UI" w:hAnsi="Segoe UI" w:cs="Segoe UI"/>
+          <w:noProof/>
           <w:color w:val="1E4E79"/>
           <w:sz w:val="18"/>
           <w:szCs w:val="18"/>
@@ -2032,8 +2121,27 @@
         <w:rPr>
           <w:rStyle w:val="normaltextrun"/>
         </w:rPr>
-        <w:lastRenderedPageBreak/>
-        <w:t>pet page:</w:t>
+        <w:t>pet page</w:t>
+      </w:r>
+    </w:p>
+    <w:p>
+      <w:pPr>
+        <w:pStyle w:val="NoSpacing"/>
+        <w:rPr>
+          <w:rStyle w:val="normaltextrun"/>
+        </w:rPr>
+      </w:pPr>
+      <w:r>
+        <w:rPr>
+          <w:rStyle w:val="normaltextrun"/>
+        </w:rPr>
+        <w:t xml:space="preserve">This page </w:t>
+      </w:r>
+      <w:r>
+        <w:rPr>
+          <w:rStyle w:val="normaltextrun"/>
+        </w:rPr>
+        <w:t>appears after the user clicks the first button. It shows the user 4 randomized pets. The user can then select a pet and it will open the Pet Details window. They can also choose to refresh the page to get another 4 random pets.</w:t>
       </w:r>
     </w:p>
     <w:p>
@@ -2053,6 +2161,7 @@
         <w:rPr>
           <w:rStyle w:val="normaltextrun"/>
           <w:rFonts w:ascii="Calibri" w:hAnsi="Calibri" w:cs="Calibri"/>
+          <w:noProof/>
           <w:color w:val="1E4E79"/>
           <w:sz w:val="32"/>
           <w:szCs w:val="32"/>
@@ -2120,28 +2229,59 @@
           <w:rStyle w:val="normaltextrun"/>
           <w:rFonts w:ascii="Calibri" w:hAnsi="Calibri" w:cs="Calibri"/>
         </w:rPr>
-        <w:t>page:</w:t>
-      </w:r>
-      <w:r>
-        <w:rPr>
-          <w:rStyle w:val="normaltextrun"/>
-          <w:rFonts w:ascii="Calibri" w:hAnsi="Calibri" w:cs="Calibri"/>
-        </w:rPr>
-        <w:t xml:space="preserve"> (NO GUI YET)</w:t>
-      </w:r>
-    </w:p>
-    <w:p>
-      <w:pPr>
-        <w:rPr>
-          <w:rStyle w:val="normaltextrun"/>
-          <w:rFonts w:ascii="Calibri" w:hAnsi="Calibri" w:cs="Calibri"/>
-        </w:rPr>
-      </w:pPr>
-      <w:r>
-        <w:rPr>
-          <w:rStyle w:val="normaltextrun"/>
-          <w:rFonts w:ascii="Calibri" w:hAnsi="Calibri" w:cs="Calibri"/>
-        </w:rPr>
+        <w:t>pag</w:t>
+      </w:r>
+      <w:r>
+        <w:rPr>
+          <w:rStyle w:val="normaltextrun"/>
+          <w:rFonts w:ascii="Calibri" w:hAnsi="Calibri" w:cs="Calibri"/>
+        </w:rPr>
+        <w:t xml:space="preserve">e </w:t>
+      </w:r>
+      <w:r>
+        <w:rPr>
+          <w:rStyle w:val="normaltextrun"/>
+          <w:rFonts w:ascii="Calibri" w:hAnsi="Calibri" w:cs="Calibri"/>
+        </w:rPr>
+        <w:t>(NO GUI YET)</w:t>
+      </w:r>
+    </w:p>
+    <w:p>
+      <w:pPr>
+        <w:rPr>
+          <w:rStyle w:val="normaltextrun"/>
+          <w:rFonts w:ascii="Calibri" w:hAnsi="Calibri" w:cs="Calibri"/>
+        </w:rPr>
+      </w:pPr>
+      <w:r>
+        <w:rPr>
+          <w:rStyle w:val="normaltextrun"/>
+          <w:rFonts w:ascii="Calibri" w:hAnsi="Calibri" w:cs="Calibri"/>
+        </w:rPr>
+        <w:t xml:space="preserve">This page appears after the user selects a </w:t>
+      </w:r>
+      <w:r>
+        <w:rPr>
+          <w:rStyle w:val="normaltextrun"/>
+          <w:rFonts w:ascii="Calibri" w:hAnsi="Calibri" w:cs="Calibri"/>
+        </w:rPr>
+        <w:t>pet from the available pets.</w:t>
+      </w:r>
+    </w:p>
+    <w:p>
+      <w:pPr>
+        <w:rPr>
+          <w:rStyle w:val="normaltextrun"/>
+          <w:rFonts w:ascii="Calibri" w:hAnsi="Calibri" w:cs="Calibri"/>
+        </w:rPr>
+      </w:pPr>
+      <w:r>
+        <w:rPr>
+          <w:rStyle w:val="normaltextrun"/>
+          <w:rFonts w:ascii="Calibri" w:hAnsi="Calibri" w:cs="Calibri"/>
+          <w:noProof/>
+        </w:rPr>
+        <w:lastRenderedPageBreak/>
         <w:drawing>
           <wp:inline distT="0" distB="0" distL="0" distR="0" wp14:anchorId="58796C71" wp14:editId="0C12CD2A">
             <wp:extent cx="5943600" cy="4113530"/>
@@ -2218,6 +2358,7 @@
         <w:rPr>
           <w:rStyle w:val="normaltextrun"/>
           <w:rFonts w:ascii="Calibri" w:hAnsi="Calibri" w:cs="Calibri"/>
+          <w:noProof/>
           <w:color w:val="1E4E79"/>
           <w:sz w:val="32"/>
           <w:szCs w:val="32"/>
@@ -2302,6 +2443,7 @@
         <w:rPr>
           <w:rStyle w:val="normaltextrun"/>
           <w:rFonts w:ascii="Calibri" w:hAnsi="Calibri" w:cs="Calibri"/>
+          <w:noProof/>
           <w:color w:val="1E4E79"/>
           <w:sz w:val="32"/>
           <w:szCs w:val="32"/>
@@ -2459,29 +2601,7 @@
           <w:szCs w:val="22"/>
           <w:lang w:val="en-US"/>
         </w:rPr>
-        <w:t xml:space="preserve"> Implement adoption fees related to the type of pet being adopted. We want to utilize an interface called </w:t>
-      </w:r>
-      <w:proofErr w:type="spellStart"/>
-      <w:r>
-        <w:rPr>
-          <w:rStyle w:val="normaltextrun"/>
-          <w:rFonts w:ascii="Calibri" w:hAnsi="Calibri" w:cs="Calibri"/>
-          <w:sz w:val="22"/>
-          <w:szCs w:val="22"/>
-          <w:lang w:val="en-US"/>
-        </w:rPr>
-        <w:t>IAdoptable</w:t>
-      </w:r>
-      <w:proofErr w:type="spellEnd"/>
-      <w:r>
-        <w:rPr>
-          <w:rStyle w:val="normaltextrun"/>
-          <w:rFonts w:ascii="Calibri" w:hAnsi="Calibri" w:cs="Calibri"/>
-          <w:sz w:val="22"/>
-          <w:szCs w:val="22"/>
-          <w:lang w:val="en-US"/>
-        </w:rPr>
-        <w:t xml:space="preserve"> to hold the adoption fees and the status of the pet + have classes for each Pet type that will inherit from the Pet class. The pet class will contain members to be overridden such as where they live, what they eat, etc. Finishing the validation of the adoption forms.</w:t>
+        <w:t xml:space="preserve"> Implement adoption fees related to the type of pet being adopted. We want to utilize an interface called IAdoptable to hold the adoption fees and the status of the pet + have classes for each Pet type that will inherit from the Pet class. The pet class will contain members to be overridden such as where they live, what they eat, etc. Finishing the validation of the adoption forms.</w:t>
       </w:r>
     </w:p>
     <w:p>
@@ -2682,6 +2802,43 @@
         <w:spacing w:before="0" w:beforeAutospacing="0" w:after="0" w:afterAutospacing="0"/>
         <w:textAlignment w:val="baseline"/>
         <w:rPr>
+          <w:rStyle w:val="eop"/>
+          <w:rFonts w:ascii="Calibri" w:hAnsi="Calibri" w:cs="Calibri"/>
+          <w:color w:val="1E4E79"/>
+          <w:sz w:val="32"/>
+          <w:szCs w:val="32"/>
+          <w:lang w:val="en-US"/>
+        </w:rPr>
+      </w:pPr>
+      <w:r>
+        <w:rPr>
+          <w:rStyle w:val="normaltextrun"/>
+          <w:rFonts w:ascii="Calibri" w:hAnsi="Calibri" w:cs="Calibri"/>
+          <w:color w:val="1E4E79"/>
+          <w:sz w:val="32"/>
+          <w:szCs w:val="32"/>
+          <w:lang w:val="en-US"/>
+        </w:rPr>
+        <w:t>Appendix B: UML Class Diagram</w:t>
+      </w:r>
+      <w:r>
+        <w:rPr>
+          <w:rStyle w:val="eop"/>
+          <w:rFonts w:ascii="Calibri" w:hAnsi="Calibri" w:cs="Calibri"/>
+          <w:color w:val="1E4E79"/>
+          <w:sz w:val="32"/>
+          <w:szCs w:val="32"/>
+          <w:lang w:val="en-US"/>
+        </w:rPr>
+        <w:t> </w:t>
+      </w:r>
+    </w:p>
+    <w:p>
+      <w:pPr>
+        <w:pStyle w:val="paragraph"/>
+        <w:spacing w:before="0" w:beforeAutospacing="0" w:after="0" w:afterAutospacing="0"/>
+        <w:textAlignment w:val="baseline"/>
+        <w:rPr>
           <w:rFonts w:ascii="Segoe UI" w:hAnsi="Segoe UI" w:cs="Segoe UI"/>
           <w:color w:val="1E4E79"/>
           <w:sz w:val="18"/>
@@ -2691,25 +2848,57 @@
       </w:pPr>
       <w:r>
         <w:rPr>
-          <w:rStyle w:val="normaltextrun"/>
-          <w:rFonts w:ascii="Calibri" w:hAnsi="Calibri" w:cs="Calibri"/>
-          <w:color w:val="1E4E79"/>
-          <w:sz w:val="32"/>
-          <w:szCs w:val="32"/>
-          <w:lang w:val="en-US"/>
-        </w:rPr>
-        <w:t>Appendix B: UML Class Diagram</w:t>
-      </w:r>
-      <w:r>
-        <w:rPr>
-          <w:rStyle w:val="eop"/>
-          <w:rFonts w:ascii="Calibri" w:hAnsi="Calibri" w:cs="Calibri"/>
-          <w:color w:val="1E4E79"/>
-          <w:sz w:val="32"/>
-          <w:szCs w:val="32"/>
-          <w:lang w:val="en-US"/>
-        </w:rPr>
-        <w:t> </w:t>
+          <w:noProof/>
+        </w:rPr>
+        <w:lastRenderedPageBreak/>
+        <w:drawing>
+          <wp:inline distT="0" distB="0" distL="0" distR="0" wp14:anchorId="2254B65F" wp14:editId="190A64F7">
+            <wp:extent cx="5943600" cy="5146040"/>
+            <wp:effectExtent l="0" t="0" r="0" b="0"/>
+            <wp:docPr id="6" name="Picture 6" descr="A diagram of a pet and dog&#10;&#10;Description automatically generated"/>
+            <wp:cNvGraphicFramePr>
+              <a:graphicFrameLocks xmlns:a="http://schemas.openxmlformats.org/drawingml/2006/main" noChangeAspect="1"/>
+            </wp:cNvGraphicFramePr>
+            <a:graphic xmlns:a="http://schemas.openxmlformats.org/drawingml/2006/main">
+              <a:graphicData uri="http://schemas.openxmlformats.org/drawingml/2006/picture">
+                <pic:pic xmlns:pic="http://schemas.openxmlformats.org/drawingml/2006/picture">
+                  <pic:nvPicPr>
+                    <pic:cNvPr id="6" name="Picture 6" descr="A diagram of a pet and dog&#10;&#10;Description automatically generated"/>
+                    <pic:cNvPicPr>
+                      <a:picLocks noChangeAspect="1" noChangeArrowheads="1"/>
+                    </pic:cNvPicPr>
+                  </pic:nvPicPr>
+                  <pic:blipFill>
+                    <a:blip r:embed="rId10">
+                      <a:extLst>
+                        <a:ext uri="{28A0092B-C50C-407E-A947-70E740481C1C}">
+                          <a14:useLocalDpi xmlns:a14="http://schemas.microsoft.com/office/drawing/2010/main" val="0"/>
+                        </a:ext>
+                      </a:extLst>
+                    </a:blip>
+                    <a:srcRect/>
+                    <a:stretch>
+                      <a:fillRect/>
+                    </a:stretch>
+                  </pic:blipFill>
+                  <pic:spPr bwMode="auto">
+                    <a:xfrm>
+                      <a:off x="0" y="0"/>
+                      <a:ext cx="5943600" cy="5146040"/>
+                    </a:xfrm>
+                    <a:prstGeom prst="rect">
+                      <a:avLst/>
+                    </a:prstGeom>
+                    <a:noFill/>
+                    <a:ln>
+                      <a:noFill/>
+                    </a:ln>
+                  </pic:spPr>
+                </pic:pic>
+              </a:graphicData>
+            </a:graphic>
+          </wp:inline>
+        </w:drawing>
       </w:r>
     </w:p>
     <w:p>
@@ -2760,29 +2949,7 @@
           <w:szCs w:val="22"/>
           <w:lang w:val="en-US"/>
         </w:rPr>
-        <w:t xml:space="preserve">DO NOT PLACE </w:t>
-      </w:r>
-      <w:proofErr w:type="gramStart"/>
-      <w:r>
-        <w:rPr>
-          <w:rStyle w:val="normaltextrun"/>
-          <w:rFonts w:ascii="Calibri" w:hAnsi="Calibri" w:cs="Calibri"/>
-          <w:sz w:val="22"/>
-          <w:szCs w:val="22"/>
-          <w:lang w:val="en-US"/>
-        </w:rPr>
-        <w:t>A  LINK</w:t>
-      </w:r>
-      <w:proofErr w:type="gramEnd"/>
-      <w:r>
-        <w:rPr>
-          <w:rStyle w:val="normaltextrun"/>
-          <w:rFonts w:ascii="Calibri" w:hAnsi="Calibri" w:cs="Calibri"/>
-          <w:sz w:val="22"/>
-          <w:szCs w:val="22"/>
-          <w:lang w:val="en-US"/>
-        </w:rPr>
-        <w:t xml:space="preserve"> TO THE DIAGRAM. </w:t>
+        <w:t>DO NOT PLACE A  LINK TO THE DIAGRAM. </w:t>
       </w:r>
       <w:r>
         <w:rPr>

</xml_diff>

<commit_message>
Adjusted team doc - removed 'we'
</commit_message>
<xml_diff>
--- a/ProjectDocument.docx
+++ b/ProjectDocument.docx
@@ -562,7 +562,17 @@
           <w:szCs w:val="22"/>
           <w:lang w:val="en-US"/>
         </w:rPr>
-        <w:t xml:space="preserve">We want to develop </w:t>
+        <w:t>Develop</w:t>
+      </w:r>
+      <w:r>
+        <w:rPr>
+          <w:rStyle w:val="eop"/>
+          <w:rFonts w:ascii="Calibri" w:hAnsi="Calibri" w:cs="Calibri"/>
+          <w:sz w:val="22"/>
+          <w:szCs w:val="22"/>
+          <w:lang w:val="en-US"/>
+        </w:rPr>
+        <w:t xml:space="preserve"> </w:t>
       </w:r>
       <w:r>
         <w:rPr>
@@ -691,7 +701,17 @@
           <w:szCs w:val="22"/>
           <w:lang w:val="en-US"/>
         </w:rPr>
-        <w:t xml:space="preserve">We want a pet database that will keep track of which pet has been adopted or not. In the main window, the pets need to be randomly displayed to the user. </w:t>
+        <w:t>A</w:t>
+      </w:r>
+      <w:r>
+        <w:rPr>
+          <w:rStyle w:val="eop"/>
+          <w:rFonts w:ascii="Calibri" w:hAnsi="Calibri" w:cs="Calibri"/>
+          <w:sz w:val="22"/>
+          <w:szCs w:val="22"/>
+          <w:lang w:val="en-US"/>
+        </w:rPr>
+        <w:t xml:space="preserve"> pet database will keep track of which pet has been adopted or not. In the main window, the pets need to be randomly displayed to the user. </w:t>
       </w:r>
       <w:r>
         <w:rPr>
@@ -902,7 +922,17 @@
           <w:szCs w:val="22"/>
           <w:lang w:val="en-US"/>
         </w:rPr>
-        <w:t xml:space="preserve">We will be coding in C# </w:t>
+        <w:t>Coding</w:t>
+      </w:r>
+      <w:r>
+        <w:rPr>
+          <w:rStyle w:val="eop"/>
+          <w:rFonts w:ascii="Calibri" w:hAnsi="Calibri" w:cs="Calibri"/>
+          <w:sz w:val="22"/>
+          <w:szCs w:val="22"/>
+          <w:lang w:val="en-US"/>
+        </w:rPr>
+        <w:t xml:space="preserve"> in C# </w:t>
       </w:r>
       <w:r>
         <w:rPr>
@@ -1133,7 +1163,6 @@
           <w:szCs w:val="22"/>
           <w:lang w:val="en-US"/>
         </w:rPr>
-        <w:lastRenderedPageBreak/>
         <w:t>Create an adoption form that will ask for information such as the user’s name, address, date of birth, etc.</w:t>
       </w:r>
     </w:p>
@@ -1160,6 +1189,7 @@
           <w:szCs w:val="22"/>
           <w:lang w:val="en-US"/>
         </w:rPr>
+        <w:lastRenderedPageBreak/>
         <w:t>Update the pet’s status to “adopted”.</w:t>
       </w:r>
     </w:p>
@@ -1513,11 +1543,23 @@
         <w:rPr>
           <w:rStyle w:val="eop"/>
           <w:rFonts w:ascii="Calibri" w:hAnsi="Calibri" w:cs="Calibri"/>
-          <w:sz w:val="22"/>
-          <w:szCs w:val="22"/>
-          <w:lang w:val="en-US"/>
-        </w:rPr>
-        <w:t xml:space="preserve">Pet class: </w:t>
+          <w:b/>
+          <w:bCs/>
+          <w:sz w:val="22"/>
+          <w:szCs w:val="22"/>
+          <w:lang w:val="en-US"/>
+        </w:rPr>
+        <w:t>Pet class:</w:t>
+      </w:r>
+      <w:r>
+        <w:rPr>
+          <w:rStyle w:val="eop"/>
+          <w:rFonts w:ascii="Calibri" w:hAnsi="Calibri" w:cs="Calibri"/>
+          <w:sz w:val="22"/>
+          <w:szCs w:val="22"/>
+          <w:lang w:val="en-US"/>
+        </w:rPr>
+        <w:t xml:space="preserve"> </w:t>
       </w:r>
       <w:r>
         <w:rPr>
@@ -1536,21 +1578,34 @@
         <w:spacing w:before="0" w:beforeAutospacing="0" w:after="0" w:afterAutospacing="0"/>
         <w:textAlignment w:val="baseline"/>
         <w:rPr>
-          <w:rFonts w:ascii="Calibri" w:hAnsi="Calibri" w:cs="Calibri"/>
-          <w:sz w:val="22"/>
-          <w:szCs w:val="22"/>
-          <w:lang w:val="en-US"/>
-        </w:rPr>
-      </w:pPr>
-      <w:r>
-        <w:rPr>
-          <w:rStyle w:val="eop"/>
-          <w:rFonts w:ascii="Calibri" w:hAnsi="Calibri" w:cs="Calibri"/>
-          <w:sz w:val="22"/>
-          <w:szCs w:val="22"/>
-          <w:lang w:val="en-US"/>
-        </w:rPr>
-        <w:t xml:space="preserve">Pet Database class: This class </w:t>
+          <w:rStyle w:val="eop"/>
+          <w:rFonts w:ascii="Calibri" w:hAnsi="Calibri" w:cs="Calibri"/>
+          <w:sz w:val="22"/>
+          <w:szCs w:val="22"/>
+          <w:lang w:val="en-US"/>
+        </w:rPr>
+      </w:pPr>
+      <w:r>
+        <w:rPr>
+          <w:rStyle w:val="eop"/>
+          <w:rFonts w:ascii="Calibri" w:hAnsi="Calibri" w:cs="Calibri"/>
+          <w:b/>
+          <w:bCs/>
+          <w:sz w:val="22"/>
+          <w:szCs w:val="22"/>
+          <w:lang w:val="en-US"/>
+        </w:rPr>
+        <w:t>Pet Database class</w:t>
+      </w:r>
+      <w:r>
+        <w:rPr>
+          <w:rStyle w:val="eop"/>
+          <w:rFonts w:ascii="Calibri" w:hAnsi="Calibri" w:cs="Calibri"/>
+          <w:sz w:val="22"/>
+          <w:szCs w:val="22"/>
+          <w:lang w:val="en-US"/>
+        </w:rPr>
+        <w:t xml:space="preserve">: This class </w:t>
       </w:r>
       <w:r>
         <w:rPr>
@@ -1581,6 +1636,29 @@
           <w:lang w:val="en-US"/>
         </w:rPr>
         <w:t>s Pet objects in an array and acts as a storage for the pets and their information (which is then passed to the Pet class to be utilized).</w:t>
+      </w:r>
+    </w:p>
+    <w:p>
+      <w:pPr>
+        <w:pStyle w:val="paragraph"/>
+        <w:spacing w:before="0" w:beforeAutospacing="0" w:after="0" w:afterAutospacing="0"/>
+        <w:textAlignment w:val="baseline"/>
+        <w:rPr>
+          <w:rFonts w:ascii="Calibri" w:hAnsi="Calibri" w:cs="Calibri"/>
+          <w:sz w:val="22"/>
+          <w:szCs w:val="22"/>
+          <w:lang w:val="en-US"/>
+        </w:rPr>
+      </w:pPr>
+      <w:r>
+        <w:rPr>
+          <w:rStyle w:val="eop"/>
+          <w:rFonts w:ascii="Calibri" w:hAnsi="Calibri" w:cs="Calibri"/>
+          <w:sz w:val="22"/>
+          <w:szCs w:val="22"/>
+          <w:lang w:val="en-US"/>
+        </w:rPr>
+        <w:t xml:space="preserve">Adopter class: class contains members needed to validate the adopter’s information and will </w:t>
       </w:r>
     </w:p>
     <w:p>
@@ -1682,163 +1760,525 @@
         <w:t> </w:t>
       </w:r>
     </w:p>
-    <w:p>
-      <w:pPr>
-        <w:pStyle w:val="paragraph"/>
-        <w:spacing w:before="0" w:beforeAutospacing="0" w:after="0" w:afterAutospacing="0"/>
-        <w:textAlignment w:val="baseline"/>
-        <w:rPr>
-          <w:rStyle w:val="scxo46170022"/>
-          <w:rFonts w:ascii="Calibri" w:hAnsi="Calibri" w:cs="Calibri"/>
-          <w:sz w:val="22"/>
-          <w:szCs w:val="22"/>
-          <w:lang w:val="en-US"/>
-        </w:rPr>
-      </w:pPr>
-      <w:r>
-        <w:rPr>
-          <w:rStyle w:val="scxo46170022"/>
-          <w:rFonts w:ascii="Calibri" w:hAnsi="Calibri" w:cs="Calibri"/>
-          <w:sz w:val="22"/>
-          <w:szCs w:val="22"/>
-          <w:lang w:val="en-US"/>
-        </w:rPr>
-        <w:t xml:space="preserve">Taryn: </w:t>
-      </w:r>
-      <w:r>
-        <w:rPr>
-          <w:rStyle w:val="scxo46170022"/>
-          <w:rFonts w:ascii="Calibri" w:hAnsi="Calibri" w:cs="Calibri"/>
-          <w:sz w:val="22"/>
-          <w:szCs w:val="22"/>
-          <w:lang w:val="en-US"/>
-        </w:rPr>
-        <w:t>WPF G</w:t>
-      </w:r>
-      <w:r>
-        <w:rPr>
-          <w:rStyle w:val="scxo46170022"/>
-          <w:rFonts w:ascii="Calibri" w:hAnsi="Calibri" w:cs="Calibri"/>
-          <w:sz w:val="22"/>
-          <w:szCs w:val="22"/>
-          <w:lang w:val="en-US"/>
-        </w:rPr>
-        <w:t>UI design for all pages minus the pet details</w:t>
-      </w:r>
-      <w:r>
-        <w:rPr>
-          <w:rStyle w:val="scxo46170022"/>
-          <w:rFonts w:ascii="Calibri" w:hAnsi="Calibri" w:cs="Calibri"/>
-          <w:sz w:val="22"/>
-          <w:szCs w:val="22"/>
-          <w:lang w:val="en-US"/>
-        </w:rPr>
-        <w:t>, adoption form, saving adoptee info to a file, updating pet status, submission popup</w:t>
-      </w:r>
-    </w:p>
-    <w:p>
-      <w:pPr>
-        <w:pStyle w:val="paragraph"/>
-        <w:spacing w:before="0" w:beforeAutospacing="0" w:after="0" w:afterAutospacing="0"/>
-        <w:textAlignment w:val="baseline"/>
-        <w:rPr>
-          <w:rStyle w:val="eop"/>
-          <w:rFonts w:ascii="Calibri" w:hAnsi="Calibri" w:cs="Calibri"/>
-          <w:sz w:val="22"/>
-          <w:szCs w:val="22"/>
-          <w:lang w:val="en-US"/>
-        </w:rPr>
-      </w:pPr>
-      <w:r>
-        <w:rPr>
-          <w:rStyle w:val="scxo46170022"/>
-          <w:rFonts w:ascii="Calibri" w:hAnsi="Calibri" w:cs="Calibri"/>
-          <w:sz w:val="22"/>
-          <w:szCs w:val="22"/>
-          <w:lang w:val="en-US"/>
-        </w:rPr>
-        <w:t xml:space="preserve">Hana: </w:t>
-      </w:r>
-      <w:r>
-        <w:rPr>
-          <w:rStyle w:val="scxo46170022"/>
-          <w:rFonts w:ascii="Calibri" w:hAnsi="Calibri" w:cs="Calibri"/>
-          <w:sz w:val="22"/>
-          <w:szCs w:val="22"/>
-          <w:lang w:val="en-US"/>
-        </w:rPr>
-        <w:t>WPF base design for the pet windows</w:t>
-      </w:r>
-      <w:r>
-        <w:rPr>
-          <w:rStyle w:val="scxo46170022"/>
-          <w:rFonts w:ascii="Calibri" w:hAnsi="Calibri" w:cs="Calibri"/>
-          <w:sz w:val="22"/>
-          <w:szCs w:val="22"/>
-          <w:lang w:val="en-US"/>
-        </w:rPr>
-        <w:t xml:space="preserve">, </w:t>
-      </w:r>
-      <w:r>
-        <w:rPr>
-          <w:rStyle w:val="scxo46170022"/>
-          <w:rFonts w:ascii="Calibri" w:hAnsi="Calibri" w:cs="Calibri"/>
-          <w:sz w:val="22"/>
-          <w:szCs w:val="22"/>
-          <w:lang w:val="en-US"/>
-        </w:rPr>
-        <w:t xml:space="preserve">Pet class, refreshing </w:t>
-      </w:r>
-      <w:r>
-        <w:rPr>
-          <w:rStyle w:val="scxo46170022"/>
-          <w:rFonts w:ascii="Calibri" w:hAnsi="Calibri" w:cs="Calibri"/>
-          <w:sz w:val="22"/>
-          <w:szCs w:val="22"/>
-          <w:lang w:val="en-US"/>
-        </w:rPr>
-        <w:t>and saving status of pets</w:t>
-      </w:r>
-      <w:r>
-        <w:rPr>
-          <w:rStyle w:val="scxo46170022"/>
-          <w:rFonts w:ascii="Calibri" w:hAnsi="Calibri" w:cs="Calibri"/>
-          <w:sz w:val="22"/>
-          <w:szCs w:val="22"/>
-          <w:lang w:val="en-US"/>
-        </w:rPr>
-        <w:t xml:space="preserve">, </w:t>
-      </w:r>
-      <w:r>
-        <w:rPr>
-          <w:rStyle w:val="scxo46170022"/>
-          <w:rFonts w:ascii="Calibri" w:hAnsi="Calibri" w:cs="Calibri"/>
-          <w:sz w:val="22"/>
-          <w:szCs w:val="22"/>
-          <w:lang w:val="en-US"/>
-        </w:rPr>
-        <w:t>pet details</w:t>
-      </w:r>
-      <w:r>
-        <w:rPr>
-          <w:rStyle w:val="scxo46170022"/>
-          <w:rFonts w:ascii="Calibri" w:hAnsi="Calibri" w:cs="Calibri"/>
-          <w:sz w:val="22"/>
-          <w:szCs w:val="22"/>
-          <w:lang w:val="en-US"/>
-        </w:rPr>
-        <w:t xml:space="preserve"> window</w:t>
-      </w:r>
-      <w:r>
-        <w:rPr>
-          <w:rStyle w:val="scxo46170022"/>
-          <w:rFonts w:ascii="Calibri" w:hAnsi="Calibri" w:cs="Calibri"/>
-          <w:sz w:val="22"/>
-          <w:szCs w:val="22"/>
-          <w:lang w:val="en-US"/>
-        </w:rPr>
-        <w:t>, pet database</w:t>
-      </w:r>
+    <w:tbl>
+      <w:tblPr>
+        <w:tblStyle w:val="TableGrid"/>
+        <w:tblW w:w="0" w:type="auto"/>
+        <w:tblLook w:val="04A0" w:firstRow="1" w:lastRow="0" w:firstColumn="1" w:lastColumn="0" w:noHBand="0" w:noVBand="1"/>
+      </w:tblPr>
+      <w:tblGrid>
+        <w:gridCol w:w="1271"/>
+        <w:gridCol w:w="8079"/>
+      </w:tblGrid>
+      <w:tr>
+        <w:tc>
+          <w:tcPr>
+            <w:tcW w:w="1271" w:type="dxa"/>
+          </w:tcPr>
+          <w:p>
+            <w:pPr>
+              <w:pStyle w:val="paragraph"/>
+              <w:spacing w:before="0" w:beforeAutospacing="0" w:after="0" w:afterAutospacing="0"/>
+              <w:textAlignment w:val="baseline"/>
+              <w:rPr>
+                <w:rStyle w:val="scxo46170022"/>
+                <w:rFonts w:asciiTheme="majorHAnsi" w:hAnsiTheme="majorHAnsi" w:cstheme="majorHAnsi"/>
+                <w:b/>
+                <w:bCs/>
+                <w:sz w:val="22"/>
+                <w:szCs w:val="22"/>
+                <w:lang w:val="en-US"/>
+              </w:rPr>
+            </w:pPr>
+            <w:r>
+              <w:rPr>
+                <w:rStyle w:val="scxo46170022"/>
+                <w:rFonts w:asciiTheme="majorHAnsi" w:hAnsiTheme="majorHAnsi" w:cstheme="majorHAnsi"/>
+                <w:b/>
+                <w:bCs/>
+                <w:sz w:val="22"/>
+                <w:szCs w:val="22"/>
+                <w:lang w:val="en-US"/>
+              </w:rPr>
+              <w:t>M</w:t>
+            </w:r>
+            <w:r>
+              <w:rPr>
+                <w:rStyle w:val="scxo46170022"/>
+                <w:rFonts w:asciiTheme="majorHAnsi" w:hAnsiTheme="majorHAnsi" w:cstheme="majorHAnsi"/>
+                <w:b/>
+                <w:bCs/>
+              </w:rPr>
+              <w:t>ember</w:t>
+            </w:r>
+          </w:p>
+        </w:tc>
+        <w:tc>
+          <w:tcPr>
+            <w:tcW w:w="8079" w:type="dxa"/>
+          </w:tcPr>
+          <w:p>
+            <w:pPr>
+              <w:pStyle w:val="paragraph"/>
+              <w:spacing w:before="0" w:beforeAutospacing="0" w:after="0" w:afterAutospacing="0"/>
+              <w:textAlignment w:val="baseline"/>
+              <w:rPr>
+                <w:rStyle w:val="scxo46170022"/>
+                <w:rFonts w:asciiTheme="majorHAnsi" w:hAnsiTheme="majorHAnsi" w:cstheme="majorHAnsi"/>
+                <w:b/>
+                <w:bCs/>
+                <w:sz w:val="22"/>
+                <w:szCs w:val="22"/>
+                <w:lang w:val="en-US"/>
+              </w:rPr>
+            </w:pPr>
+            <w:r>
+              <w:rPr>
+                <w:rStyle w:val="scxo46170022"/>
+                <w:rFonts w:asciiTheme="majorHAnsi" w:hAnsiTheme="majorHAnsi" w:cstheme="majorHAnsi"/>
+                <w:b/>
+                <w:bCs/>
+                <w:sz w:val="22"/>
+                <w:szCs w:val="22"/>
+                <w:lang w:val="en-US"/>
+              </w:rPr>
+              <w:t>W</w:t>
+            </w:r>
+            <w:r>
+              <w:rPr>
+                <w:rStyle w:val="scxo46170022"/>
+                <w:rFonts w:asciiTheme="majorHAnsi" w:hAnsiTheme="majorHAnsi" w:cstheme="majorHAnsi"/>
+                <w:b/>
+                <w:bCs/>
+              </w:rPr>
+              <w:t>ork</w:t>
+            </w:r>
+          </w:p>
+        </w:tc>
+      </w:tr>
+      <w:tr>
+        <w:tc>
+          <w:tcPr>
+            <w:tcW w:w="1271" w:type="dxa"/>
+          </w:tcPr>
+          <w:p>
+            <w:pPr>
+              <w:pStyle w:val="paragraph"/>
+              <w:spacing w:before="0" w:beforeAutospacing="0" w:after="0" w:afterAutospacing="0"/>
+              <w:textAlignment w:val="baseline"/>
+              <w:rPr>
+                <w:rStyle w:val="scxo46170022"/>
+                <w:rFonts w:ascii="Calibri" w:hAnsi="Calibri" w:cs="Calibri"/>
+                <w:b/>
+                <w:bCs/>
+                <w:sz w:val="22"/>
+                <w:szCs w:val="22"/>
+                <w:lang w:val="en-US"/>
+              </w:rPr>
+            </w:pPr>
+            <w:r>
+              <w:rPr>
+                <w:rStyle w:val="scxo46170022"/>
+                <w:rFonts w:ascii="Calibri" w:hAnsi="Calibri" w:cs="Calibri"/>
+                <w:b/>
+                <w:bCs/>
+                <w:sz w:val="22"/>
+                <w:szCs w:val="22"/>
+                <w:lang w:val="en-US"/>
+              </w:rPr>
+              <w:t>Taryn</w:t>
+            </w:r>
+          </w:p>
+        </w:tc>
+        <w:tc>
+          <w:tcPr>
+            <w:tcW w:w="8079" w:type="dxa"/>
+          </w:tcPr>
+          <w:p>
+            <w:pPr>
+              <w:pStyle w:val="paragraph"/>
+              <w:numPr>
+                <w:ilvl w:val="0"/>
+                <w:numId w:val="5"/>
+              </w:numPr>
+              <w:spacing w:before="0" w:beforeAutospacing="0" w:after="0" w:afterAutospacing="0"/>
+              <w:textAlignment w:val="baseline"/>
+              <w:rPr>
+                <w:rStyle w:val="scxo46170022"/>
+                <w:rFonts w:ascii="Calibri" w:hAnsi="Calibri" w:cs="Calibri"/>
+                <w:b/>
+                <w:bCs/>
+                <w:sz w:val="22"/>
+                <w:szCs w:val="22"/>
+                <w:lang w:val="en-US"/>
+              </w:rPr>
+            </w:pPr>
+            <w:r>
+              <w:rPr>
+                <w:rStyle w:val="scxo46170022"/>
+                <w:rFonts w:ascii="Calibri" w:hAnsi="Calibri" w:cs="Calibri"/>
+                <w:sz w:val="22"/>
+                <w:szCs w:val="22"/>
+                <w:lang w:val="en-US"/>
+              </w:rPr>
+              <w:t>WPF GUI design for all pages minus the pet details</w:t>
+            </w:r>
+          </w:p>
+          <w:p>
+            <w:pPr>
+              <w:pStyle w:val="paragraph"/>
+              <w:numPr>
+                <w:ilvl w:val="0"/>
+                <w:numId w:val="5"/>
+              </w:numPr>
+              <w:spacing w:before="0" w:beforeAutospacing="0" w:after="0" w:afterAutospacing="0"/>
+              <w:textAlignment w:val="baseline"/>
+              <w:rPr>
+                <w:rStyle w:val="scxo46170022"/>
+                <w:rFonts w:ascii="Calibri" w:hAnsi="Calibri" w:cs="Calibri"/>
+                <w:b/>
+                <w:bCs/>
+                <w:sz w:val="22"/>
+                <w:szCs w:val="22"/>
+                <w:lang w:val="en-US"/>
+              </w:rPr>
+            </w:pPr>
+            <w:r>
+              <w:rPr>
+                <w:rStyle w:val="scxo46170022"/>
+                <w:rFonts w:ascii="Calibri" w:hAnsi="Calibri" w:cs="Calibri"/>
+                <w:sz w:val="22"/>
+                <w:szCs w:val="22"/>
+                <w:lang w:val="en-US"/>
+              </w:rPr>
+              <w:t>adoption form</w:t>
+            </w:r>
+            <w:r>
+              <w:rPr>
+                <w:rStyle w:val="scxo46170022"/>
+                <w:rFonts w:ascii="Calibri" w:hAnsi="Calibri" w:cs="Calibri"/>
+                <w:sz w:val="22"/>
+                <w:szCs w:val="22"/>
+                <w:lang w:val="en-US"/>
+              </w:rPr>
+              <w:t xml:space="preserve"> and class</w:t>
+            </w:r>
+          </w:p>
+          <w:p>
+            <w:pPr>
+              <w:pStyle w:val="paragraph"/>
+              <w:numPr>
+                <w:ilvl w:val="0"/>
+                <w:numId w:val="5"/>
+              </w:numPr>
+              <w:spacing w:before="0" w:beforeAutospacing="0" w:after="0" w:afterAutospacing="0"/>
+              <w:textAlignment w:val="baseline"/>
+              <w:rPr>
+                <w:rStyle w:val="scxo46170022"/>
+                <w:rFonts w:ascii="Calibri" w:hAnsi="Calibri" w:cs="Calibri"/>
+                <w:b/>
+                <w:bCs/>
+                <w:sz w:val="22"/>
+                <w:szCs w:val="22"/>
+                <w:lang w:val="en-US"/>
+              </w:rPr>
+            </w:pPr>
+            <w:r>
+              <w:rPr>
+                <w:rStyle w:val="scxo46170022"/>
+                <w:rFonts w:ascii="Calibri" w:hAnsi="Calibri" w:cs="Calibri"/>
+                <w:sz w:val="22"/>
+                <w:szCs w:val="22"/>
+                <w:lang w:val="en-US"/>
+              </w:rPr>
+              <w:t>saving adoptee info to a file</w:t>
+            </w:r>
+          </w:p>
+          <w:p>
+            <w:pPr>
+              <w:pStyle w:val="paragraph"/>
+              <w:numPr>
+                <w:ilvl w:val="0"/>
+                <w:numId w:val="5"/>
+              </w:numPr>
+              <w:spacing w:before="0" w:beforeAutospacing="0" w:after="0" w:afterAutospacing="0"/>
+              <w:textAlignment w:val="baseline"/>
+              <w:rPr>
+                <w:rStyle w:val="scxo46170022"/>
+                <w:rFonts w:ascii="Calibri" w:hAnsi="Calibri" w:cs="Calibri"/>
+                <w:b/>
+                <w:bCs/>
+                <w:sz w:val="22"/>
+                <w:szCs w:val="22"/>
+                <w:lang w:val="en-US"/>
+              </w:rPr>
+            </w:pPr>
+            <w:r>
+              <w:rPr>
+                <w:rStyle w:val="scxo46170022"/>
+                <w:rFonts w:ascii="Calibri" w:hAnsi="Calibri" w:cs="Calibri"/>
+                <w:sz w:val="22"/>
+                <w:szCs w:val="22"/>
+                <w:lang w:val="en-US"/>
+              </w:rPr>
+              <w:t>updating pet status</w:t>
+            </w:r>
+          </w:p>
+          <w:p>
+            <w:pPr>
+              <w:pStyle w:val="paragraph"/>
+              <w:numPr>
+                <w:ilvl w:val="0"/>
+                <w:numId w:val="5"/>
+              </w:numPr>
+              <w:spacing w:before="0" w:beforeAutospacing="0" w:after="0" w:afterAutospacing="0"/>
+              <w:textAlignment w:val="baseline"/>
+              <w:rPr>
+                <w:rStyle w:val="scxo46170022"/>
+                <w:rFonts w:ascii="Calibri" w:hAnsi="Calibri" w:cs="Calibri"/>
+                <w:b/>
+                <w:bCs/>
+                <w:sz w:val="22"/>
+                <w:szCs w:val="22"/>
+                <w:lang w:val="en-US"/>
+              </w:rPr>
+            </w:pPr>
+            <w:r>
+              <w:rPr>
+                <w:rStyle w:val="scxo46170022"/>
+                <w:rFonts w:ascii="Calibri" w:hAnsi="Calibri" w:cs="Calibri"/>
+                <w:sz w:val="22"/>
+                <w:szCs w:val="22"/>
+                <w:lang w:val="en-US"/>
+              </w:rPr>
+              <w:t>submission popup</w:t>
+            </w:r>
+          </w:p>
+        </w:tc>
+      </w:tr>
+      <w:tr>
+        <w:tc>
+          <w:tcPr>
+            <w:tcW w:w="1271" w:type="dxa"/>
+          </w:tcPr>
+          <w:p>
+            <w:pPr>
+              <w:pStyle w:val="paragraph"/>
+              <w:spacing w:before="0" w:beforeAutospacing="0" w:after="0" w:afterAutospacing="0"/>
+              <w:textAlignment w:val="baseline"/>
+              <w:rPr>
+                <w:rStyle w:val="scxo46170022"/>
+                <w:rFonts w:ascii="Calibri" w:hAnsi="Calibri" w:cs="Calibri"/>
+                <w:b/>
+                <w:bCs/>
+                <w:sz w:val="22"/>
+                <w:szCs w:val="22"/>
+                <w:lang w:val="en-US"/>
+              </w:rPr>
+            </w:pPr>
+            <w:r>
+              <w:rPr>
+                <w:rStyle w:val="scxo46170022"/>
+                <w:rFonts w:ascii="Calibri" w:hAnsi="Calibri" w:cs="Calibri"/>
+                <w:b/>
+                <w:bCs/>
+                <w:sz w:val="22"/>
+                <w:szCs w:val="22"/>
+                <w:lang w:val="en-US"/>
+              </w:rPr>
+              <w:t>Hana</w:t>
+            </w:r>
+          </w:p>
+        </w:tc>
+        <w:tc>
+          <w:tcPr>
+            <w:tcW w:w="8079" w:type="dxa"/>
+          </w:tcPr>
+          <w:p>
+            <w:pPr>
+              <w:pStyle w:val="paragraph"/>
+              <w:numPr>
+                <w:ilvl w:val="0"/>
+                <w:numId w:val="6"/>
+              </w:numPr>
+              <w:spacing w:before="0" w:beforeAutospacing="0" w:after="0" w:afterAutospacing="0"/>
+              <w:textAlignment w:val="baseline"/>
+              <w:rPr>
+                <w:rStyle w:val="scxo46170022"/>
+                <w:rFonts w:ascii="Calibri" w:hAnsi="Calibri" w:cs="Calibri"/>
+                <w:b/>
+                <w:bCs/>
+                <w:sz w:val="22"/>
+                <w:szCs w:val="22"/>
+                <w:lang w:val="en-US"/>
+              </w:rPr>
+            </w:pPr>
+            <w:r>
+              <w:rPr>
+                <w:rStyle w:val="scxo46170022"/>
+                <w:rFonts w:ascii="Calibri" w:hAnsi="Calibri" w:cs="Calibri"/>
+                <w:sz w:val="22"/>
+                <w:szCs w:val="22"/>
+                <w:lang w:val="en-US"/>
+              </w:rPr>
+              <w:t>WPF base design for the pet windows</w:t>
+            </w:r>
+          </w:p>
+          <w:p>
+            <w:pPr>
+              <w:pStyle w:val="paragraph"/>
+              <w:numPr>
+                <w:ilvl w:val="0"/>
+                <w:numId w:val="6"/>
+              </w:numPr>
+              <w:spacing w:before="0" w:beforeAutospacing="0" w:after="0" w:afterAutospacing="0"/>
+              <w:textAlignment w:val="baseline"/>
+              <w:rPr>
+                <w:rStyle w:val="scxo46170022"/>
+                <w:rFonts w:ascii="Calibri" w:hAnsi="Calibri" w:cs="Calibri"/>
+                <w:b/>
+                <w:bCs/>
+                <w:sz w:val="22"/>
+                <w:szCs w:val="22"/>
+                <w:lang w:val="en-US"/>
+              </w:rPr>
+            </w:pPr>
+            <w:r>
+              <w:rPr>
+                <w:rStyle w:val="scxo46170022"/>
+                <w:rFonts w:ascii="Calibri" w:hAnsi="Calibri" w:cs="Calibri"/>
+                <w:sz w:val="22"/>
+                <w:szCs w:val="22"/>
+                <w:lang w:val="en-US"/>
+              </w:rPr>
+              <w:t>Pet class</w:t>
+            </w:r>
+          </w:p>
+          <w:p>
+            <w:pPr>
+              <w:pStyle w:val="paragraph"/>
+              <w:numPr>
+                <w:ilvl w:val="0"/>
+                <w:numId w:val="6"/>
+              </w:numPr>
+              <w:spacing w:before="0" w:beforeAutospacing="0" w:after="0" w:afterAutospacing="0"/>
+              <w:textAlignment w:val="baseline"/>
+              <w:rPr>
+                <w:rStyle w:val="scxo46170022"/>
+                <w:rFonts w:ascii="Calibri" w:hAnsi="Calibri" w:cs="Calibri"/>
+                <w:b/>
+                <w:bCs/>
+                <w:sz w:val="22"/>
+                <w:szCs w:val="22"/>
+                <w:lang w:val="en-US"/>
+              </w:rPr>
+            </w:pPr>
+            <w:r>
+              <w:rPr>
+                <w:rStyle w:val="scxo46170022"/>
+                <w:rFonts w:ascii="Calibri" w:hAnsi="Calibri" w:cs="Calibri"/>
+                <w:sz w:val="22"/>
+                <w:szCs w:val="22"/>
+                <w:lang w:val="en-US"/>
+              </w:rPr>
+              <w:t>refreshing and saving status of pets</w:t>
+            </w:r>
+          </w:p>
+          <w:p>
+            <w:pPr>
+              <w:pStyle w:val="paragraph"/>
+              <w:numPr>
+                <w:ilvl w:val="0"/>
+                <w:numId w:val="6"/>
+              </w:numPr>
+              <w:spacing w:before="0" w:beforeAutospacing="0" w:after="0" w:afterAutospacing="0"/>
+              <w:textAlignment w:val="baseline"/>
+              <w:rPr>
+                <w:rStyle w:val="scxo46170022"/>
+                <w:rFonts w:ascii="Calibri" w:hAnsi="Calibri" w:cs="Calibri"/>
+                <w:b/>
+                <w:bCs/>
+                <w:sz w:val="22"/>
+                <w:szCs w:val="22"/>
+                <w:lang w:val="en-US"/>
+              </w:rPr>
+            </w:pPr>
+            <w:r>
+              <w:rPr>
+                <w:rStyle w:val="scxo46170022"/>
+                <w:rFonts w:ascii="Calibri" w:hAnsi="Calibri" w:cs="Calibri"/>
+                <w:sz w:val="22"/>
+                <w:szCs w:val="22"/>
+                <w:lang w:val="en-US"/>
+              </w:rPr>
+              <w:t>pet details window</w:t>
+            </w:r>
+          </w:p>
+          <w:p>
+            <w:pPr>
+              <w:pStyle w:val="paragraph"/>
+              <w:numPr>
+                <w:ilvl w:val="0"/>
+                <w:numId w:val="6"/>
+              </w:numPr>
+              <w:spacing w:before="0" w:beforeAutospacing="0" w:after="0" w:afterAutospacing="0"/>
+              <w:textAlignment w:val="baseline"/>
+              <w:rPr>
+                <w:rStyle w:val="scxo46170022"/>
+                <w:rFonts w:ascii="Calibri" w:hAnsi="Calibri" w:cs="Calibri"/>
+                <w:b/>
+                <w:bCs/>
+                <w:sz w:val="22"/>
+                <w:szCs w:val="22"/>
+                <w:lang w:val="en-US"/>
+              </w:rPr>
+            </w:pPr>
+            <w:r>
+              <w:rPr>
+                <w:rStyle w:val="scxo46170022"/>
+                <w:rFonts w:ascii="Calibri" w:hAnsi="Calibri" w:cs="Calibri"/>
+                <w:sz w:val="22"/>
+                <w:szCs w:val="22"/>
+                <w:lang w:val="en-US"/>
+              </w:rPr>
+              <w:t>pet database</w:t>
+            </w:r>
+            <w:r>
+              <w:rPr>
+                <w:rStyle w:val="scxo46170022"/>
+                <w:rFonts w:ascii="Calibri" w:hAnsi="Calibri" w:cs="Calibri"/>
+                <w:sz w:val="22"/>
+                <w:szCs w:val="22"/>
+                <w:lang w:val="en-US"/>
+              </w:rPr>
+              <w:t xml:space="preserve"> class</w:t>
+            </w:r>
+            <w:r>
+              <w:rPr>
+                <w:rFonts w:ascii="Calibri" w:hAnsi="Calibri" w:cs="Calibri"/>
+                <w:sz w:val="22"/>
+                <w:szCs w:val="22"/>
+                <w:lang w:val="en-US"/>
+              </w:rPr>
+              <w:br/>
+            </w:r>
+          </w:p>
+        </w:tc>
+      </w:tr>
+    </w:tbl>
+    <w:p>
+      <w:pPr>
+        <w:pStyle w:val="paragraph"/>
+        <w:spacing w:before="0" w:beforeAutospacing="0" w:after="0" w:afterAutospacing="0"/>
+        <w:textAlignment w:val="baseline"/>
+        <w:rPr>
+          <w:rStyle w:val="eop"/>
+          <w:rFonts w:ascii="Calibri" w:hAnsi="Calibri" w:cs="Calibri"/>
+          <w:sz w:val="22"/>
+          <w:szCs w:val="22"/>
+          <w:lang w:val="en-US"/>
+        </w:rPr>
+      </w:pPr>
       <w:r>
         <w:rPr>
           <w:rFonts w:ascii="Calibri" w:hAnsi="Calibri" w:cs="Calibri"/>
@@ -1901,7 +2341,17 @@
           <w:szCs w:val="22"/>
           <w:lang w:val="en-US"/>
         </w:rPr>
-        <w:t>We decided early on that we would each do one part of the project (which we split as the pet portion and the adoption portion) and we</w:t>
+        <w:t xml:space="preserve">It was </w:t>
+      </w:r>
+      <w:r>
+        <w:rPr>
+          <w:rStyle w:val="eop"/>
+          <w:rFonts w:ascii="Calibri" w:hAnsi="Calibri" w:cs="Calibri"/>
+          <w:sz w:val="22"/>
+          <w:szCs w:val="22"/>
+          <w:lang w:val="en-US"/>
+        </w:rPr>
+        <w:t>decided early on that</w:t>
       </w:r>
       <w:r>
         <w:rPr>
@@ -1913,33 +2363,179 @@
         </w:rPr>
         <w:t xml:space="preserve"> </w:t>
       </w:r>
-      <w:r>
-        <w:rPr>
-          <w:rStyle w:val="eop"/>
-          <w:rFonts w:ascii="Calibri" w:hAnsi="Calibri" w:cs="Calibri"/>
-          <w:sz w:val="22"/>
-          <w:szCs w:val="22"/>
-          <w:lang w:val="en-US"/>
-        </w:rPr>
-        <w:t>split the WPF.</w:t>
-      </w:r>
-      <w:r>
-        <w:rPr>
-          <w:rStyle w:val="eop"/>
-          <w:rFonts w:ascii="Calibri" w:hAnsi="Calibri" w:cs="Calibri"/>
-          <w:sz w:val="22"/>
-          <w:szCs w:val="22"/>
-          <w:lang w:val="en-US"/>
-        </w:rPr>
-        <w:t xml:space="preserve"> We are both contributing hand drawn pet icons as well.</w:t>
-      </w:r>
-    </w:p>
-    <w:p>
-      <w:pPr>
-        <w:pStyle w:val="paragraph"/>
-        <w:spacing w:before="0" w:beforeAutospacing="0" w:after="0" w:afterAutospacing="0"/>
-        <w:textAlignment w:val="baseline"/>
-        <w:rPr>
+      <w:proofErr w:type="spellStart"/>
+      <w:r>
+        <w:rPr>
+          <w:rStyle w:val="eop"/>
+          <w:rFonts w:ascii="Calibri" w:hAnsi="Calibri" w:cs="Calibri"/>
+          <w:sz w:val="22"/>
+          <w:szCs w:val="22"/>
+          <w:lang w:val="en-US"/>
+        </w:rPr>
+        <w:t>the</w:t>
+      </w:r>
+      <w:proofErr w:type="spellEnd"/>
+      <w:r>
+        <w:rPr>
+          <w:rStyle w:val="eop"/>
+          <w:rFonts w:ascii="Calibri" w:hAnsi="Calibri" w:cs="Calibri"/>
+          <w:sz w:val="22"/>
+          <w:szCs w:val="22"/>
+          <w:lang w:val="en-US"/>
+        </w:rPr>
+        <w:t xml:space="preserve"> work</w:t>
+      </w:r>
+      <w:r>
+        <w:rPr>
+          <w:rStyle w:val="eop"/>
+          <w:rFonts w:ascii="Calibri" w:hAnsi="Calibri" w:cs="Calibri"/>
+          <w:sz w:val="22"/>
+          <w:szCs w:val="22"/>
+          <w:lang w:val="en-US"/>
+        </w:rPr>
+        <w:t xml:space="preserve"> </w:t>
+      </w:r>
+      <w:r>
+        <w:rPr>
+          <w:rStyle w:val="eop"/>
+          <w:rFonts w:ascii="Calibri" w:hAnsi="Calibri" w:cs="Calibri"/>
+          <w:sz w:val="22"/>
+          <w:szCs w:val="22"/>
+          <w:lang w:val="en-US"/>
+        </w:rPr>
+        <w:t>would be split in half</w:t>
+      </w:r>
+      <w:r>
+        <w:rPr>
+          <w:rStyle w:val="eop"/>
+          <w:rFonts w:ascii="Calibri" w:hAnsi="Calibri" w:cs="Calibri"/>
+          <w:sz w:val="22"/>
+          <w:szCs w:val="22"/>
+          <w:lang w:val="en-US"/>
+        </w:rPr>
+        <w:t xml:space="preserve"> (which w</w:t>
+      </w:r>
+      <w:r>
+        <w:rPr>
+          <w:rStyle w:val="eop"/>
+          <w:rFonts w:ascii="Calibri" w:hAnsi="Calibri" w:cs="Calibri"/>
+          <w:sz w:val="22"/>
+          <w:szCs w:val="22"/>
+          <w:lang w:val="en-US"/>
+        </w:rPr>
+        <w:t xml:space="preserve">as decided </w:t>
+      </w:r>
+      <w:r>
+        <w:rPr>
+          <w:rStyle w:val="eop"/>
+          <w:rFonts w:ascii="Calibri" w:hAnsi="Calibri" w:cs="Calibri"/>
+          <w:sz w:val="22"/>
+          <w:szCs w:val="22"/>
+          <w:lang w:val="en-US"/>
+        </w:rPr>
+        <w:t xml:space="preserve">as the pet portion and the adoption portion) and </w:t>
+      </w:r>
+      <w:r>
+        <w:rPr>
+          <w:rStyle w:val="eop"/>
+          <w:rFonts w:ascii="Calibri" w:hAnsi="Calibri" w:cs="Calibri"/>
+          <w:sz w:val="22"/>
+          <w:szCs w:val="22"/>
+          <w:lang w:val="en-US"/>
+        </w:rPr>
+        <w:t>the WPF was also split evenly</w:t>
+      </w:r>
+      <w:r>
+        <w:rPr>
+          <w:rStyle w:val="eop"/>
+          <w:rFonts w:ascii="Calibri" w:hAnsi="Calibri" w:cs="Calibri"/>
+          <w:sz w:val="22"/>
+          <w:szCs w:val="22"/>
+          <w:lang w:val="en-US"/>
+        </w:rPr>
+        <w:t>.</w:t>
+      </w:r>
+      <w:r>
+        <w:rPr>
+          <w:rStyle w:val="eop"/>
+          <w:rFonts w:ascii="Calibri" w:hAnsi="Calibri" w:cs="Calibri"/>
+          <w:sz w:val="22"/>
+          <w:szCs w:val="22"/>
+          <w:lang w:val="en-US"/>
+        </w:rPr>
+        <w:t xml:space="preserve"> </w:t>
+      </w:r>
+      <w:r>
+        <w:rPr>
+          <w:rStyle w:val="eop"/>
+          <w:rFonts w:ascii="Calibri" w:hAnsi="Calibri" w:cs="Calibri"/>
+          <w:sz w:val="22"/>
+          <w:szCs w:val="22"/>
+          <w:lang w:val="en-US"/>
+        </w:rPr>
+        <w:t xml:space="preserve">All pet icons </w:t>
+      </w:r>
+      <w:r>
+        <w:rPr>
+          <w:rStyle w:val="eop"/>
+          <w:rFonts w:ascii="Calibri" w:hAnsi="Calibri" w:cs="Calibri"/>
+          <w:sz w:val="22"/>
+          <w:szCs w:val="22"/>
+          <w:lang w:val="en-US"/>
+        </w:rPr>
+        <w:t xml:space="preserve">are </w:t>
+      </w:r>
+      <w:r>
+        <w:rPr>
+          <w:rStyle w:val="eop"/>
+          <w:rFonts w:ascii="Calibri" w:hAnsi="Calibri" w:cs="Calibri"/>
+          <w:sz w:val="22"/>
+          <w:szCs w:val="22"/>
+          <w:u w:val="single"/>
+          <w:lang w:val="en-US"/>
+        </w:rPr>
+        <w:t>hand drawn</w:t>
+      </w:r>
+      <w:r>
+        <w:rPr>
+          <w:rStyle w:val="eop"/>
+          <w:rFonts w:ascii="Calibri" w:hAnsi="Calibri" w:cs="Calibri"/>
+          <w:b/>
+          <w:bCs/>
+          <w:sz w:val="22"/>
+          <w:szCs w:val="22"/>
+          <w:lang w:val="en-US"/>
+        </w:rPr>
+        <w:t xml:space="preserve"> </w:t>
+      </w:r>
+      <w:r>
+        <w:rPr>
+          <w:rStyle w:val="eop"/>
+          <w:rFonts w:ascii="Calibri" w:hAnsi="Calibri" w:cs="Calibri"/>
+          <w:sz w:val="22"/>
+          <w:szCs w:val="22"/>
+          <w:lang w:val="en-US"/>
+        </w:rPr>
+        <w:t>as well</w:t>
+      </w:r>
+      <w:r>
+        <w:rPr>
+          <w:rStyle w:val="eop"/>
+          <w:rFonts w:ascii="Calibri" w:hAnsi="Calibri" w:cs="Calibri"/>
+          <w:sz w:val="22"/>
+          <w:szCs w:val="22"/>
+          <w:lang w:val="en-US"/>
+        </w:rPr>
+        <w:t>.</w:t>
+      </w:r>
+    </w:p>
+    <w:p>
+      <w:pPr>
+        <w:pStyle w:val="paragraph"/>
+        <w:spacing w:before="0" w:beforeAutospacing="0" w:after="0" w:afterAutospacing="0"/>
+        <w:textAlignment w:val="baseline"/>
+        <w:rPr>
+          <w:rStyle w:val="normaltextrun"/>
           <w:rFonts w:ascii="Calibri" w:hAnsi="Calibri" w:cs="Calibri"/>
           <w:color w:val="1E4E79"/>
           <w:sz w:val="32"/>
@@ -1947,7 +2543,12 @@
           <w:lang w:val="en-US"/>
         </w:rPr>
       </w:pPr>
-      <w:r>
+    </w:p>
+    <w:p>
+      <w:pPr>
+        <w:pStyle w:val="paragraph"/>
+        <w:spacing w:before="0" w:beforeAutospacing="0" w:after="0" w:afterAutospacing="0"/>
+        <w:textAlignment w:val="baseline"/>
         <w:rPr>
           <w:rStyle w:val="normaltextrun"/>
           <w:rFonts w:ascii="Calibri" w:hAnsi="Calibri" w:cs="Calibri"/>
@@ -1956,17 +2557,132 @@
           <w:szCs w:val="32"/>
           <w:lang w:val="en-US"/>
         </w:rPr>
-        <w:t>App Snapshots </w:t>
-      </w:r>
-      <w:r>
-        <w:rPr>
-          <w:rStyle w:val="eop"/>
+      </w:pPr>
+    </w:p>
+    <w:p>
+      <w:pPr>
+        <w:pStyle w:val="paragraph"/>
+        <w:spacing w:before="0" w:beforeAutospacing="0" w:after="0" w:afterAutospacing="0"/>
+        <w:textAlignment w:val="baseline"/>
+        <w:rPr>
+          <w:rStyle w:val="normaltextrun"/>
           <w:rFonts w:ascii="Calibri" w:hAnsi="Calibri" w:cs="Calibri"/>
           <w:color w:val="1E4E79"/>
           <w:sz w:val="32"/>
           <w:szCs w:val="32"/>
           <w:lang w:val="en-US"/>
         </w:rPr>
+      </w:pPr>
+    </w:p>
+    <w:p>
+      <w:pPr>
+        <w:pStyle w:val="paragraph"/>
+        <w:spacing w:before="0" w:beforeAutospacing="0" w:after="0" w:afterAutospacing="0"/>
+        <w:textAlignment w:val="baseline"/>
+        <w:rPr>
+          <w:rStyle w:val="normaltextrun"/>
+          <w:rFonts w:ascii="Calibri" w:hAnsi="Calibri" w:cs="Calibri"/>
+          <w:color w:val="1E4E79"/>
+          <w:sz w:val="32"/>
+          <w:szCs w:val="32"/>
+          <w:lang w:val="en-US"/>
+        </w:rPr>
+      </w:pPr>
+    </w:p>
+    <w:p>
+      <w:pPr>
+        <w:pStyle w:val="paragraph"/>
+        <w:spacing w:before="0" w:beforeAutospacing="0" w:after="0" w:afterAutospacing="0"/>
+        <w:textAlignment w:val="baseline"/>
+        <w:rPr>
+          <w:rStyle w:val="normaltextrun"/>
+          <w:rFonts w:ascii="Calibri" w:hAnsi="Calibri" w:cs="Calibri"/>
+          <w:color w:val="1E4E79"/>
+          <w:sz w:val="32"/>
+          <w:szCs w:val="32"/>
+          <w:lang w:val="en-US"/>
+        </w:rPr>
+      </w:pPr>
+    </w:p>
+    <w:p>
+      <w:pPr>
+        <w:pStyle w:val="paragraph"/>
+        <w:spacing w:before="0" w:beforeAutospacing="0" w:after="0" w:afterAutospacing="0"/>
+        <w:textAlignment w:val="baseline"/>
+        <w:rPr>
+          <w:rStyle w:val="normaltextrun"/>
+          <w:rFonts w:ascii="Calibri" w:hAnsi="Calibri" w:cs="Calibri"/>
+          <w:color w:val="1E4E79"/>
+          <w:sz w:val="32"/>
+          <w:szCs w:val="32"/>
+          <w:lang w:val="en-US"/>
+        </w:rPr>
+      </w:pPr>
+    </w:p>
+    <w:p>
+      <w:pPr>
+        <w:pStyle w:val="paragraph"/>
+        <w:spacing w:before="0" w:beforeAutospacing="0" w:after="0" w:afterAutospacing="0"/>
+        <w:textAlignment w:val="baseline"/>
+        <w:rPr>
+          <w:rStyle w:val="normaltextrun"/>
+          <w:rFonts w:ascii="Calibri" w:hAnsi="Calibri" w:cs="Calibri"/>
+          <w:color w:val="1E4E79"/>
+          <w:sz w:val="32"/>
+          <w:szCs w:val="32"/>
+          <w:lang w:val="en-US"/>
+        </w:rPr>
+      </w:pPr>
+    </w:p>
+    <w:p>
+      <w:pPr>
+        <w:pStyle w:val="paragraph"/>
+        <w:spacing w:before="0" w:beforeAutospacing="0" w:after="0" w:afterAutospacing="0"/>
+        <w:textAlignment w:val="baseline"/>
+        <w:rPr>
+          <w:rStyle w:val="normaltextrun"/>
+          <w:rFonts w:ascii="Calibri" w:hAnsi="Calibri" w:cs="Calibri"/>
+          <w:color w:val="1E4E79"/>
+          <w:sz w:val="32"/>
+          <w:szCs w:val="32"/>
+          <w:lang w:val="en-US"/>
+        </w:rPr>
+      </w:pPr>
+    </w:p>
+    <w:p>
+      <w:pPr>
+        <w:pStyle w:val="paragraph"/>
+        <w:spacing w:before="0" w:beforeAutospacing="0" w:after="0" w:afterAutospacing="0"/>
+        <w:textAlignment w:val="baseline"/>
+        <w:rPr>
+          <w:rFonts w:ascii="Calibri" w:hAnsi="Calibri" w:cs="Calibri"/>
+          <w:color w:val="1E4E79"/>
+          <w:sz w:val="32"/>
+          <w:szCs w:val="32"/>
+          <w:lang w:val="en-US"/>
+        </w:rPr>
+      </w:pPr>
+      <w:r>
+        <w:rPr>
+          <w:rStyle w:val="normaltextrun"/>
+          <w:rFonts w:ascii="Calibri" w:hAnsi="Calibri" w:cs="Calibri"/>
+          <w:color w:val="1E4E79"/>
+          <w:sz w:val="32"/>
+          <w:szCs w:val="32"/>
+          <w:lang w:val="en-US"/>
+        </w:rPr>
+        <w:lastRenderedPageBreak/>
+        <w:t>App Snapshots </w:t>
+      </w:r>
+      <w:r>
+        <w:rPr>
+          <w:rStyle w:val="eop"/>
+          <w:rFonts w:ascii="Calibri" w:hAnsi="Calibri" w:cs="Calibri"/>
+          <w:color w:val="1E4E79"/>
+          <w:sz w:val="32"/>
+          <w:szCs w:val="32"/>
+          <w:lang w:val="en-US"/>
+        </w:rPr>
         <w:t> </w:t>
       </w:r>
     </w:p>
@@ -1975,11 +2691,15 @@
         <w:pStyle w:val="NoSpacing"/>
         <w:rPr>
           <w:rStyle w:val="normaltextrun"/>
-        </w:rPr>
-      </w:pPr>
-      <w:r>
-        <w:rPr>
-          <w:rStyle w:val="normaltextrun"/>
+          <w:b/>
+          <w:bCs/>
+        </w:rPr>
+      </w:pPr>
+      <w:r>
+        <w:rPr>
+          <w:rStyle w:val="normaltextrun"/>
+          <w:b/>
+          <w:bCs/>
         </w:rPr>
         <w:t>The main window</w:t>
       </w:r>
@@ -2107,6 +2827,8 @@
         <w:pStyle w:val="NoSpacing"/>
         <w:rPr>
           <w:rStyle w:val="normaltextrun"/>
+          <w:b/>
+          <w:bCs/>
         </w:rPr>
       </w:pPr>
     </w:p>
@@ -2115,11 +2837,15 @@
         <w:pStyle w:val="NoSpacing"/>
         <w:rPr>
           <w:rStyle w:val="normaltextrun"/>
-        </w:rPr>
-      </w:pPr>
-      <w:r>
-        <w:rPr>
-          <w:rStyle w:val="normaltextrun"/>
+          <w:b/>
+          <w:bCs/>
+        </w:rPr>
+      </w:pPr>
+      <w:r>
+        <w:rPr>
+          <w:rStyle w:val="normaltextrun"/>
+          <w:b/>
+          <w:bCs/>
         </w:rPr>
         <w:t>pet page</w:t>
       </w:r>
@@ -2208,33 +2934,26 @@
         <w:rPr>
           <w:rStyle w:val="normaltextrun"/>
           <w:rFonts w:ascii="Calibri" w:hAnsi="Calibri" w:cs="Calibri"/>
-        </w:rPr>
-      </w:pPr>
-      <w:r>
-        <w:rPr>
-          <w:rStyle w:val="normaltextrun"/>
-          <w:rFonts w:ascii="Calibri" w:hAnsi="Calibri" w:cs="Calibri"/>
-        </w:rPr>
-        <w:t xml:space="preserve">pet </w:t>
-      </w:r>
-      <w:r>
-        <w:rPr>
-          <w:rStyle w:val="normaltextrun"/>
-          <w:rFonts w:ascii="Calibri" w:hAnsi="Calibri" w:cs="Calibri"/>
-        </w:rPr>
-        <w:t xml:space="preserve">details </w:t>
-      </w:r>
-      <w:r>
-        <w:rPr>
-          <w:rStyle w:val="normaltextrun"/>
-          <w:rFonts w:ascii="Calibri" w:hAnsi="Calibri" w:cs="Calibri"/>
-        </w:rPr>
-        <w:t>pag</w:t>
-      </w:r>
-      <w:r>
-        <w:rPr>
-          <w:rStyle w:val="normaltextrun"/>
-          <w:rFonts w:ascii="Calibri" w:hAnsi="Calibri" w:cs="Calibri"/>
+          <w:b/>
+          <w:bCs/>
+        </w:rPr>
+      </w:pPr>
+      <w:r>
+        <w:rPr>
+          <w:rStyle w:val="normaltextrun"/>
+          <w:rFonts w:ascii="Calibri" w:hAnsi="Calibri" w:cs="Calibri"/>
+          <w:b/>
+          <w:bCs/>
+        </w:rPr>
+        <w:lastRenderedPageBreak/>
+        <w:t>pet details pag</w:t>
+      </w:r>
+      <w:r>
+        <w:rPr>
+          <w:rStyle w:val="normaltextrun"/>
+          <w:rFonts w:ascii="Calibri" w:hAnsi="Calibri" w:cs="Calibri"/>
+          <w:b/>
+          <w:bCs/>
         </w:rPr>
         <w:t xml:space="preserve">e </w:t>
       </w:r>
@@ -2242,6 +2961,8 @@
         <w:rPr>
           <w:rStyle w:val="normaltextrun"/>
           <w:rFonts w:ascii="Calibri" w:hAnsi="Calibri" w:cs="Calibri"/>
+          <w:b/>
+          <w:bCs/>
         </w:rPr>
         <w:t>(NO GUI YET)</w:t>
       </w:r>
@@ -2267,25 +2988,24 @@
         </w:rPr>
         <w:t>pet from the available pets.</w:t>
       </w:r>
-    </w:p>
-    <w:p>
-      <w:pPr>
-        <w:rPr>
-          <w:rStyle w:val="normaltextrun"/>
-          <w:rFonts w:ascii="Calibri" w:hAnsi="Calibri" w:cs="Calibri"/>
-        </w:rPr>
-      </w:pPr>
       <w:r>
         <w:rPr>
           <w:rStyle w:val="normaltextrun"/>
           <w:rFonts w:ascii="Calibri" w:hAnsi="Calibri" w:cs="Calibri"/>
           <w:noProof/>
         </w:rPr>
-        <w:lastRenderedPageBreak/>
+        <w:t xml:space="preserve"> </w:t>
+      </w:r>
+      <w:r>
+        <w:rPr>
+          <w:rStyle w:val="normaltextrun"/>
+          <w:rFonts w:ascii="Calibri" w:hAnsi="Calibri" w:cs="Calibri"/>
+          <w:noProof/>
+        </w:rPr>
         <w:drawing>
-          <wp:inline distT="0" distB="0" distL="0" distR="0" wp14:anchorId="58796C71" wp14:editId="0C12CD2A">
-            <wp:extent cx="5943600" cy="4113530"/>
-            <wp:effectExtent l="0" t="0" r="0" b="1270"/>
+          <wp:inline distT="0" distB="0" distL="0" distR="0" wp14:anchorId="2F7984A3" wp14:editId="63E230F0">
+            <wp:extent cx="4476750" cy="3098332"/>
+            <wp:effectExtent l="0" t="0" r="0" b="6985"/>
             <wp:docPr id="3" name="Picture 3" descr="A screenshot of a computer&#10;&#10;Description automatically generated"/>
             <wp:cNvGraphicFramePr>
               <a:graphicFrameLocks xmlns:a="http://schemas.openxmlformats.org/drawingml/2006/main" noChangeAspect="1"/>
@@ -2306,7 +3026,7 @@
                   <pic:spPr>
                     <a:xfrm>
                       <a:off x="0" y="0"/>
-                      <a:ext cx="5943600" cy="4113530"/>
+                      <a:ext cx="4485868" cy="3104642"/>
                     </a:xfrm>
                     <a:prstGeom prst="rect">
                       <a:avLst/>
@@ -2321,39 +3041,47 @@
     </w:p>
     <w:p>
       <w:pPr>
-        <w:pStyle w:val="paragraph"/>
-        <w:spacing w:before="0" w:beforeAutospacing="0" w:after="0" w:afterAutospacing="0"/>
-        <w:textAlignment w:val="baseline"/>
-        <w:rPr>
-          <w:rStyle w:val="normaltextrun"/>
-          <w:rFonts w:ascii="Calibri" w:hAnsi="Calibri" w:cs="Calibri"/>
-          <w:color w:val="1E4E79"/>
+        <w:rPr>
+          <w:rStyle w:val="normaltextrun"/>
+          <w:rFonts w:ascii="Calibri" w:hAnsi="Calibri" w:cs="Calibri"/>
+        </w:rPr>
+      </w:pPr>
+      <w:r>
+        <w:rPr>
+          <w:rStyle w:val="normaltextrun"/>
+          <w:rFonts w:ascii="Calibri" w:hAnsi="Calibri" w:cs="Calibri"/>
+          <w:b/>
+          <w:bCs/>
+          <w:lang w:val="en-US"/>
+        </w:rPr>
+        <w:t>Adoption form:</w:t>
+      </w:r>
+      <w:r>
+        <w:rPr>
+          <w:rStyle w:val="normaltextrun"/>
+          <w:rFonts w:ascii="Calibri" w:hAnsi="Calibri" w:cs="Calibri"/>
           <w:sz w:val="32"/>
           <w:szCs w:val="32"/>
           <w:lang w:val="en-US"/>
         </w:rPr>
-      </w:pPr>
-      <w:r>
-        <w:rPr>
-          <w:rStyle w:val="normaltextrun"/>
-          <w:rFonts w:ascii="Calibri" w:hAnsi="Calibri" w:cs="Calibri"/>
-          <w:sz w:val="22"/>
-          <w:szCs w:val="22"/>
-          <w:lang w:val="en-US"/>
-        </w:rPr>
-        <w:lastRenderedPageBreak/>
-        <w:t>Adoption form:</w:t>
-      </w:r>
-      <w:r>
-        <w:rPr>
-          <w:rStyle w:val="normaltextrun"/>
-          <w:rFonts w:ascii="Calibri" w:hAnsi="Calibri" w:cs="Calibri"/>
-          <w:sz w:val="32"/>
-          <w:szCs w:val="32"/>
-          <w:lang w:val="en-US"/>
-        </w:rPr>
         <w:t xml:space="preserve"> </w:t>
       </w:r>
+    </w:p>
+    <w:p>
+      <w:pPr>
+        <w:pStyle w:val="paragraph"/>
+        <w:spacing w:before="0" w:beforeAutospacing="0" w:after="0" w:afterAutospacing="0"/>
+        <w:textAlignment w:val="baseline"/>
+        <w:rPr>
+          <w:rStyle w:val="normaltextrun"/>
+          <w:rFonts w:ascii="Calibri" w:hAnsi="Calibri" w:cs="Calibri"/>
+          <w:b/>
+          <w:bCs/>
+          <w:sz w:val="22"/>
+          <w:szCs w:val="22"/>
+          <w:lang w:val="en-US"/>
+        </w:rPr>
+      </w:pPr>
       <w:r>
         <w:rPr>
           <w:rStyle w:val="normaltextrun"/>
@@ -2365,9 +3093,9 @@
           <w:lang w:val="en-US"/>
         </w:rPr>
         <w:drawing>
-          <wp:inline distT="0" distB="0" distL="0" distR="0" wp14:anchorId="55A59FA0" wp14:editId="4E375DE1">
-            <wp:extent cx="5943600" cy="4867910"/>
-            <wp:effectExtent l="0" t="0" r="0" b="8890"/>
+          <wp:inline distT="0" distB="0" distL="0" distR="0" wp14:anchorId="3DE970A6" wp14:editId="3F935550">
+            <wp:extent cx="4640288" cy="3800475"/>
+            <wp:effectExtent l="0" t="0" r="8255" b="0"/>
             <wp:docPr id="4" name="Picture 4" descr="A screenshot of a computer&#10;&#10;Description automatically generated"/>
             <wp:cNvGraphicFramePr>
               <a:graphicFrameLocks xmlns:a="http://schemas.openxmlformats.org/drawingml/2006/main" noChangeAspect="1"/>
@@ -2388,7 +3116,7 @@
                   <pic:spPr>
                     <a:xfrm>
                       <a:off x="0" y="0"/>
-                      <a:ext cx="5943600" cy="4867910"/>
+                      <a:ext cx="4647747" cy="3806584"/>
                     </a:xfrm>
                     <a:prstGeom prst="rect">
                       <a:avLst/>
@@ -2409,20 +3137,81 @@
         <w:rPr>
           <w:rStyle w:val="normaltextrun"/>
           <w:rFonts w:ascii="Calibri" w:hAnsi="Calibri" w:cs="Calibri"/>
-          <w:sz w:val="22"/>
-          <w:szCs w:val="22"/>
-          <w:lang w:val="en-US"/>
-        </w:rPr>
-      </w:pPr>
-      <w:r>
-        <w:rPr>
-          <w:rStyle w:val="normaltextrun"/>
-          <w:rFonts w:ascii="Calibri" w:hAnsi="Calibri" w:cs="Calibri"/>
-          <w:sz w:val="22"/>
-          <w:szCs w:val="22"/>
-          <w:lang w:val="en-US"/>
-        </w:rPr>
-        <w:t>Submission popup:</w:t>
+          <w:b/>
+          <w:bCs/>
+          <w:sz w:val="22"/>
+          <w:szCs w:val="22"/>
+          <w:lang w:val="en-US"/>
+        </w:rPr>
+      </w:pPr>
+    </w:p>
+    <w:p>
+      <w:pPr>
+        <w:pStyle w:val="paragraph"/>
+        <w:spacing w:before="0" w:beforeAutospacing="0" w:after="0" w:afterAutospacing="0"/>
+        <w:textAlignment w:val="baseline"/>
+        <w:rPr>
+          <w:rStyle w:val="normaltextrun"/>
+          <w:rFonts w:ascii="Calibri" w:hAnsi="Calibri" w:cs="Calibri"/>
+          <w:b/>
+          <w:bCs/>
+          <w:sz w:val="22"/>
+          <w:szCs w:val="22"/>
+          <w:lang w:val="en-US"/>
+        </w:rPr>
+      </w:pPr>
+    </w:p>
+    <w:p>
+      <w:pPr>
+        <w:pStyle w:val="paragraph"/>
+        <w:spacing w:before="0" w:beforeAutospacing="0" w:after="0" w:afterAutospacing="0"/>
+        <w:textAlignment w:val="baseline"/>
+        <w:rPr>
+          <w:rStyle w:val="normaltextrun"/>
+          <w:rFonts w:ascii="Calibri" w:hAnsi="Calibri" w:cs="Calibri"/>
+          <w:b/>
+          <w:bCs/>
+          <w:sz w:val="22"/>
+          <w:szCs w:val="22"/>
+          <w:lang w:val="en-US"/>
+        </w:rPr>
+      </w:pPr>
+      <w:r>
+        <w:rPr>
+          <w:rStyle w:val="normaltextrun"/>
+          <w:rFonts w:ascii="Calibri" w:hAnsi="Calibri" w:cs="Calibri"/>
+          <w:b/>
+          <w:bCs/>
+          <w:sz w:val="22"/>
+          <w:szCs w:val="22"/>
+          <w:lang w:val="en-US"/>
+        </w:rPr>
+        <w:lastRenderedPageBreak/>
+        <w:t>Submission popup</w:t>
+      </w:r>
+      <w:r>
+        <w:rPr>
+          <w:rStyle w:val="normaltextrun"/>
+          <w:rFonts w:ascii="Calibri" w:hAnsi="Calibri" w:cs="Calibri"/>
+          <w:b/>
+          <w:bCs/>
+          <w:sz w:val="22"/>
+          <w:szCs w:val="22"/>
+          <w:lang w:val="en-US"/>
+        </w:rPr>
+        <w:t>s</w:t>
+      </w:r>
+      <w:r>
+        <w:rPr>
+          <w:rStyle w:val="normaltextrun"/>
+          <w:rFonts w:ascii="Calibri" w:hAnsi="Calibri" w:cs="Calibri"/>
+          <w:b/>
+          <w:bCs/>
+          <w:sz w:val="22"/>
+          <w:szCs w:val="22"/>
+          <w:lang w:val="en-US"/>
+        </w:rPr>
+        <w:t>:</w:t>
       </w:r>
     </w:p>
     <w:p>
@@ -2553,7 +3342,6 @@
           <w:szCs w:val="32"/>
           <w:lang w:val="en-US"/>
         </w:rPr>
-        <w:lastRenderedPageBreak/>
         <w:t>Future Work</w:t>
       </w:r>
       <w:r>
@@ -2601,7 +3389,39 @@
           <w:szCs w:val="22"/>
           <w:lang w:val="en-US"/>
         </w:rPr>
-        <w:t xml:space="preserve"> Implement adoption fees related to the type of pet being adopted. We want to utilize an interface called IAdoptable to hold the adoption fees and the status of the pet + have classes for each Pet type that will inherit from the Pet class. The pet class will contain members to be overridden such as where they live, what they eat, etc. Finishing the validation of the adoption forms.</w:t>
+        <w:t xml:space="preserve"> Implement adoption fees related to the type of pet being adopted. Finishing the validation of the adoption forms.</w:t>
+      </w:r>
+      <w:r>
+        <w:rPr>
+          <w:rStyle w:val="normaltextrun"/>
+          <w:rFonts w:ascii="Calibri" w:hAnsi="Calibri" w:cs="Calibri"/>
+          <w:sz w:val="22"/>
+          <w:szCs w:val="22"/>
+          <w:lang w:val="en-US"/>
+        </w:rPr>
+        <w:t xml:space="preserve"> </w:t>
+      </w:r>
+      <w:proofErr w:type="spellStart"/>
+      <w:r>
+        <w:rPr>
+          <w:rStyle w:val="normaltextrun"/>
+          <w:rFonts w:ascii="Calibri" w:hAnsi="Calibri" w:cs="Calibri"/>
+          <w:sz w:val="22"/>
+          <w:szCs w:val="22"/>
+          <w:lang w:val="en-US"/>
+        </w:rPr>
+        <w:t>IStorable</w:t>
+      </w:r>
+      <w:proofErr w:type="spellEnd"/>
+      <w:r>
+        <w:rPr>
+          <w:rStyle w:val="normaltextrun"/>
+          <w:rFonts w:ascii="Calibri" w:hAnsi="Calibri" w:cs="Calibri"/>
+          <w:sz w:val="22"/>
+          <w:szCs w:val="22"/>
+          <w:lang w:val="en-US"/>
+        </w:rPr>
+        <w:t xml:space="preserve"> interface to hold link between adopter and pet.</w:t>
       </w:r>
     </w:p>
     <w:p>
@@ -2648,7 +3468,17 @@
           <w:szCs w:val="22"/>
           <w:lang w:val="en-US"/>
         </w:rPr>
-        <w:t xml:space="preserve">We could allow the user to put </w:t>
+        <w:t>Allow</w:t>
+      </w:r>
+      <w:r>
+        <w:rPr>
+          <w:rStyle w:val="normaltextrun"/>
+          <w:rFonts w:ascii="Calibri" w:hAnsi="Calibri" w:cs="Calibri"/>
+          <w:sz w:val="22"/>
+          <w:szCs w:val="22"/>
+          <w:lang w:val="en-US"/>
+        </w:rPr>
+        <w:t xml:space="preserve"> the user to put </w:t>
       </w:r>
       <w:r>
         <w:rPr>
@@ -2678,7 +3508,67 @@
           <w:szCs w:val="22"/>
           <w:lang w:val="en-US"/>
         </w:rPr>
-        <w:t>, dual adoption (where pairs of pets have bonded and would prefer to be adopted together), maybe add a mini pet shop where the user can select some items to buy alongside their adoption. Maybe having an adoptee of the month (the person with the most adopted pets) or a total of all the money given to the adoption center / num of pets adopted.</w:t>
+        <w:t>, dual adoption (where pairs of pets have bonded and would prefer to be adopted together)</w:t>
+      </w:r>
+      <w:r>
+        <w:rPr>
+          <w:rStyle w:val="normaltextrun"/>
+          <w:rFonts w:ascii="Calibri" w:hAnsi="Calibri" w:cs="Calibri"/>
+          <w:sz w:val="22"/>
+          <w:szCs w:val="22"/>
+          <w:lang w:val="en-US"/>
+        </w:rPr>
+        <w:t>. A</w:t>
+      </w:r>
+      <w:r>
+        <w:rPr>
+          <w:rStyle w:val="normaltextrun"/>
+          <w:rFonts w:ascii="Calibri" w:hAnsi="Calibri" w:cs="Calibri"/>
+          <w:sz w:val="22"/>
+          <w:szCs w:val="22"/>
+          <w:lang w:val="en-US"/>
+        </w:rPr>
+        <w:t>dd</w:t>
+      </w:r>
+      <w:r>
+        <w:rPr>
+          <w:rStyle w:val="normaltextrun"/>
+          <w:rFonts w:ascii="Calibri" w:hAnsi="Calibri" w:cs="Calibri"/>
+          <w:sz w:val="22"/>
+          <w:szCs w:val="22"/>
+          <w:lang w:val="en-US"/>
+        </w:rPr>
+        <w:t>ing</w:t>
+      </w:r>
+      <w:r>
+        <w:rPr>
+          <w:rStyle w:val="normaltextrun"/>
+          <w:rFonts w:ascii="Calibri" w:hAnsi="Calibri" w:cs="Calibri"/>
+          <w:sz w:val="22"/>
+          <w:szCs w:val="22"/>
+          <w:lang w:val="en-US"/>
+        </w:rPr>
+        <w:t xml:space="preserve"> a mini pet shop where the user can select some items to buy alongside their adoption. </w:t>
+      </w:r>
+      <w:r>
+        <w:rPr>
+          <w:rStyle w:val="normaltextrun"/>
+          <w:rFonts w:ascii="Calibri" w:hAnsi="Calibri" w:cs="Calibri"/>
+          <w:sz w:val="22"/>
+          <w:szCs w:val="22"/>
+          <w:lang w:val="en-US"/>
+        </w:rPr>
+        <w:t>Having</w:t>
+      </w:r>
+      <w:r>
+        <w:rPr>
+          <w:rStyle w:val="normaltextrun"/>
+          <w:rFonts w:ascii="Calibri" w:hAnsi="Calibri" w:cs="Calibri"/>
+          <w:sz w:val="22"/>
+          <w:szCs w:val="22"/>
+          <w:lang w:val="en-US"/>
+        </w:rPr>
+        <w:t xml:space="preserve"> an adoptee of the month (the person with the most adopted pets) or a total of all the money given to the adoption center / num of pets adopted.</w:t>
       </w:r>
     </w:p>
     <w:p>
@@ -2949,7 +3839,29 @@
           <w:szCs w:val="22"/>
           <w:lang w:val="en-US"/>
         </w:rPr>
-        <w:t>DO NOT PLACE A  LINK TO THE DIAGRAM. </w:t>
+        <w:t xml:space="preserve">DO NOT PLACE </w:t>
+      </w:r>
+      <w:proofErr w:type="gramStart"/>
+      <w:r>
+        <w:rPr>
+          <w:rStyle w:val="normaltextrun"/>
+          <w:rFonts w:ascii="Calibri" w:hAnsi="Calibri" w:cs="Calibri"/>
+          <w:sz w:val="22"/>
+          <w:szCs w:val="22"/>
+          <w:lang w:val="en-US"/>
+        </w:rPr>
+        <w:t>A  LINK</w:t>
+      </w:r>
+      <w:proofErr w:type="gramEnd"/>
+      <w:r>
+        <w:rPr>
+          <w:rStyle w:val="normaltextrun"/>
+          <w:rFonts w:ascii="Calibri" w:hAnsi="Calibri" w:cs="Calibri"/>
+          <w:sz w:val="22"/>
+          <w:szCs w:val="22"/>
+          <w:lang w:val="en-US"/>
+        </w:rPr>
+        <w:t xml:space="preserve"> TO THE DIAGRAM. </w:t>
       </w:r>
       <w:r>
         <w:rPr>
@@ -3052,6 +3964,119 @@
 <file path=word/numbering.xml><?xml version="1.0" encoding="utf-8"?>
 <w:numbering xmlns:wpc="http://schemas.microsoft.com/office/word/2010/wordprocessingCanvas" xmlns:cx="http://schemas.microsoft.com/office/drawing/2014/chartex" xmlns:cx1="http://schemas.microsoft.com/office/drawing/2015/9/8/chartex" xmlns:cx2="http://schemas.microsoft.com/office/drawing/2015/10/21/chartex" xmlns:cx3="http://schemas.microsoft.com/office/drawing/2016/5/9/chartex" xmlns:cx4="http://schemas.microsoft.com/office/drawing/2016/5/10/chartex" xmlns:cx5="http://schemas.microsoft.com/office/drawing/2016/5/11/chartex" xmlns:cx6="http://schemas.microsoft.com/office/drawing/2016/5/12/chartex" xmlns:cx7="http://schemas.microsoft.com/office/drawing/2016/5/13/chartex" xmlns:cx8="http://schemas.microsoft.com/office/drawing/2016/5/14/chartex" xmlns:mc="http://schemas.openxmlformats.org/markup-compatibility/2006" xmlns:aink="http://schemas.microsoft.com/office/drawing/2016/ink" xmlns:am3d="http://schemas.microsoft.com/office/drawing/2017/model3d" xmlns:o="urn:schemas-microsoft-com:office:office" xmlns:oel="http://schemas.microsoft.com/office/2019/extlst" xmlns:r="http://schemas.openxmlformats.org/officeDocument/2006/relationships" xmlns:m="http://schemas.openxmlformats.org/officeDocument/2006/math" xmlns:v="urn:schemas-microsoft-com:vml" xmlns:wp14="http://schemas.microsoft.com/office/word/2010/wordprocessingDrawing" xmlns:wp="http://schemas.openxmlformats.org/drawingml/2006/wordprocessingDrawing" xmlns:w10="urn:schemas-microsoft-com:office:word" xmlns:w="http://schemas.openxmlformats.org/wordprocessingml/2006/main" xmlns:w14="http://schemas.microsoft.com/office/word/2010/wordml" xmlns:w15="http://schemas.microsoft.com/office/word/2012/wordml" xmlns:w16cex="http://schemas.microsoft.com/office/word/2018/wordml/cex" xmlns:w16cid="http://schemas.microsoft.com/office/word/2016/wordml/cid" xmlns:w16="http://schemas.microsoft.com/office/word/2018/wordml" xmlns:w16sdtdh="http://schemas.microsoft.com/office/word/2020/wordml/sdtdatahash" xmlns:w16se="http://schemas.microsoft.com/office/word/2015/wordml/symex" xmlns:wpg="http://schemas.microsoft.com/office/word/2010/wordprocessingGroup" xmlns:wpi="http://schemas.microsoft.com/office/word/2010/wordprocessingInk" xmlns:wne="http://schemas.microsoft.com/office/word/2006/wordml" xmlns:wps="http://schemas.microsoft.com/office/word/2010/wordprocessingShape" mc:Ignorable="w14 w15 w16se w16cid w16 w16cex w16sdtdh wp14">
   <w:abstractNum w:abstractNumId="0" w15:restartNumberingAfterBreak="0">
+    <w:nsid w:val="10E56743"/>
+    <w:multiLevelType w:val="hybridMultilevel"/>
+    <w:tmpl w:val="A8985594"/>
+    <w:lvl w:ilvl="0" w:tplc="10090001">
+      <w:start w:val="1"/>
+      <w:numFmt w:val="bullet"/>
+      <w:lvlText w:val=""/>
+      <w:lvlJc w:val="left"/>
+      <w:pPr>
+        <w:ind w:left="720" w:hanging="360"/>
+      </w:pPr>
+      <w:rPr>
+        <w:rFonts w:ascii="Symbol" w:hAnsi="Symbol" w:hint="default"/>
+      </w:rPr>
+    </w:lvl>
+    <w:lvl w:ilvl="1" w:tplc="10090003" w:tentative="1">
+      <w:start w:val="1"/>
+      <w:numFmt w:val="bullet"/>
+      <w:lvlText w:val="o"/>
+      <w:lvlJc w:val="left"/>
+      <w:pPr>
+        <w:ind w:left="1440" w:hanging="360"/>
+      </w:pPr>
+      <w:rPr>
+        <w:rFonts w:ascii="Courier New" w:hAnsi="Courier New" w:cs="Courier New" w:hint="default"/>
+      </w:rPr>
+    </w:lvl>
+    <w:lvl w:ilvl="2" w:tplc="10090005" w:tentative="1">
+      <w:start w:val="1"/>
+      <w:numFmt w:val="bullet"/>
+      <w:lvlText w:val=""/>
+      <w:lvlJc w:val="left"/>
+      <w:pPr>
+        <w:ind w:left="2160" w:hanging="360"/>
+      </w:pPr>
+      <w:rPr>
+        <w:rFonts w:ascii="Wingdings" w:hAnsi="Wingdings" w:hint="default"/>
+      </w:rPr>
+    </w:lvl>
+    <w:lvl w:ilvl="3" w:tplc="10090001" w:tentative="1">
+      <w:start w:val="1"/>
+      <w:numFmt w:val="bullet"/>
+      <w:lvlText w:val=""/>
+      <w:lvlJc w:val="left"/>
+      <w:pPr>
+        <w:ind w:left="2880" w:hanging="360"/>
+      </w:pPr>
+      <w:rPr>
+        <w:rFonts w:ascii="Symbol" w:hAnsi="Symbol" w:hint="default"/>
+      </w:rPr>
+    </w:lvl>
+    <w:lvl w:ilvl="4" w:tplc="10090003" w:tentative="1">
+      <w:start w:val="1"/>
+      <w:numFmt w:val="bullet"/>
+      <w:lvlText w:val="o"/>
+      <w:lvlJc w:val="left"/>
+      <w:pPr>
+        <w:ind w:left="3600" w:hanging="360"/>
+      </w:pPr>
+      <w:rPr>
+        <w:rFonts w:ascii="Courier New" w:hAnsi="Courier New" w:cs="Courier New" w:hint="default"/>
+      </w:rPr>
+    </w:lvl>
+    <w:lvl w:ilvl="5" w:tplc="10090005" w:tentative="1">
+      <w:start w:val="1"/>
+      <w:numFmt w:val="bullet"/>
+      <w:lvlText w:val=""/>
+      <w:lvlJc w:val="left"/>
+      <w:pPr>
+        <w:ind w:left="4320" w:hanging="360"/>
+      </w:pPr>
+      <w:rPr>
+        <w:rFonts w:ascii="Wingdings" w:hAnsi="Wingdings" w:hint="default"/>
+      </w:rPr>
+    </w:lvl>
+    <w:lvl w:ilvl="6" w:tplc="10090001" w:tentative="1">
+      <w:start w:val="1"/>
+      <w:numFmt w:val="bullet"/>
+      <w:lvlText w:val=""/>
+      <w:lvlJc w:val="left"/>
+      <w:pPr>
+        <w:ind w:left="5040" w:hanging="360"/>
+      </w:pPr>
+      <w:rPr>
+        <w:rFonts w:ascii="Symbol" w:hAnsi="Symbol" w:hint="default"/>
+      </w:rPr>
+    </w:lvl>
+    <w:lvl w:ilvl="7" w:tplc="10090003" w:tentative="1">
+      <w:start w:val="1"/>
+      <w:numFmt w:val="bullet"/>
+      <w:lvlText w:val="o"/>
+      <w:lvlJc w:val="left"/>
+      <w:pPr>
+        <w:ind w:left="5760" w:hanging="360"/>
+      </w:pPr>
+      <w:rPr>
+        <w:rFonts w:ascii="Courier New" w:hAnsi="Courier New" w:cs="Courier New" w:hint="default"/>
+      </w:rPr>
+    </w:lvl>
+    <w:lvl w:ilvl="8" w:tplc="10090005" w:tentative="1">
+      <w:start w:val="1"/>
+      <w:numFmt w:val="bullet"/>
+      <w:lvlText w:val=""/>
+      <w:lvlJc w:val="left"/>
+      <w:pPr>
+        <w:ind w:left="6480" w:hanging="360"/>
+      </w:pPr>
+      <w:rPr>
+        <w:rFonts w:ascii="Wingdings" w:hAnsi="Wingdings" w:hint="default"/>
+      </w:rPr>
+    </w:lvl>
+  </w:abstractNum>
+  <w:abstractNum w:abstractNumId="1" w15:restartNumberingAfterBreak="0">
     <w:nsid w:val="1DD34D4E"/>
     <w:multiLevelType w:val="multilevel"/>
     <w:tmpl w:val="D8DABFB8"/>
@@ -3200,7 +4225,7 @@
       </w:rPr>
     </w:lvl>
   </w:abstractNum>
-  <w:abstractNum w:abstractNumId="1" w15:restartNumberingAfterBreak="0">
+  <w:abstractNum w:abstractNumId="2" w15:restartNumberingAfterBreak="0">
     <w:nsid w:val="408A2631"/>
     <w:multiLevelType w:val="multilevel"/>
     <w:tmpl w:val="BA7A6462"/>
@@ -3313,7 +4338,7 @@
       </w:pPr>
     </w:lvl>
   </w:abstractNum>
-  <w:abstractNum w:abstractNumId="2" w15:restartNumberingAfterBreak="0">
+  <w:abstractNum w:abstractNumId="3" w15:restartNumberingAfterBreak="0">
     <w:nsid w:val="54947449"/>
     <w:multiLevelType w:val="hybridMultilevel"/>
     <w:tmpl w:val="01902F00"/>
@@ -3425,7 +4450,120 @@
       </w:rPr>
     </w:lvl>
   </w:abstractNum>
-  <w:abstractNum w:abstractNumId="3" w15:restartNumberingAfterBreak="0">
+  <w:abstractNum w:abstractNumId="4" w15:restartNumberingAfterBreak="0">
+    <w:nsid w:val="710E63F6"/>
+    <w:multiLevelType w:val="hybridMultilevel"/>
+    <w:tmpl w:val="537078C0"/>
+    <w:lvl w:ilvl="0" w:tplc="10090001">
+      <w:start w:val="1"/>
+      <w:numFmt w:val="bullet"/>
+      <w:lvlText w:val=""/>
+      <w:lvlJc w:val="left"/>
+      <w:pPr>
+        <w:ind w:left="720" w:hanging="360"/>
+      </w:pPr>
+      <w:rPr>
+        <w:rFonts w:ascii="Symbol" w:hAnsi="Symbol" w:hint="default"/>
+      </w:rPr>
+    </w:lvl>
+    <w:lvl w:ilvl="1" w:tplc="10090003" w:tentative="1">
+      <w:start w:val="1"/>
+      <w:numFmt w:val="bullet"/>
+      <w:lvlText w:val="o"/>
+      <w:lvlJc w:val="left"/>
+      <w:pPr>
+        <w:ind w:left="1440" w:hanging="360"/>
+      </w:pPr>
+      <w:rPr>
+        <w:rFonts w:ascii="Courier New" w:hAnsi="Courier New" w:cs="Courier New" w:hint="default"/>
+      </w:rPr>
+    </w:lvl>
+    <w:lvl w:ilvl="2" w:tplc="10090005" w:tentative="1">
+      <w:start w:val="1"/>
+      <w:numFmt w:val="bullet"/>
+      <w:lvlText w:val=""/>
+      <w:lvlJc w:val="left"/>
+      <w:pPr>
+        <w:ind w:left="2160" w:hanging="360"/>
+      </w:pPr>
+      <w:rPr>
+        <w:rFonts w:ascii="Wingdings" w:hAnsi="Wingdings" w:hint="default"/>
+      </w:rPr>
+    </w:lvl>
+    <w:lvl w:ilvl="3" w:tplc="10090001" w:tentative="1">
+      <w:start w:val="1"/>
+      <w:numFmt w:val="bullet"/>
+      <w:lvlText w:val=""/>
+      <w:lvlJc w:val="left"/>
+      <w:pPr>
+        <w:ind w:left="2880" w:hanging="360"/>
+      </w:pPr>
+      <w:rPr>
+        <w:rFonts w:ascii="Symbol" w:hAnsi="Symbol" w:hint="default"/>
+      </w:rPr>
+    </w:lvl>
+    <w:lvl w:ilvl="4" w:tplc="10090003" w:tentative="1">
+      <w:start w:val="1"/>
+      <w:numFmt w:val="bullet"/>
+      <w:lvlText w:val="o"/>
+      <w:lvlJc w:val="left"/>
+      <w:pPr>
+        <w:ind w:left="3600" w:hanging="360"/>
+      </w:pPr>
+      <w:rPr>
+        <w:rFonts w:ascii="Courier New" w:hAnsi="Courier New" w:cs="Courier New" w:hint="default"/>
+      </w:rPr>
+    </w:lvl>
+    <w:lvl w:ilvl="5" w:tplc="10090005" w:tentative="1">
+      <w:start w:val="1"/>
+      <w:numFmt w:val="bullet"/>
+      <w:lvlText w:val=""/>
+      <w:lvlJc w:val="left"/>
+      <w:pPr>
+        <w:ind w:left="4320" w:hanging="360"/>
+      </w:pPr>
+      <w:rPr>
+        <w:rFonts w:ascii="Wingdings" w:hAnsi="Wingdings" w:hint="default"/>
+      </w:rPr>
+    </w:lvl>
+    <w:lvl w:ilvl="6" w:tplc="10090001" w:tentative="1">
+      <w:start w:val="1"/>
+      <w:numFmt w:val="bullet"/>
+      <w:lvlText w:val=""/>
+      <w:lvlJc w:val="left"/>
+      <w:pPr>
+        <w:ind w:left="5040" w:hanging="360"/>
+      </w:pPr>
+      <w:rPr>
+        <w:rFonts w:ascii="Symbol" w:hAnsi="Symbol" w:hint="default"/>
+      </w:rPr>
+    </w:lvl>
+    <w:lvl w:ilvl="7" w:tplc="10090003" w:tentative="1">
+      <w:start w:val="1"/>
+      <w:numFmt w:val="bullet"/>
+      <w:lvlText w:val="o"/>
+      <w:lvlJc w:val="left"/>
+      <w:pPr>
+        <w:ind w:left="5760" w:hanging="360"/>
+      </w:pPr>
+      <w:rPr>
+        <w:rFonts w:ascii="Courier New" w:hAnsi="Courier New" w:cs="Courier New" w:hint="default"/>
+      </w:rPr>
+    </w:lvl>
+    <w:lvl w:ilvl="8" w:tplc="10090005" w:tentative="1">
+      <w:start w:val="1"/>
+      <w:numFmt w:val="bullet"/>
+      <w:lvlText w:val=""/>
+      <w:lvlJc w:val="left"/>
+      <w:pPr>
+        <w:ind w:left="6480" w:hanging="360"/>
+      </w:pPr>
+      <w:rPr>
+        <w:rFonts w:ascii="Wingdings" w:hAnsi="Wingdings" w:hint="default"/>
+      </w:rPr>
+    </w:lvl>
+  </w:abstractNum>
+  <w:abstractNum w:abstractNumId="5" w15:restartNumberingAfterBreak="0">
     <w:nsid w:val="73BD749B"/>
     <w:multiLevelType w:val="hybridMultilevel"/>
     <w:tmpl w:val="BB344C7C"/>
@@ -3515,16 +4653,22 @@
     </w:lvl>
   </w:abstractNum>
   <w:num w:numId="1" w16cid:durableId="832261825">
+    <w:abstractNumId w:val="2"/>
+  </w:num>
+  <w:num w:numId="2" w16cid:durableId="920022953">
     <w:abstractNumId w:val="1"/>
   </w:num>
-  <w:num w:numId="2" w16cid:durableId="920022953">
-    <w:abstractNumId w:val="0"/>
+  <w:num w:numId="3" w16cid:durableId="1453399290">
+    <w:abstractNumId w:val="5"/>
   </w:num>
-  <w:num w:numId="3" w16cid:durableId="1453399290">
+  <w:num w:numId="4" w16cid:durableId="1029143215">
     <w:abstractNumId w:val="3"/>
   </w:num>
-  <w:num w:numId="4" w16cid:durableId="1029143215">
-    <w:abstractNumId w:val="2"/>
+  <w:num w:numId="5" w16cid:durableId="760873746">
+    <w:abstractNumId w:val="4"/>
+  </w:num>
+  <w:num w:numId="6" w16cid:durableId="499003545">
+    <w:abstractNumId w:val="0"/>
   </w:num>
 </w:numbering>
 </file>

</xml_diff>

<commit_message>
Updated project doc. Final commit
</commit_message>
<xml_diff>
--- a/ProjectDocument.docx
+++ b/ProjectDocument.docx
@@ -445,7 +445,27 @@
           <w:szCs w:val="22"/>
           <w:lang w:val="en-US"/>
         </w:rPr>
-        <w:t xml:space="preserve">The user can refresh the pet display page to see randomly selected pets from the pet database and click on a pet to see details such as age, type, adoption status, and description of the pet. They can then proceed and adopt the pet if they wish, by filling out an adoption form. </w:t>
+        <w:t xml:space="preserve">The user can refresh the pet display page to see randomly selected pets from the pet database and click on a pet to see details such as age, type, adoption status, and description of the pet. </w:t>
+      </w:r>
+      <w:r>
+        <w:rPr>
+          <w:rStyle w:val="eop"/>
+          <w:rFonts w:ascii="Calibri" w:hAnsi="Calibri" w:cs="Calibri"/>
+          <w:sz w:val="22"/>
+          <w:szCs w:val="22"/>
+          <w:lang w:val="en-US"/>
+        </w:rPr>
+        <w:t xml:space="preserve">There is the option to view only adopted or only available pets as well. </w:t>
+      </w:r>
+      <w:r>
+        <w:rPr>
+          <w:rStyle w:val="eop"/>
+          <w:rFonts w:ascii="Calibri" w:hAnsi="Calibri" w:cs="Calibri"/>
+          <w:sz w:val="22"/>
+          <w:szCs w:val="22"/>
+          <w:lang w:val="en-US"/>
+        </w:rPr>
+        <w:t xml:space="preserve">They can then proceed and adopt the pet if they wish, by filling out an adoption form. </w:t>
       </w:r>
     </w:p>
     <w:p>
@@ -1137,7 +1157,7 @@
           <w:szCs w:val="22"/>
           <w:lang w:val="en-US"/>
         </w:rPr>
-        <w:t>Create an adopt button on the pet detail page that will allow the user to navigate to the adoption form.</w:t>
+        <w:t>Create a filter to view the adopted and available pets.</w:t>
       </w:r>
     </w:p>
     <w:p>
@@ -1163,7 +1183,7 @@
           <w:szCs w:val="22"/>
           <w:lang w:val="en-US"/>
         </w:rPr>
-        <w:t>Create an adoption form that will ask for information such as the user’s name, address, date of birth, etc.</w:t>
+        <w:t>Create an adopt button on the pet detail page that will allow the user to navigate to the adoption form.</w:t>
       </w:r>
     </w:p>
     <w:p>
@@ -1190,6 +1210,32 @@
           <w:lang w:val="en-US"/>
         </w:rPr>
         <w:lastRenderedPageBreak/>
+        <w:t>Create an adoption form that will ask for information such as the user’s name, address, date of birth, etc.</w:t>
+      </w:r>
+    </w:p>
+    <w:p>
+      <w:pPr>
+        <w:pStyle w:val="paragraph"/>
+        <w:numPr>
+          <w:ilvl w:val="0"/>
+          <w:numId w:val="3"/>
+        </w:numPr>
+        <w:spacing w:before="0" w:beforeAutospacing="0" w:after="0" w:afterAutospacing="0"/>
+        <w:textAlignment w:val="baseline"/>
+        <w:rPr>
+          <w:rFonts w:ascii="Calibri" w:hAnsi="Calibri" w:cs="Calibri"/>
+          <w:sz w:val="22"/>
+          <w:szCs w:val="22"/>
+          <w:lang w:val="en-US"/>
+        </w:rPr>
+      </w:pPr>
+      <w:r>
+        <w:rPr>
+          <w:rFonts w:ascii="Calibri" w:hAnsi="Calibri" w:cs="Calibri"/>
+          <w:sz w:val="22"/>
+          <w:szCs w:val="22"/>
+          <w:lang w:val="en-US"/>
+        </w:rPr>
         <w:t>Update the pet’s status to “adopted”.</w:t>
       </w:r>
     </w:p>
@@ -1414,6 +1460,15 @@
         </w:rPr>
         <w:t>.</w:t>
       </w:r>
+      <w:r>
+        <w:rPr>
+          <w:rFonts w:ascii="Calibri" w:hAnsi="Calibri" w:cs="Calibri"/>
+          <w:sz w:val="22"/>
+          <w:szCs w:val="22"/>
+          <w:lang w:val="en-US"/>
+        </w:rPr>
+        <w:t xml:space="preserve"> Adding validation to form submission</w:t>
+      </w:r>
     </w:p>
     <w:p>
       <w:pPr>
@@ -1571,6 +1626,16 @@
         </w:rPr>
         <w:t xml:space="preserve">This class contains the backing fields and </w:t>
       </w:r>
+      <w:r>
+        <w:rPr>
+          <w:rStyle w:val="eop"/>
+          <w:rFonts w:ascii="Calibri" w:hAnsi="Calibri" w:cs="Calibri"/>
+          <w:sz w:val="22"/>
+          <w:szCs w:val="22"/>
+          <w:lang w:val="en-US"/>
+        </w:rPr>
+        <w:t>methods to create Pet objects. The user is never able to access the pet’s backing fields.</w:t>
+      </w:r>
     </w:p>
     <w:p>
       <w:pPr>
@@ -1605,74 +1670,18 @@
           <w:szCs w:val="22"/>
           <w:lang w:val="en-US"/>
         </w:rPr>
-        <w:t xml:space="preserve">: This class </w:t>
-      </w:r>
-      <w:r>
-        <w:rPr>
-          <w:rStyle w:val="eop"/>
-          <w:rFonts w:ascii="Calibri" w:hAnsi="Calibri" w:cs="Calibri"/>
-          <w:sz w:val="22"/>
-          <w:szCs w:val="22"/>
-          <w:lang w:val="en-US"/>
-        </w:rPr>
-        <w:t xml:space="preserve">is </w:t>
-      </w:r>
-      <w:r>
-        <w:rPr>
-          <w:rStyle w:val="eop"/>
-          <w:rFonts w:ascii="Calibri" w:hAnsi="Calibri" w:cs="Calibri"/>
-          <w:sz w:val="22"/>
-          <w:szCs w:val="22"/>
-          <w:lang w:val="en-US"/>
-        </w:rPr>
-        <w:t>to store</w:t>
-      </w:r>
-      <w:r>
-        <w:rPr>
-          <w:rStyle w:val="eop"/>
-          <w:rFonts w:ascii="Calibri" w:hAnsi="Calibri" w:cs="Calibri"/>
-          <w:sz w:val="22"/>
-          <w:szCs w:val="22"/>
-          <w:lang w:val="en-US"/>
-        </w:rPr>
-        <w:t>s Pet objects in an array and acts as a storage for the pets and their information (which is then passed to the Pet class to be utilized).</w:t>
-      </w:r>
-    </w:p>
-    <w:p>
-      <w:pPr>
-        <w:pStyle w:val="paragraph"/>
-        <w:spacing w:before="0" w:beforeAutospacing="0" w:after="0" w:afterAutospacing="0"/>
-        <w:textAlignment w:val="baseline"/>
-        <w:rPr>
-          <w:rStyle w:val="eop"/>
-          <w:rFonts w:ascii="Calibri" w:hAnsi="Calibri" w:cs="Calibri"/>
-          <w:sz w:val="22"/>
-          <w:szCs w:val="22"/>
-          <w:lang w:val="en-US"/>
-        </w:rPr>
-      </w:pPr>
-      <w:r>
-        <w:rPr>
-          <w:rStyle w:val="eop"/>
-          <w:rFonts w:ascii="Calibri" w:hAnsi="Calibri" w:cs="Calibri"/>
-          <w:sz w:val="22"/>
-          <w:szCs w:val="22"/>
-          <w:lang w:val="en-US"/>
-        </w:rPr>
-        <w:t xml:space="preserve">Adopter class: class contains members needed to validate the adopter’s information and </w:t>
-      </w:r>
-      <w:proofErr w:type="gramStart"/>
-      <w:r>
-        <w:rPr>
-          <w:rStyle w:val="eop"/>
-          <w:rFonts w:ascii="Calibri" w:hAnsi="Calibri" w:cs="Calibri"/>
-          <w:sz w:val="22"/>
-          <w:szCs w:val="22"/>
-          <w:lang w:val="en-US"/>
-        </w:rPr>
-        <w:t>will</w:t>
-      </w:r>
-      <w:proofErr w:type="gramEnd"/>
+        <w:t xml:space="preserve">: </w:t>
+      </w:r>
+      <w:r>
+        <w:rPr>
+          <w:rStyle w:val="eop"/>
+          <w:rFonts w:ascii="Calibri" w:hAnsi="Calibri" w:cs="Calibri"/>
+          <w:sz w:val="22"/>
+          <w:szCs w:val="22"/>
+          <w:lang w:val="en-US"/>
+        </w:rPr>
+        <w:t>Stores</w:t>
+      </w:r>
       <w:r>
         <w:rPr>
           <w:rStyle w:val="eop"/>
@@ -1683,17 +1692,95 @@
         </w:rPr>
         <w:t xml:space="preserve"> </w:t>
       </w:r>
-    </w:p>
-    <w:p>
-      <w:pPr>
-        <w:pStyle w:val="paragraph"/>
-        <w:spacing w:before="0" w:beforeAutospacing="0" w:after="0" w:afterAutospacing="0"/>
-        <w:textAlignment w:val="baseline"/>
-        <w:rPr>
-          <w:rStyle w:val="eop"/>
-          <w:rFonts w:ascii="Calibri" w:hAnsi="Calibri" w:cs="Calibri"/>
-          <w:b/>
-          <w:bCs/>
+      <w:r>
+        <w:rPr>
+          <w:rStyle w:val="eop"/>
+          <w:rFonts w:ascii="Calibri" w:hAnsi="Calibri" w:cs="Calibri"/>
+          <w:sz w:val="22"/>
+          <w:szCs w:val="22"/>
+          <w:lang w:val="en-US"/>
+        </w:rPr>
+        <w:t xml:space="preserve">the </w:t>
+      </w:r>
+      <w:r>
+        <w:rPr>
+          <w:rStyle w:val="eop"/>
+          <w:rFonts w:ascii="Calibri" w:hAnsi="Calibri" w:cs="Calibri"/>
+          <w:sz w:val="22"/>
+          <w:szCs w:val="22"/>
+          <w:lang w:val="en-US"/>
+        </w:rPr>
+        <w:t>Pet obje</w:t>
+      </w:r>
+      <w:r>
+        <w:rPr>
+          <w:rStyle w:val="eop"/>
+          <w:rFonts w:ascii="Calibri" w:hAnsi="Calibri" w:cs="Calibri"/>
+          <w:sz w:val="22"/>
+          <w:szCs w:val="22"/>
+          <w:lang w:val="en-US"/>
+        </w:rPr>
+        <w:t>cts in a file and retrieves them from the file. When retrieved, the pets are stored in an array. Acts</w:t>
+      </w:r>
+      <w:r>
+        <w:rPr>
+          <w:rStyle w:val="eop"/>
+          <w:rFonts w:ascii="Calibri" w:hAnsi="Calibri" w:cs="Calibri"/>
+          <w:sz w:val="22"/>
+          <w:szCs w:val="22"/>
+          <w:lang w:val="en-US"/>
+        </w:rPr>
+        <w:t xml:space="preserve"> as a storage for the pets and their information (which is then passed to</w:t>
+      </w:r>
+      <w:r>
+        <w:rPr>
+          <w:rStyle w:val="eop"/>
+          <w:rFonts w:ascii="Calibri" w:hAnsi="Calibri" w:cs="Calibri"/>
+          <w:sz w:val="22"/>
+          <w:szCs w:val="22"/>
+          <w:lang w:val="en-US"/>
+        </w:rPr>
+        <w:t xml:space="preserve"> other</w:t>
+      </w:r>
+      <w:r>
+        <w:rPr>
+          <w:rStyle w:val="eop"/>
+          <w:rFonts w:ascii="Calibri" w:hAnsi="Calibri" w:cs="Calibri"/>
+          <w:sz w:val="22"/>
+          <w:szCs w:val="22"/>
+          <w:lang w:val="en-US"/>
+        </w:rPr>
+        <w:t xml:space="preserve"> class</w:t>
+      </w:r>
+      <w:r>
+        <w:rPr>
+          <w:rStyle w:val="eop"/>
+          <w:rFonts w:ascii="Calibri" w:hAnsi="Calibri" w:cs="Calibri"/>
+          <w:sz w:val="22"/>
+          <w:szCs w:val="22"/>
+          <w:lang w:val="en-US"/>
+        </w:rPr>
+        <w:t xml:space="preserve">es </w:t>
+      </w:r>
+      <w:r>
+        <w:rPr>
+          <w:rStyle w:val="eop"/>
+          <w:rFonts w:ascii="Calibri" w:hAnsi="Calibri" w:cs="Calibri"/>
+          <w:sz w:val="22"/>
+          <w:szCs w:val="22"/>
+          <w:lang w:val="en-US"/>
+        </w:rPr>
+        <w:t>to be utilized).</w:t>
+      </w:r>
+    </w:p>
+    <w:p>
+      <w:pPr>
+        <w:pStyle w:val="paragraph"/>
+        <w:spacing w:before="0" w:beforeAutospacing="0" w:after="0" w:afterAutospacing="0"/>
+        <w:textAlignment w:val="baseline"/>
+        <w:rPr>
+          <w:rStyle w:val="eop"/>
+          <w:rFonts w:ascii="Calibri" w:hAnsi="Calibri" w:cs="Calibri"/>
           <w:sz w:val="22"/>
           <w:szCs w:val="22"/>
           <w:lang w:val="en-US"/>
@@ -1711,16 +1798,55 @@
         </w:rPr>
         <w:t>Adopter class:</w:t>
       </w:r>
-    </w:p>
-    <w:p>
-      <w:pPr>
-        <w:pStyle w:val="paragraph"/>
-        <w:spacing w:before="0" w:beforeAutospacing="0" w:after="0" w:afterAutospacing="0"/>
-        <w:textAlignment w:val="baseline"/>
-        <w:rPr>
-          <w:rFonts w:ascii="Calibri" w:hAnsi="Calibri" w:cs="Calibri"/>
-          <w:b/>
-          <w:bCs/>
+      <w:r>
+        <w:rPr>
+          <w:rStyle w:val="eop"/>
+          <w:rFonts w:ascii="Calibri" w:hAnsi="Calibri" w:cs="Calibri"/>
+          <w:sz w:val="22"/>
+          <w:szCs w:val="22"/>
+          <w:lang w:val="en-US"/>
+        </w:rPr>
+        <w:t xml:space="preserve"> This class contains the backing fields and methods to create </w:t>
+      </w:r>
+      <w:r>
+        <w:rPr>
+          <w:rStyle w:val="eop"/>
+          <w:rFonts w:ascii="Calibri" w:hAnsi="Calibri" w:cs="Calibri"/>
+          <w:sz w:val="22"/>
+          <w:szCs w:val="22"/>
+          <w:lang w:val="en-US"/>
+        </w:rPr>
+        <w:t>Adopter</w:t>
+      </w:r>
+      <w:r>
+        <w:rPr>
+          <w:rStyle w:val="eop"/>
+          <w:rFonts w:ascii="Calibri" w:hAnsi="Calibri" w:cs="Calibri"/>
+          <w:sz w:val="22"/>
+          <w:szCs w:val="22"/>
+          <w:lang w:val="en-US"/>
+        </w:rPr>
+        <w:t xml:space="preserve"> objects. </w:t>
+      </w:r>
+      <w:r>
+        <w:rPr>
+          <w:rStyle w:val="eop"/>
+          <w:rFonts w:ascii="Calibri" w:hAnsi="Calibri" w:cs="Calibri"/>
+          <w:sz w:val="22"/>
+          <w:szCs w:val="22"/>
+          <w:lang w:val="en-US"/>
+        </w:rPr>
+        <w:t xml:space="preserve">Via the Adoption form submission, the user can add to the Adopter class. Links </w:t>
+      </w:r>
+    </w:p>
+    <w:p>
+      <w:pPr>
+        <w:pStyle w:val="paragraph"/>
+        <w:spacing w:before="0" w:beforeAutospacing="0" w:after="0" w:afterAutospacing="0"/>
+        <w:textAlignment w:val="baseline"/>
+        <w:rPr>
+          <w:rStyle w:val="eop"/>
+          <w:rFonts w:ascii="Calibri" w:hAnsi="Calibri" w:cs="Calibri"/>
           <w:sz w:val="22"/>
           <w:szCs w:val="22"/>
           <w:lang w:val="en-US"/>
@@ -1738,6 +1864,103 @@
         </w:rPr>
         <w:t>Adopter database class:</w:t>
       </w:r>
+      <w:r>
+        <w:rPr>
+          <w:rStyle w:val="eop"/>
+          <w:rFonts w:ascii="Calibri" w:hAnsi="Calibri" w:cs="Calibri"/>
+          <w:b/>
+          <w:bCs/>
+          <w:sz w:val="22"/>
+          <w:szCs w:val="22"/>
+          <w:lang w:val="en-US"/>
+        </w:rPr>
+        <w:t xml:space="preserve"> </w:t>
+      </w:r>
+      <w:r>
+        <w:rPr>
+          <w:rStyle w:val="eop"/>
+          <w:rFonts w:ascii="Calibri" w:hAnsi="Calibri" w:cs="Calibri"/>
+          <w:sz w:val="22"/>
+          <w:szCs w:val="22"/>
+          <w:lang w:val="en-US"/>
+        </w:rPr>
+        <w:t xml:space="preserve">Stores the </w:t>
+      </w:r>
+      <w:r>
+        <w:rPr>
+          <w:rStyle w:val="eop"/>
+          <w:rFonts w:ascii="Calibri" w:hAnsi="Calibri" w:cs="Calibri"/>
+          <w:sz w:val="22"/>
+          <w:szCs w:val="22"/>
+          <w:lang w:val="en-US"/>
+        </w:rPr>
+        <w:t>Adopter</w:t>
+      </w:r>
+      <w:r>
+        <w:rPr>
+          <w:rStyle w:val="eop"/>
+          <w:rFonts w:ascii="Calibri" w:hAnsi="Calibri" w:cs="Calibri"/>
+          <w:sz w:val="22"/>
+          <w:szCs w:val="22"/>
+          <w:lang w:val="en-US"/>
+        </w:rPr>
+        <w:t xml:space="preserve"> objects in a file and retrieves them from the file. </w:t>
+      </w:r>
+      <w:r>
+        <w:rPr>
+          <w:rStyle w:val="eop"/>
+          <w:rFonts w:ascii="Calibri" w:hAnsi="Calibri" w:cs="Calibri"/>
+          <w:sz w:val="22"/>
+          <w:szCs w:val="22"/>
+          <w:lang w:val="en-US"/>
+        </w:rPr>
+        <w:t xml:space="preserve">Links the Adopters with their adopted pets in the file. </w:t>
+      </w:r>
+      <w:r>
+        <w:rPr>
+          <w:rStyle w:val="eop"/>
+          <w:rFonts w:ascii="Calibri" w:hAnsi="Calibri" w:cs="Calibri"/>
+          <w:sz w:val="22"/>
+          <w:szCs w:val="22"/>
+          <w:lang w:val="en-US"/>
+        </w:rPr>
+        <w:t xml:space="preserve">Acts as a storage for the </w:t>
+      </w:r>
+      <w:r>
+        <w:rPr>
+          <w:rStyle w:val="eop"/>
+          <w:rFonts w:ascii="Calibri" w:hAnsi="Calibri" w:cs="Calibri"/>
+          <w:sz w:val="22"/>
+          <w:szCs w:val="22"/>
+          <w:lang w:val="en-US"/>
+        </w:rPr>
+        <w:t>Adopters</w:t>
+      </w:r>
+      <w:r>
+        <w:rPr>
+          <w:rStyle w:val="eop"/>
+          <w:rFonts w:ascii="Calibri" w:hAnsi="Calibri" w:cs="Calibri"/>
+          <w:sz w:val="22"/>
+          <w:szCs w:val="22"/>
+          <w:lang w:val="en-US"/>
+        </w:rPr>
+        <w:t xml:space="preserve"> and their information (which is then passed to other classes to be utilized).</w:t>
+      </w:r>
+    </w:p>
+    <w:p>
+      <w:pPr>
+        <w:pStyle w:val="paragraph"/>
+        <w:spacing w:before="0" w:beforeAutospacing="0" w:after="0" w:afterAutospacing="0"/>
+        <w:textAlignment w:val="baseline"/>
+        <w:rPr>
+          <w:rFonts w:ascii="Calibri" w:hAnsi="Calibri" w:cs="Calibri"/>
+          <w:b/>
+          <w:bCs/>
+          <w:sz w:val="22"/>
+          <w:szCs w:val="22"/>
+          <w:lang w:val="en-US"/>
+        </w:rPr>
+      </w:pPr>
     </w:p>
     <w:p>
       <w:pPr>
@@ -2169,7 +2392,6 @@
                 <w:lang w:val="fr-CA"/>
               </w:rPr>
             </w:pPr>
-            <w:proofErr w:type="gramStart"/>
             <w:r>
               <w:rPr>
                 <w:rStyle w:val="scxo46170022"/>
@@ -2178,9 +2400,8 @@
                 <w:szCs w:val="22"/>
                 <w:lang w:val="fr-CA"/>
               </w:rPr>
-              <w:t>code</w:t>
+              <w:t xml:space="preserve">code </w:t>
             </w:r>
-            <w:proofErr w:type="gramEnd"/>
             <w:r>
               <w:rPr>
                 <w:rStyle w:val="scxo46170022"/>
@@ -2189,9 +2410,8 @@
                 <w:szCs w:val="22"/>
                 <w:lang w:val="fr-CA"/>
               </w:rPr>
-              <w:t xml:space="preserve"> </w:t>
+              <w:t>improvements</w:t>
             </w:r>
-            <w:proofErr w:type="spellStart"/>
             <w:r>
               <w:rPr>
                 <w:rStyle w:val="scxo46170022"/>
@@ -2200,31 +2420,17 @@
                 <w:szCs w:val="22"/>
                 <w:lang w:val="fr-CA"/>
               </w:rPr>
-              <w:t>improvements</w:t>
+              <w:t xml:space="preserve"> </w:t>
             </w:r>
-            <w:proofErr w:type="spellEnd"/>
             <w:r>
               <w:rPr>
                 <w:rStyle w:val="scxo46170022"/>
                 <w:rFonts w:ascii="Calibri" w:hAnsi="Calibri" w:cs="Calibri"/>
                 <w:sz w:val="22"/>
                 <w:szCs w:val="22"/>
-                <w:lang w:val="fr-CA"/>
-              </w:rPr>
-              <w:t xml:space="preserve"> </w:t>
-            </w:r>
-            <w:proofErr w:type="spellStart"/>
-            <w:r>
-              <w:rPr>
-                <w:rStyle w:val="scxo46170022"/>
-                <w:rFonts w:ascii="Calibri" w:hAnsi="Calibri" w:cs="Calibri"/>
-                <w:sz w:val="22"/>
-                <w:szCs w:val="22"/>
-                <w:lang w:val="fr-CA"/>
               </w:rPr>
               <w:t>across</w:t>
             </w:r>
-            <w:proofErr w:type="spellEnd"/>
             <w:r>
               <w:rPr>
                 <w:rStyle w:val="scxo46170022"/>
@@ -2261,9 +2467,8 @@
                 <w:szCs w:val="22"/>
                 <w:lang w:val="en-US"/>
               </w:rPr>
-              <w:t xml:space="preserve">summaries, code organizing, </w:t>
+              <w:t>summaries</w:t>
             </w:r>
-            <w:proofErr w:type="gramStart"/>
             <w:r>
               <w:rPr>
                 <w:rStyle w:val="scxo46170022"/>
@@ -2272,9 +2477,49 @@
                 <w:szCs w:val="22"/>
                 <w:lang w:val="en-US"/>
               </w:rPr>
+              <w:t xml:space="preserve"> </w:t>
+            </w:r>
+            <w:r>
+              <w:rPr>
+                <w:rStyle w:val="scxo46170022"/>
+              </w:rPr>
+              <w:t xml:space="preserve">+ </w:t>
+            </w:r>
+            <w:r>
+              <w:rPr>
+                <w:rStyle w:val="scxo46170022"/>
+                <w:rFonts w:ascii="Calibri" w:hAnsi="Calibri" w:cs="Calibri"/>
+                <w:sz w:val="22"/>
+                <w:szCs w:val="22"/>
+                <w:lang w:val="en-US"/>
+              </w:rPr>
               <w:t>comments</w:t>
             </w:r>
-            <w:proofErr w:type="gramEnd"/>
+          </w:p>
+          <w:p>
+            <w:pPr>
+              <w:pStyle w:val="paragraph"/>
+              <w:numPr>
+                <w:ilvl w:val="0"/>
+                <w:numId w:val="5"/>
+              </w:numPr>
+              <w:spacing w:before="0" w:beforeAutospacing="0" w:after="0" w:afterAutospacing="0"/>
+              <w:textAlignment w:val="baseline"/>
+              <w:rPr>
+                <w:rStyle w:val="scxo46170022"/>
+                <w:rFonts w:asciiTheme="minorHAnsi" w:hAnsiTheme="minorHAnsi" w:cstheme="minorHAnsi"/>
+                <w:sz w:val="22"/>
+                <w:szCs w:val="22"/>
+                <w:lang w:val="en-US"/>
+              </w:rPr>
+            </w:pPr>
+            <w:r>
+              <w:rPr>
+                <w:rStyle w:val="scxo46170022"/>
+                <w:rFonts w:asciiTheme="minorHAnsi" w:hAnsiTheme="minorHAnsi" w:cstheme="minorHAnsi"/>
+              </w:rPr>
+              <w:t>code organization/making it more modular to fit OOP</w:t>
+            </w:r>
           </w:p>
           <w:p>
             <w:pPr>
@@ -2332,6 +2577,92 @@
                 <w:lang w:val="en-US"/>
               </w:rPr>
               <w:t>report of all adopted pets in the database</w:t>
+            </w:r>
+          </w:p>
+          <w:p>
+            <w:pPr>
+              <w:pStyle w:val="paragraph"/>
+              <w:numPr>
+                <w:ilvl w:val="0"/>
+                <w:numId w:val="5"/>
+              </w:numPr>
+              <w:spacing w:before="0" w:beforeAutospacing="0" w:after="0" w:afterAutospacing="0"/>
+              <w:textAlignment w:val="baseline"/>
+              <w:rPr>
+                <w:rStyle w:val="scxo46170022"/>
+                <w:rFonts w:ascii="Calibri" w:hAnsi="Calibri" w:cs="Calibri"/>
+                <w:sz w:val="22"/>
+                <w:szCs w:val="22"/>
+                <w:lang w:val="en-US"/>
+              </w:rPr>
+            </w:pPr>
+            <w:r>
+              <w:rPr>
+                <w:rStyle w:val="scxo46170022"/>
+                <w:rFonts w:ascii="Calibri" w:hAnsi="Calibri" w:cs="Calibri"/>
+                <w:sz w:val="22"/>
+                <w:szCs w:val="22"/>
+                <w:lang w:val="en-US"/>
+              </w:rPr>
+              <w:t>3 filters (show all, show adopted, show available)</w:t>
+            </w:r>
+          </w:p>
+          <w:p>
+            <w:pPr>
+              <w:pStyle w:val="paragraph"/>
+              <w:numPr>
+                <w:ilvl w:val="0"/>
+                <w:numId w:val="5"/>
+              </w:numPr>
+              <w:spacing w:before="0" w:beforeAutospacing="0" w:after="0" w:afterAutospacing="0"/>
+              <w:textAlignment w:val="baseline"/>
+              <w:rPr>
+                <w:rStyle w:val="scxo46170022"/>
+                <w:rFonts w:ascii="Calibri" w:hAnsi="Calibri" w:cs="Calibri"/>
+                <w:sz w:val="22"/>
+                <w:szCs w:val="22"/>
+                <w:lang w:val="en-US"/>
+              </w:rPr>
+            </w:pPr>
+            <w:r>
+              <w:rPr>
+                <w:rStyle w:val="scxo46170022"/>
+                <w:rFonts w:ascii="Calibri" w:hAnsi="Calibri" w:cs="Calibri"/>
+                <w:sz w:val="22"/>
+                <w:szCs w:val="22"/>
+                <w:lang w:val="en-US"/>
+              </w:rPr>
+              <w:t>Validation on the adopter form</w:t>
+            </w:r>
+          </w:p>
+          <w:p>
+            <w:pPr>
+              <w:pStyle w:val="paragraph"/>
+              <w:numPr>
+                <w:ilvl w:val="0"/>
+                <w:numId w:val="5"/>
+              </w:numPr>
+              <w:spacing w:before="0" w:beforeAutospacing="0" w:after="0" w:afterAutospacing="0"/>
+              <w:textAlignment w:val="baseline"/>
+              <w:rPr>
+                <w:rStyle w:val="scxo46170022"/>
+                <w:rFonts w:ascii="Calibri" w:hAnsi="Calibri" w:cs="Calibri"/>
+                <w:b/>
+                <w:bCs/>
+                <w:sz w:val="22"/>
+                <w:szCs w:val="22"/>
+                <w:lang w:val="en-US"/>
+              </w:rPr>
+            </w:pPr>
+            <w:r>
+              <w:rPr>
+                <w:rStyle w:val="scxo46170022"/>
+                <w:rFonts w:ascii="Calibri" w:hAnsi="Calibri" w:cs="Calibri"/>
+                <w:sz w:val="22"/>
+                <w:szCs w:val="22"/>
+                <w:lang w:val="en-US"/>
+              </w:rPr>
+              <w:t>Creating starting files for the project (all files in ./ )</w:t>
             </w:r>
           </w:p>
         </w:tc>
@@ -2541,6 +2872,7 @@
                 <w:szCs w:val="22"/>
                 <w:lang w:val="en-US"/>
               </w:rPr>
+              <w:lastRenderedPageBreak/>
               <w:t>pet database class</w:t>
             </w:r>
           </w:p>
@@ -2633,6 +2965,7 @@
           <w:szCs w:val="22"/>
           <w:lang w:val="en-US"/>
         </w:rPr>
+        <w:lastRenderedPageBreak/>
         <w:br/>
       </w:r>
       <w:r>
@@ -2674,6 +3007,7 @@
         <w:spacing w:before="0" w:beforeAutospacing="0" w:after="0" w:afterAutospacing="0"/>
         <w:textAlignment w:val="baseline"/>
         <w:rPr>
+          <w:rStyle w:val="normaltextrun"/>
           <w:rFonts w:ascii="Segoe UI" w:hAnsi="Segoe UI" w:cs="Segoe UI"/>
           <w:sz w:val="18"/>
           <w:szCs w:val="18"/>
@@ -2881,7 +3215,6 @@
         <w:spacing w:before="0" w:beforeAutospacing="0" w:after="0" w:afterAutospacing="0"/>
         <w:textAlignment w:val="baseline"/>
         <w:rPr>
-          <w:rStyle w:val="normaltextrun"/>
           <w:rFonts w:ascii="Calibri" w:hAnsi="Calibri" w:cs="Calibri"/>
           <w:color w:val="1E4E79"/>
           <w:sz w:val="32"/>
@@ -2889,12 +3222,7 @@
           <w:lang w:val="en-US"/>
         </w:rPr>
       </w:pPr>
-    </w:p>
-    <w:p>
-      <w:pPr>
-        <w:pStyle w:val="paragraph"/>
-        <w:spacing w:before="0" w:beforeAutospacing="0" w:after="0" w:afterAutospacing="0"/>
-        <w:textAlignment w:val="baseline"/>
+      <w:r>
         <w:rPr>
           <w:rStyle w:val="normaltextrun"/>
           <w:rFonts w:ascii="Calibri" w:hAnsi="Calibri" w:cs="Calibri"/>
@@ -2903,28 +3231,100 @@
           <w:szCs w:val="32"/>
           <w:lang w:val="en-US"/>
         </w:rPr>
-      </w:pPr>
-    </w:p>
-    <w:p>
-      <w:pPr>
-        <w:pStyle w:val="paragraph"/>
-        <w:spacing w:before="0" w:beforeAutospacing="0" w:after="0" w:afterAutospacing="0"/>
-        <w:textAlignment w:val="baseline"/>
-        <w:rPr>
-          <w:rStyle w:val="normaltextrun"/>
+        <w:t>App Snapshots </w:t>
+      </w:r>
+      <w:r>
+        <w:rPr>
+          <w:rStyle w:val="eop"/>
           <w:rFonts w:ascii="Calibri" w:hAnsi="Calibri" w:cs="Calibri"/>
           <w:color w:val="1E4E79"/>
           <w:sz w:val="32"/>
           <w:szCs w:val="32"/>
           <w:lang w:val="en-US"/>
         </w:rPr>
-      </w:pPr>
-    </w:p>
-    <w:p>
-      <w:pPr>
-        <w:pStyle w:val="paragraph"/>
-        <w:spacing w:before="0" w:beforeAutospacing="0" w:after="0" w:afterAutospacing="0"/>
-        <w:textAlignment w:val="baseline"/>
+        <w:t> </w:t>
+      </w:r>
+    </w:p>
+    <w:p>
+      <w:pPr>
+        <w:pStyle w:val="NoSpacing"/>
+        <w:rPr>
+          <w:rStyle w:val="normaltextrun"/>
+          <w:b/>
+          <w:bCs/>
+        </w:rPr>
+      </w:pPr>
+      <w:r>
+        <w:rPr>
+          <w:rStyle w:val="normaltextrun"/>
+          <w:b/>
+          <w:bCs/>
+        </w:rPr>
+        <w:t xml:space="preserve">The </w:t>
+      </w:r>
+      <w:r>
+        <w:rPr>
+          <w:rStyle w:val="normaltextrun"/>
+          <w:b/>
+          <w:bCs/>
+        </w:rPr>
+        <w:t>M</w:t>
+      </w:r>
+      <w:r>
+        <w:rPr>
+          <w:rStyle w:val="normaltextrun"/>
+          <w:b/>
+          <w:bCs/>
+        </w:rPr>
+        <w:t xml:space="preserve">ain </w:t>
+      </w:r>
+      <w:r>
+        <w:rPr>
+          <w:rStyle w:val="normaltextrun"/>
+          <w:b/>
+          <w:bCs/>
+        </w:rPr>
+        <w:t>W</w:t>
+      </w:r>
+      <w:r>
+        <w:rPr>
+          <w:rStyle w:val="normaltextrun"/>
+          <w:b/>
+          <w:bCs/>
+        </w:rPr>
+        <w:t>indow</w:t>
+      </w:r>
+      <w:r>
+        <w:rPr>
+          <w:rStyle w:val="normaltextrun"/>
+          <w:b/>
+          <w:bCs/>
+        </w:rPr>
+        <w:t xml:space="preserve"> </w:t>
+      </w:r>
+    </w:p>
+    <w:p>
+      <w:pPr>
+        <w:pStyle w:val="NoSpacing"/>
+        <w:rPr>
+          <w:rStyle w:val="normaltextrun"/>
+        </w:rPr>
+      </w:pPr>
+      <w:r>
+        <w:rPr>
+          <w:rStyle w:val="normaltextrun"/>
+        </w:rPr>
+        <w:t>Appears on initial launch and is the first window displayed to the user. User can choose to access the pet center when they click on the “Click to see available pets” button</w:t>
+      </w:r>
+    </w:p>
+    <w:p>
+      <w:pPr>
+        <w:pStyle w:val="NoSpacing"/>
+        <w:rPr>
+          <w:rStyle w:val="normaltextrun"/>
+        </w:rPr>
+      </w:pPr>
+      <w:r>
         <w:rPr>
           <w:rStyle w:val="normaltextrun"/>
           <w:rFonts w:ascii="Calibri" w:hAnsi="Calibri" w:cs="Calibri"/>
@@ -2933,159 +3333,17 @@
           <w:szCs w:val="32"/>
           <w:lang w:val="en-US"/>
         </w:rPr>
-      </w:pPr>
-    </w:p>
-    <w:p>
-      <w:pPr>
-        <w:pStyle w:val="paragraph"/>
-        <w:spacing w:before="0" w:beforeAutospacing="0" w:after="0" w:afterAutospacing="0"/>
-        <w:textAlignment w:val="baseline"/>
-        <w:rPr>
-          <w:rStyle w:val="normaltextrun"/>
-          <w:rFonts w:ascii="Calibri" w:hAnsi="Calibri" w:cs="Calibri"/>
-          <w:color w:val="1E4E79"/>
-          <w:sz w:val="32"/>
-          <w:szCs w:val="32"/>
-          <w:lang w:val="en-US"/>
-        </w:rPr>
-      </w:pPr>
-    </w:p>
-    <w:p>
-      <w:pPr>
-        <w:pStyle w:val="paragraph"/>
-        <w:spacing w:before="0" w:beforeAutospacing="0" w:after="0" w:afterAutospacing="0"/>
-        <w:textAlignment w:val="baseline"/>
-        <w:rPr>
-          <w:rStyle w:val="normaltextrun"/>
-          <w:rFonts w:ascii="Calibri" w:hAnsi="Calibri" w:cs="Calibri"/>
-          <w:color w:val="1E4E79"/>
-          <w:sz w:val="32"/>
-          <w:szCs w:val="32"/>
-          <w:lang w:val="en-US"/>
-        </w:rPr>
-      </w:pPr>
-    </w:p>
-    <w:p>
-      <w:pPr>
-        <w:pStyle w:val="paragraph"/>
-        <w:spacing w:before="0" w:beforeAutospacing="0" w:after="0" w:afterAutospacing="0"/>
-        <w:textAlignment w:val="baseline"/>
-        <w:rPr>
-          <w:rStyle w:val="normaltextrun"/>
-          <w:rFonts w:ascii="Calibri" w:hAnsi="Calibri" w:cs="Calibri"/>
-          <w:color w:val="1E4E79"/>
-          <w:sz w:val="32"/>
-          <w:szCs w:val="32"/>
-          <w:lang w:val="en-US"/>
-        </w:rPr>
-      </w:pPr>
-    </w:p>
-    <w:p>
-      <w:pPr>
-        <w:pStyle w:val="paragraph"/>
-        <w:spacing w:before="0" w:beforeAutospacing="0" w:after="0" w:afterAutospacing="0"/>
-        <w:textAlignment w:val="baseline"/>
-        <w:rPr>
-          <w:rFonts w:ascii="Calibri" w:hAnsi="Calibri" w:cs="Calibri"/>
-          <w:color w:val="1E4E79"/>
-          <w:sz w:val="32"/>
-          <w:szCs w:val="32"/>
-          <w:lang w:val="en-US"/>
-        </w:rPr>
-      </w:pPr>
-      <w:r>
-        <w:rPr>
-          <w:rStyle w:val="normaltextrun"/>
-          <w:rFonts w:ascii="Calibri" w:hAnsi="Calibri" w:cs="Calibri"/>
-          <w:color w:val="1E4E79"/>
-          <w:sz w:val="32"/>
-          <w:szCs w:val="32"/>
-          <w:lang w:val="en-US"/>
-        </w:rPr>
-        <w:t>App Snapshots </w:t>
-      </w:r>
-      <w:r>
-        <w:rPr>
-          <w:rStyle w:val="eop"/>
-          <w:rFonts w:ascii="Calibri" w:hAnsi="Calibri" w:cs="Calibri"/>
-          <w:color w:val="1E4E79"/>
-          <w:sz w:val="32"/>
-          <w:szCs w:val="32"/>
-          <w:lang w:val="en-US"/>
-        </w:rPr>
-        <w:t> </w:t>
-      </w:r>
-    </w:p>
-    <w:p>
-      <w:pPr>
-        <w:pStyle w:val="NoSpacing"/>
-        <w:rPr>
-          <w:rStyle w:val="normaltextrun"/>
-          <w:b/>
-          <w:bCs/>
-        </w:rPr>
-      </w:pPr>
-      <w:r>
-        <w:rPr>
-          <w:rStyle w:val="normaltextrun"/>
-          <w:b/>
-          <w:bCs/>
-        </w:rPr>
-        <w:t>The main window</w:t>
-      </w:r>
-      <w:r>
-        <w:rPr>
-          <w:rStyle w:val="normaltextrun"/>
-          <w:b/>
-          <w:bCs/>
-        </w:rPr>
-        <w:t xml:space="preserve"> </w:t>
-      </w:r>
-      <w:r>
-        <w:rPr>
-          <w:rStyle w:val="normaltextrun"/>
-          <w:b/>
-          <w:bCs/>
-          <w:highlight w:val="yellow"/>
-        </w:rPr>
-        <w:t>**UPDATE</w:t>
-      </w:r>
-    </w:p>
-    <w:p>
-      <w:pPr>
-        <w:pStyle w:val="NoSpacing"/>
-        <w:rPr>
-          <w:rStyle w:val="normaltextrun"/>
-        </w:rPr>
-      </w:pPr>
-      <w:r>
-        <w:rPr>
-          <w:rStyle w:val="normaltextrun"/>
-        </w:rPr>
-        <w:t>Appears on initial launch and is the first window displayed to the user. User can choose to access the pet center when they click on the “Click to see available pets” button</w:t>
-      </w:r>
-    </w:p>
-    <w:p>
-      <w:pPr>
-        <w:pStyle w:val="NoSpacing"/>
-        <w:rPr>
-          <w:rStyle w:val="normaltextrun"/>
-        </w:rPr>
-      </w:pPr>
-      <w:r>
-        <w:rPr>
-          <w:rFonts w:ascii="Segoe UI" w:hAnsi="Segoe UI" w:cs="Segoe UI"/>
-          <w:noProof/>
-          <w:color w:val="1E4E79"/>
-          <w:sz w:val="18"/>
-          <w:szCs w:val="18"/>
-          <w:lang w:val="en-US"/>
+        <w:br w:type="textWrapping" w:clear="all"/>
+      </w:r>
+      <w:r>
+        <w:rPr>
+          <w:rStyle w:val="normaltextrun"/>
         </w:rPr>
         <w:drawing>
-          <wp:inline distT="0" distB="0" distL="0" distR="0" wp14:anchorId="518909B4" wp14:editId="1F4496EE">
-            <wp:extent cx="5354522" cy="2124075"/>
-            <wp:effectExtent l="0" t="0" r="0" b="0"/>
-            <wp:docPr id="1" name="Picture 1" descr="A screenshot of a computer&#10;&#10;Description automatically generated"/>
+          <wp:inline distT="0" distB="0" distL="0" distR="0" wp14:anchorId="432C1025" wp14:editId="2FF5EC6D">
+            <wp:extent cx="5339358" cy="5386705"/>
+            <wp:effectExtent l="0" t="0" r="0" b="4445"/>
+            <wp:docPr id="1" name="Picture 1"/>
             <wp:cNvGraphicFramePr>
               <a:graphicFrameLocks xmlns:a="http://schemas.openxmlformats.org/drawingml/2006/main" noChangeAspect="1"/>
             </wp:cNvGraphicFramePr>
@@ -3093,7 +3351,7 @@
               <a:graphicData uri="http://schemas.openxmlformats.org/drawingml/2006/picture">
                 <pic:pic xmlns:pic="http://schemas.openxmlformats.org/drawingml/2006/picture">
                   <pic:nvPicPr>
-                    <pic:cNvPr id="1" name="Picture 1" descr="A screenshot of a computer&#10;&#10;Description automatically generated"/>
+                    <pic:cNvPr id="1" name=""/>
                     <pic:cNvPicPr/>
                   </pic:nvPicPr>
                   <pic:blipFill>
@@ -3105,7 +3363,7 @@
                   <pic:spPr>
                     <a:xfrm>
                       <a:off x="0" y="0"/>
-                      <a:ext cx="5358724" cy="2125742"/>
+                      <a:ext cx="5345954" cy="5393360"/>
                     </a:xfrm>
                     <a:prstGeom prst="rect">
                       <a:avLst/>
@@ -3117,111 +3375,122 @@
           </wp:inline>
         </w:drawing>
       </w:r>
-      <w:r>
+    </w:p>
+    <w:p>
+      <w:pPr>
+        <w:pStyle w:val="NoSpacing"/>
+        <w:rPr>
+          <w:rStyle w:val="normaltextrun"/>
+          <w:b/>
+          <w:bCs/>
+        </w:rPr>
+      </w:pPr>
+    </w:p>
+    <w:p>
+      <w:pPr>
+        <w:pStyle w:val="NoSpacing"/>
+        <w:rPr>
+          <w:rStyle w:val="normaltextrun"/>
+          <w:b/>
+          <w:bCs/>
+        </w:rPr>
+      </w:pPr>
+      <w:r>
+        <w:rPr>
+          <w:rStyle w:val="normaltextrun"/>
+          <w:b/>
+          <w:bCs/>
+        </w:rPr>
+        <w:lastRenderedPageBreak/>
+        <w:t>P</w:t>
+      </w:r>
+      <w:r>
+        <w:rPr>
+          <w:rStyle w:val="normaltextrun"/>
+          <w:b/>
+          <w:bCs/>
+        </w:rPr>
+        <w:t>et page</w:t>
+      </w:r>
+    </w:p>
+    <w:p>
+      <w:pPr>
+        <w:pStyle w:val="NoSpacing"/>
+        <w:rPr>
+          <w:rStyle w:val="normaltextrun"/>
+        </w:rPr>
+      </w:pPr>
+      <w:r>
+        <w:rPr>
+          <w:rStyle w:val="normaltextrun"/>
+        </w:rPr>
+        <w:t xml:space="preserve">This page </w:t>
+      </w:r>
+      <w:r>
+        <w:rPr>
+          <w:rStyle w:val="normaltextrun"/>
+        </w:rPr>
+        <w:t>appears after the user clicks the first button. It shows the user 4 randomized pets. The user can then select a pet and it will open the Pet Details window. They can also choose to refresh the page to get another 4 random pets.</w:t>
+      </w:r>
+    </w:p>
+    <w:p>
+      <w:pPr>
+        <w:pStyle w:val="NoSpacing"/>
+        <w:rPr>
+          <w:rStyle w:val="normaltextrun"/>
+          <w:b/>
+          <w:bCs/>
+        </w:rPr>
+      </w:pPr>
+      <w:r>
+        <w:rPr>
+          <w:rStyle w:val="normaltextrun"/>
+          <w:b/>
+          <w:bCs/>
+        </w:rPr>
+        <w:t xml:space="preserve">3 further options </w:t>
+      </w:r>
+      <w:r>
+        <w:rPr>
+          <w:rStyle w:val="normaltextrun"/>
+          <w:b/>
+          <w:bCs/>
+        </w:rPr>
+        <w:t xml:space="preserve">available </w:t>
+      </w:r>
+      <w:r>
+        <w:rPr>
+          <w:rStyle w:val="normaltextrun"/>
+          <w:b/>
+          <w:bCs/>
+        </w:rPr>
+        <w:t>to filter the pets being displayed.</w:t>
+      </w:r>
+    </w:p>
+    <w:p>
+      <w:pPr>
+        <w:pStyle w:val="paragraph"/>
+        <w:spacing w:before="0" w:beforeAutospacing="0" w:after="0" w:afterAutospacing="0"/>
+        <w:textAlignment w:val="baseline"/>
         <w:rPr>
           <w:rStyle w:val="normaltextrun"/>
           <w:rFonts w:ascii="Calibri" w:hAnsi="Calibri" w:cs="Calibri"/>
           <w:color w:val="1E4E79"/>
           <w:sz w:val="32"/>
           <w:szCs w:val="32"/>
-          <w:lang w:val="en-US"/>
-        </w:rPr>
-        <w:br w:type="textWrapping" w:clear="all"/>
-      </w:r>
-    </w:p>
-    <w:p>
-      <w:pPr>
-        <w:pStyle w:val="NoSpacing"/>
-        <w:rPr>
-          <w:rStyle w:val="normaltextrun"/>
-        </w:rPr>
-      </w:pPr>
-    </w:p>
-    <w:p>
-      <w:pPr>
-        <w:pStyle w:val="NoSpacing"/>
-        <w:rPr>
-          <w:rStyle w:val="normaltextrun"/>
-        </w:rPr>
-      </w:pPr>
-    </w:p>
-    <w:p>
-      <w:pPr>
-        <w:pStyle w:val="NoSpacing"/>
-        <w:rPr>
-          <w:rStyle w:val="normaltextrun"/>
-        </w:rPr>
-      </w:pPr>
-    </w:p>
-    <w:p>
-      <w:pPr>
-        <w:pStyle w:val="NoSpacing"/>
-        <w:rPr>
-          <w:rStyle w:val="normaltextrun"/>
-        </w:rPr>
-      </w:pPr>
-    </w:p>
-    <w:p>
-      <w:pPr>
-        <w:pStyle w:val="NoSpacing"/>
-        <w:rPr>
-          <w:rStyle w:val="normaltextrun"/>
-        </w:rPr>
-      </w:pPr>
-    </w:p>
-    <w:p>
-      <w:pPr>
-        <w:pStyle w:val="NoSpacing"/>
-        <w:rPr>
-          <w:rStyle w:val="normaltextrun"/>
-          <w:b/>
-          <w:bCs/>
-        </w:rPr>
-      </w:pPr>
-    </w:p>
-    <w:p>
-      <w:pPr>
-        <w:pStyle w:val="NoSpacing"/>
-        <w:rPr>
-          <w:rStyle w:val="normaltextrun"/>
-          <w:b/>
-          <w:bCs/>
-        </w:rPr>
-      </w:pPr>
-      <w:r>
-        <w:rPr>
-          <w:rStyle w:val="normaltextrun"/>
-          <w:b/>
-          <w:bCs/>
-        </w:rPr>
-        <w:t>pet page</w:t>
-      </w:r>
-    </w:p>
-    <w:p>
-      <w:pPr>
-        <w:pStyle w:val="NoSpacing"/>
-        <w:rPr>
-          <w:rStyle w:val="normaltextrun"/>
-        </w:rPr>
-      </w:pPr>
-      <w:r>
-        <w:rPr>
-          <w:rStyle w:val="normaltextrun"/>
-        </w:rPr>
-        <w:t xml:space="preserve">This page </w:t>
-      </w:r>
-      <w:r>
-        <w:rPr>
-          <w:rStyle w:val="normaltextrun"/>
-        </w:rPr>
-        <w:t>appears after the user clicks the first button. It shows the user 4 randomized pets. The user can then select a pet and it will open the Pet Details window. They can also choose to refresh the page to get another 4 random pets.</w:t>
-      </w:r>
-    </w:p>
-    <w:p>
-      <w:pPr>
-        <w:pStyle w:val="paragraph"/>
-        <w:spacing w:before="0" w:beforeAutospacing="0" w:after="0" w:afterAutospacing="0"/>
-        <w:textAlignment w:val="baseline"/>
+        </w:rPr>
+      </w:pPr>
+    </w:p>
+    <w:p>
+      <w:pPr>
+        <w:rPr>
+          <w:rStyle w:val="normaltextrun"/>
+          <w:rFonts w:ascii="Calibri" w:hAnsi="Calibri" w:cs="Calibri"/>
+          <w:b/>
+          <w:bCs/>
+        </w:rPr>
+      </w:pPr>
+      <w:r>
         <w:rPr>
           <w:rStyle w:val="normaltextrun"/>
           <w:rFonts w:ascii="Calibri" w:hAnsi="Calibri" w:cs="Calibri"/>
@@ -3229,22 +3498,11 @@
           <w:sz w:val="32"/>
           <w:szCs w:val="32"/>
         </w:rPr>
-      </w:pPr>
-      <w:r>
-        <w:rPr>
-          <w:rStyle w:val="normaltextrun"/>
-          <w:rFonts w:ascii="Calibri" w:hAnsi="Calibri" w:cs="Calibri"/>
-          <w:noProof/>
-          <w:color w:val="1E4E79"/>
-          <w:sz w:val="32"/>
-          <w:szCs w:val="32"/>
-        </w:rPr>
-        <w:lastRenderedPageBreak/>
         <w:drawing>
-          <wp:inline distT="0" distB="0" distL="0" distR="0" wp14:anchorId="773D6637" wp14:editId="63A1EE7B">
-            <wp:extent cx="4151579" cy="3390900"/>
-            <wp:effectExtent l="0" t="0" r="1905" b="0"/>
-            <wp:docPr id="2" name="Picture 2" descr="A screenshot of a computer&#10;&#10;Description automatically generated"/>
+          <wp:inline distT="0" distB="0" distL="0" distR="0" wp14:anchorId="68BC570A" wp14:editId="785B98AF">
+            <wp:extent cx="6117680" cy="6171928"/>
+            <wp:effectExtent l="0" t="0" r="0" b="635"/>
+            <wp:docPr id="7" name="Picture 7"/>
             <wp:cNvGraphicFramePr>
               <a:graphicFrameLocks xmlns:a="http://schemas.openxmlformats.org/drawingml/2006/main" noChangeAspect="1"/>
             </wp:cNvGraphicFramePr>
@@ -3252,7 +3510,7 @@
               <a:graphicData uri="http://schemas.openxmlformats.org/drawingml/2006/picture">
                 <pic:pic xmlns:pic="http://schemas.openxmlformats.org/drawingml/2006/picture">
                   <pic:nvPicPr>
-                    <pic:cNvPr id="2" name="Picture 2" descr="A screenshot of a computer&#10;&#10;Description automatically generated"/>
+                    <pic:cNvPr id="1" name=""/>
                     <pic:cNvPicPr/>
                   </pic:nvPicPr>
                   <pic:blipFill>
@@ -3264,7 +3522,7 @@
                   <pic:spPr>
                     <a:xfrm>
                       <a:off x="0" y="0"/>
-                      <a:ext cx="4157563" cy="3395787"/>
+                      <a:ext cx="6129205" cy="6183556"/>
                     </a:xfrm>
                     <a:prstGeom prst="rect">
                       <a:avLst/>
@@ -3286,32 +3544,64 @@
           <w:bCs/>
         </w:rPr>
       </w:pPr>
-      <w:r>
-        <w:rPr>
-          <w:rStyle w:val="normaltextrun"/>
-          <w:rFonts w:ascii="Calibri" w:hAnsi="Calibri" w:cs="Calibri"/>
-          <w:b/>
-          <w:bCs/>
-        </w:rPr>
-        <w:t>pet details pag</w:t>
-      </w:r>
-      <w:r>
-        <w:rPr>
-          <w:rStyle w:val="normaltextrun"/>
-          <w:rFonts w:ascii="Calibri" w:hAnsi="Calibri" w:cs="Calibri"/>
-          <w:b/>
-          <w:bCs/>
-        </w:rPr>
-        <w:t xml:space="preserve">e </w:t>
-      </w:r>
-      <w:r>
-        <w:rPr>
-          <w:rStyle w:val="normaltextrun"/>
-          <w:rFonts w:ascii="Calibri" w:hAnsi="Calibri" w:cs="Calibri"/>
-          <w:b/>
-          <w:bCs/>
-        </w:rPr>
-        <w:t>(NO GUI YET)</w:t>
+    </w:p>
+    <w:p>
+      <w:pPr>
+        <w:rPr>
+          <w:rStyle w:val="normaltextrun"/>
+          <w:rFonts w:ascii="Calibri" w:hAnsi="Calibri" w:cs="Calibri"/>
+          <w:b/>
+          <w:bCs/>
+        </w:rPr>
+      </w:pPr>
+    </w:p>
+    <w:p>
+      <w:pPr>
+        <w:rPr>
+          <w:rStyle w:val="normaltextrun"/>
+          <w:rFonts w:ascii="Calibri" w:hAnsi="Calibri" w:cs="Calibri"/>
+          <w:b/>
+          <w:bCs/>
+        </w:rPr>
+      </w:pPr>
+    </w:p>
+    <w:p>
+      <w:pPr>
+        <w:spacing w:after="0"/>
+        <w:rPr>
+          <w:rStyle w:val="normaltextrun"/>
+          <w:rFonts w:ascii="Calibri" w:hAnsi="Calibri" w:cs="Calibri"/>
+          <w:b/>
+          <w:bCs/>
+        </w:rPr>
+      </w:pPr>
+      <w:r>
+        <w:rPr>
+          <w:rStyle w:val="normaltextrun"/>
+          <w:rFonts w:ascii="Calibri" w:hAnsi="Calibri" w:cs="Calibri"/>
+          <w:b/>
+          <w:bCs/>
+        </w:rPr>
+        <w:lastRenderedPageBreak/>
+        <w:t>P</w:t>
+      </w:r>
+      <w:r>
+        <w:rPr>
+          <w:rStyle w:val="normaltextrun"/>
+          <w:rFonts w:ascii="Calibri" w:hAnsi="Calibri" w:cs="Calibri"/>
+          <w:b/>
+          <w:bCs/>
+        </w:rPr>
+        <w:t>et details pag</w:t>
+      </w:r>
+      <w:r>
+        <w:rPr>
+          <w:rStyle w:val="normaltextrun"/>
+          <w:rFonts w:ascii="Calibri" w:hAnsi="Calibri" w:cs="Calibri"/>
+          <w:b/>
+          <w:bCs/>
+        </w:rPr>
+        <w:t>e</w:t>
       </w:r>
     </w:p>
     <w:p>
@@ -3333,7 +3623,21 @@
           <w:rStyle w:val="normaltextrun"/>
           <w:rFonts w:ascii="Calibri" w:hAnsi="Calibri" w:cs="Calibri"/>
         </w:rPr>
-        <w:t>pet from the available pets.</w:t>
+        <w:t>pet from the pets</w:t>
+      </w:r>
+      <w:r>
+        <w:rPr>
+          <w:rStyle w:val="normaltextrun"/>
+          <w:rFonts w:ascii="Calibri" w:hAnsi="Calibri" w:cs="Calibri"/>
+        </w:rPr>
+        <w:t xml:space="preserve"> page</w:t>
+      </w:r>
+      <w:r>
+        <w:rPr>
+          <w:rStyle w:val="normaltextrun"/>
+          <w:rFonts w:ascii="Calibri" w:hAnsi="Calibri" w:cs="Calibri"/>
+        </w:rPr>
+        <w:t>.</w:t>
       </w:r>
       <w:r>
         <w:rPr>
@@ -3350,10 +3654,10 @@
           <w:noProof/>
         </w:rPr>
         <w:drawing>
-          <wp:inline distT="0" distB="0" distL="0" distR="0" wp14:anchorId="2F7984A3" wp14:editId="63E230F0">
-            <wp:extent cx="4476750" cy="3098332"/>
-            <wp:effectExtent l="0" t="0" r="0" b="6985"/>
-            <wp:docPr id="3" name="Picture 3" descr="A screenshot of a computer&#10;&#10;Description automatically generated"/>
+          <wp:inline distT="0" distB="0" distL="0" distR="0" wp14:anchorId="74BA5740" wp14:editId="7A3BD394">
+            <wp:extent cx="6381750" cy="4409270"/>
+            <wp:effectExtent l="0" t="0" r="0" b="0"/>
+            <wp:docPr id="8" name="Picture 8"/>
             <wp:cNvGraphicFramePr>
               <a:graphicFrameLocks xmlns:a="http://schemas.openxmlformats.org/drawingml/2006/main" noChangeAspect="1"/>
             </wp:cNvGraphicFramePr>
@@ -3361,7 +3665,7 @@
               <a:graphicData uri="http://schemas.openxmlformats.org/drawingml/2006/picture">
                 <pic:pic xmlns:pic="http://schemas.openxmlformats.org/drawingml/2006/picture">
                   <pic:nvPicPr>
-                    <pic:cNvPr id="3" name="Picture 3" descr="A screenshot of a computer&#10;&#10;Description automatically generated"/>
+                    <pic:cNvPr id="1" name=""/>
                     <pic:cNvPicPr/>
                   </pic:nvPicPr>
                   <pic:blipFill>
@@ -3373,7 +3677,7 @@
                   <pic:spPr>
                     <a:xfrm>
                       <a:off x="0" y="0"/>
-                      <a:ext cx="4485868" cy="3104642"/>
+                      <a:ext cx="6406802" cy="4426579"/>
                     </a:xfrm>
                     <a:prstGeom prst="rect">
                       <a:avLst/>
@@ -3388,63 +3692,290 @@
     </w:p>
     <w:p>
       <w:pPr>
-        <w:rPr>
-          <w:rStyle w:val="normaltextrun"/>
-          <w:rFonts w:ascii="Calibri" w:hAnsi="Calibri" w:cs="Calibri"/>
-        </w:rPr>
-      </w:pPr>
-      <w:r>
-        <w:rPr>
-          <w:rStyle w:val="normaltextrun"/>
-          <w:rFonts w:ascii="Calibri" w:hAnsi="Calibri" w:cs="Calibri"/>
-          <w:b/>
-          <w:bCs/>
-          <w:lang w:val="en-US"/>
-        </w:rPr>
-        <w:t>Adoption form:</w:t>
-      </w:r>
-      <w:r>
-        <w:rPr>
-          <w:rStyle w:val="normaltextrun"/>
-          <w:rFonts w:ascii="Calibri" w:hAnsi="Calibri" w:cs="Calibri"/>
-          <w:sz w:val="32"/>
-          <w:szCs w:val="32"/>
-          <w:lang w:val="en-US"/>
-        </w:rPr>
-        <w:t xml:space="preserve"> </w:t>
-      </w:r>
-    </w:p>
-    <w:p>
-      <w:pPr>
-        <w:pStyle w:val="paragraph"/>
-        <w:spacing w:before="0" w:beforeAutospacing="0" w:after="0" w:afterAutospacing="0"/>
-        <w:textAlignment w:val="baseline"/>
-        <w:rPr>
-          <w:rStyle w:val="normaltextrun"/>
-          <w:rFonts w:ascii="Calibri" w:hAnsi="Calibri" w:cs="Calibri"/>
-          <w:b/>
-          <w:bCs/>
-          <w:sz w:val="22"/>
-          <w:szCs w:val="22"/>
-          <w:lang w:val="en-US"/>
-        </w:rPr>
-      </w:pPr>
-      <w:r>
-        <w:rPr>
-          <w:rStyle w:val="normaltextrun"/>
-          <w:rFonts w:ascii="Calibri" w:hAnsi="Calibri" w:cs="Calibri"/>
-          <w:noProof/>
-          <w:color w:val="1E4E79"/>
-          <w:sz w:val="32"/>
-          <w:szCs w:val="32"/>
+        <w:spacing w:after="0"/>
+        <w:rPr>
+          <w:rStyle w:val="normaltextrun"/>
+          <w:rFonts w:ascii="Calibri" w:hAnsi="Calibri" w:cs="Calibri"/>
+          <w:b/>
+          <w:bCs/>
+          <w:lang w:val="en-US"/>
+        </w:rPr>
+      </w:pPr>
+    </w:p>
+    <w:p>
+      <w:pPr>
+        <w:spacing w:after="0"/>
+        <w:rPr>
+          <w:rStyle w:val="normaltextrun"/>
+          <w:rFonts w:ascii="Calibri" w:hAnsi="Calibri" w:cs="Calibri"/>
+          <w:b/>
+          <w:bCs/>
+          <w:lang w:val="en-US"/>
+        </w:rPr>
+      </w:pPr>
+    </w:p>
+    <w:p>
+      <w:pPr>
+        <w:spacing w:after="0"/>
+        <w:rPr>
+          <w:rStyle w:val="normaltextrun"/>
+          <w:rFonts w:ascii="Calibri" w:hAnsi="Calibri" w:cs="Calibri"/>
+          <w:b/>
+          <w:bCs/>
+          <w:lang w:val="en-US"/>
+        </w:rPr>
+      </w:pPr>
+    </w:p>
+    <w:p>
+      <w:pPr>
+        <w:spacing w:after="0"/>
+        <w:rPr>
+          <w:rStyle w:val="normaltextrun"/>
+          <w:rFonts w:ascii="Calibri" w:hAnsi="Calibri" w:cs="Calibri"/>
+          <w:b/>
+          <w:bCs/>
+          <w:lang w:val="en-US"/>
+        </w:rPr>
+      </w:pPr>
+    </w:p>
+    <w:p>
+      <w:pPr>
+        <w:spacing w:after="0"/>
+        <w:rPr>
+          <w:rStyle w:val="normaltextrun"/>
+          <w:rFonts w:ascii="Calibri" w:hAnsi="Calibri" w:cs="Calibri"/>
+          <w:b/>
+          <w:bCs/>
+          <w:lang w:val="en-US"/>
+        </w:rPr>
+      </w:pPr>
+    </w:p>
+    <w:p>
+      <w:pPr>
+        <w:spacing w:after="0"/>
+        <w:rPr>
+          <w:rStyle w:val="normaltextrun"/>
+          <w:rFonts w:ascii="Calibri" w:hAnsi="Calibri" w:cs="Calibri"/>
+          <w:b/>
+          <w:bCs/>
+          <w:lang w:val="en-US"/>
+        </w:rPr>
+      </w:pPr>
+    </w:p>
+    <w:p>
+      <w:pPr>
+        <w:spacing w:after="0"/>
+        <w:rPr>
+          <w:rStyle w:val="normaltextrun"/>
+          <w:rFonts w:ascii="Calibri" w:hAnsi="Calibri" w:cs="Calibri"/>
+          <w:b/>
+          <w:bCs/>
+          <w:lang w:val="en-US"/>
+        </w:rPr>
+      </w:pPr>
+    </w:p>
+    <w:p>
+      <w:pPr>
+        <w:spacing w:after="0"/>
+        <w:rPr>
+          <w:rStyle w:val="normaltextrun"/>
+          <w:rFonts w:ascii="Calibri" w:hAnsi="Calibri" w:cs="Calibri"/>
+          <w:b/>
+          <w:bCs/>
+          <w:lang w:val="en-US"/>
+        </w:rPr>
+      </w:pPr>
+    </w:p>
+    <w:p>
+      <w:pPr>
+        <w:spacing w:after="0"/>
+        <w:rPr>
+          <w:rStyle w:val="normaltextrun"/>
+          <w:rFonts w:ascii="Calibri" w:hAnsi="Calibri" w:cs="Calibri"/>
+          <w:b/>
+          <w:bCs/>
+          <w:lang w:val="en-US"/>
+        </w:rPr>
+      </w:pPr>
+    </w:p>
+    <w:p>
+      <w:pPr>
+        <w:spacing w:after="0"/>
+        <w:rPr>
+          <w:rStyle w:val="normaltextrun"/>
+          <w:rFonts w:ascii="Calibri" w:hAnsi="Calibri" w:cs="Calibri"/>
+          <w:b/>
+          <w:bCs/>
+          <w:lang w:val="en-US"/>
+        </w:rPr>
+      </w:pPr>
+    </w:p>
+    <w:p>
+      <w:pPr>
+        <w:spacing w:after="0"/>
+        <w:rPr>
+          <w:rStyle w:val="normaltextrun"/>
+          <w:rFonts w:ascii="Calibri" w:hAnsi="Calibri" w:cs="Calibri"/>
+          <w:b/>
+          <w:bCs/>
+          <w:lang w:val="en-US"/>
+        </w:rPr>
+      </w:pPr>
+    </w:p>
+    <w:p>
+      <w:pPr>
+        <w:spacing w:after="0"/>
+        <w:rPr>
+          <w:rStyle w:val="normaltextrun"/>
+          <w:rFonts w:ascii="Calibri" w:hAnsi="Calibri" w:cs="Calibri"/>
+          <w:b/>
+          <w:bCs/>
+          <w:lang w:val="en-US"/>
+        </w:rPr>
+      </w:pPr>
+    </w:p>
+    <w:p>
+      <w:pPr>
+        <w:spacing w:after="0"/>
+        <w:rPr>
+          <w:rStyle w:val="normaltextrun"/>
+          <w:rFonts w:ascii="Calibri" w:hAnsi="Calibri" w:cs="Calibri"/>
+          <w:b/>
+          <w:bCs/>
+          <w:lang w:val="en-US"/>
+        </w:rPr>
+      </w:pPr>
+    </w:p>
+    <w:p>
+      <w:pPr>
+        <w:spacing w:after="0"/>
+        <w:rPr>
+          <w:rStyle w:val="normaltextrun"/>
+          <w:rFonts w:ascii="Calibri" w:hAnsi="Calibri" w:cs="Calibri"/>
+          <w:b/>
+          <w:bCs/>
+          <w:lang w:val="en-US"/>
+        </w:rPr>
+      </w:pPr>
+    </w:p>
+    <w:p>
+      <w:pPr>
+        <w:spacing w:after="0"/>
+        <w:rPr>
+          <w:rStyle w:val="normaltextrun"/>
+          <w:rFonts w:ascii="Calibri" w:hAnsi="Calibri" w:cs="Calibri"/>
+          <w:b/>
+          <w:bCs/>
+          <w:lang w:val="en-US"/>
+        </w:rPr>
+      </w:pPr>
+    </w:p>
+    <w:p>
+      <w:pPr>
+        <w:spacing w:after="0"/>
+        <w:rPr>
+          <w:rStyle w:val="normaltextrun"/>
+          <w:rFonts w:ascii="Calibri" w:hAnsi="Calibri" w:cs="Calibri"/>
+          <w:b/>
+          <w:bCs/>
+          <w:lang w:val="en-US"/>
+        </w:rPr>
+      </w:pPr>
+    </w:p>
+    <w:p>
+      <w:pPr>
+        <w:spacing w:after="0"/>
+        <w:rPr>
+          <w:rStyle w:val="normaltextrun"/>
+          <w:rFonts w:ascii="Calibri" w:hAnsi="Calibri" w:cs="Calibri"/>
+          <w:b/>
+          <w:bCs/>
+          <w:lang w:val="en-US"/>
+        </w:rPr>
+      </w:pPr>
+    </w:p>
+    <w:p>
+      <w:pPr>
+        <w:spacing w:after="0"/>
+        <w:rPr>
+          <w:rStyle w:val="normaltextrun"/>
+          <w:rFonts w:ascii="Calibri" w:hAnsi="Calibri" w:cs="Calibri"/>
+          <w:b/>
+          <w:bCs/>
+          <w:lang w:val="en-US"/>
+        </w:rPr>
+      </w:pPr>
+    </w:p>
+    <w:p>
+      <w:pPr>
+        <w:spacing w:after="0"/>
+        <w:rPr>
+          <w:rStyle w:val="normaltextrun"/>
+          <w:rFonts w:ascii="Calibri" w:hAnsi="Calibri" w:cs="Calibri"/>
+          <w:b/>
+          <w:bCs/>
+          <w:lang w:val="en-US"/>
+        </w:rPr>
+      </w:pPr>
+      <w:r>
+        <w:rPr>
+          <w:rStyle w:val="normaltextrun"/>
+          <w:rFonts w:ascii="Calibri" w:hAnsi="Calibri" w:cs="Calibri"/>
+          <w:b/>
+          <w:bCs/>
           <w:lang w:val="en-US"/>
         </w:rPr>
         <w:lastRenderedPageBreak/>
+        <w:t>Adoption form</w:t>
+      </w:r>
+    </w:p>
+    <w:p>
+      <w:pPr>
+        <w:rPr>
+          <w:rStyle w:val="normaltextrun"/>
+          <w:rFonts w:ascii="Calibri" w:hAnsi="Calibri" w:cs="Calibri"/>
+          <w:lang w:val="en-US"/>
+        </w:rPr>
+      </w:pPr>
+      <w:r>
+        <w:rPr>
+          <w:rStyle w:val="normaltextrun"/>
+          <w:rFonts w:ascii="Calibri" w:hAnsi="Calibri" w:cs="Calibri"/>
+          <w:lang w:val="en-US"/>
+        </w:rPr>
+        <w:t>Appears when a user decides they would like to adopt the pet and selects the button “Adopt” on the pet details</w:t>
+      </w:r>
+    </w:p>
+    <w:p>
+      <w:pPr>
+        <w:pStyle w:val="paragraph"/>
+        <w:spacing w:before="0" w:beforeAutospacing="0" w:after="0" w:afterAutospacing="0"/>
+        <w:textAlignment w:val="baseline"/>
+        <w:rPr>
+          <w:rStyle w:val="normaltextrun"/>
+          <w:rFonts w:ascii="Calibri" w:hAnsi="Calibri" w:cs="Calibri"/>
+          <w:b/>
+          <w:bCs/>
+          <w:sz w:val="22"/>
+          <w:szCs w:val="22"/>
+          <w:lang w:val="en-US"/>
+        </w:rPr>
+      </w:pPr>
+      <w:r>
+        <w:rPr>
+          <w:rStyle w:val="normaltextrun"/>
+          <w:rFonts w:ascii="Calibri" w:hAnsi="Calibri" w:cs="Calibri"/>
+          <w:b/>
+          <w:bCs/>
+          <w:sz w:val="22"/>
+          <w:szCs w:val="22"/>
+          <w:lang w:val="en-US"/>
+        </w:rPr>
         <w:drawing>
-          <wp:inline distT="0" distB="0" distL="0" distR="0" wp14:anchorId="3DE970A6" wp14:editId="3F935550">
-            <wp:extent cx="4640288" cy="3800475"/>
-            <wp:effectExtent l="0" t="0" r="8255" b="0"/>
-            <wp:docPr id="4" name="Picture 4" descr="A screenshot of a computer&#10;&#10;Description automatically generated"/>
+          <wp:inline distT="0" distB="0" distL="0" distR="0" wp14:anchorId="3A413794" wp14:editId="5618BFA1">
+            <wp:extent cx="5943600" cy="5996305"/>
+            <wp:effectExtent l="0" t="0" r="0" b="4445"/>
+            <wp:docPr id="9" name="Picture 9"/>
             <wp:cNvGraphicFramePr>
               <a:graphicFrameLocks xmlns:a="http://schemas.openxmlformats.org/drawingml/2006/main" noChangeAspect="1"/>
             </wp:cNvGraphicFramePr>
@@ -3452,7 +3983,7 @@
               <a:graphicData uri="http://schemas.openxmlformats.org/drawingml/2006/picture">
                 <pic:pic xmlns:pic="http://schemas.openxmlformats.org/drawingml/2006/picture">
                   <pic:nvPicPr>
-                    <pic:cNvPr id="4" name="Picture 4" descr="A screenshot of a computer&#10;&#10;Description automatically generated"/>
+                    <pic:cNvPr id="1" name=""/>
                     <pic:cNvPicPr/>
                   </pic:nvPicPr>
                   <pic:blipFill>
@@ -3464,7 +3995,7 @@
                   <pic:spPr>
                     <a:xfrm>
                       <a:off x="0" y="0"/>
-                      <a:ext cx="4647747" cy="3806584"/>
+                      <a:ext cx="5943600" cy="5996305"/>
                     </a:xfrm>
                     <a:prstGeom prst="rect">
                       <a:avLst/>
@@ -3476,6 +4007,182 @@
           </wp:inline>
         </w:drawing>
       </w:r>
+    </w:p>
+    <w:p>
+      <w:pPr>
+        <w:pStyle w:val="paragraph"/>
+        <w:spacing w:before="0" w:beforeAutospacing="0" w:after="0" w:afterAutospacing="0"/>
+        <w:textAlignment w:val="baseline"/>
+        <w:rPr>
+          <w:rStyle w:val="normaltextrun"/>
+          <w:rFonts w:ascii="Calibri" w:hAnsi="Calibri" w:cs="Calibri"/>
+          <w:b/>
+          <w:bCs/>
+          <w:sz w:val="22"/>
+          <w:szCs w:val="22"/>
+          <w:lang w:val="en-US"/>
+        </w:rPr>
+      </w:pPr>
+    </w:p>
+    <w:p>
+      <w:pPr>
+        <w:pStyle w:val="paragraph"/>
+        <w:spacing w:before="0" w:beforeAutospacing="0" w:after="0" w:afterAutospacing="0"/>
+        <w:textAlignment w:val="baseline"/>
+        <w:rPr>
+          <w:rStyle w:val="normaltextrun"/>
+          <w:rFonts w:ascii="Calibri" w:hAnsi="Calibri" w:cs="Calibri"/>
+          <w:b/>
+          <w:bCs/>
+          <w:sz w:val="22"/>
+          <w:szCs w:val="22"/>
+          <w:lang w:val="en-US"/>
+        </w:rPr>
+      </w:pPr>
+    </w:p>
+    <w:p>
+      <w:pPr>
+        <w:pStyle w:val="paragraph"/>
+        <w:spacing w:before="0" w:beforeAutospacing="0" w:after="0" w:afterAutospacing="0"/>
+        <w:textAlignment w:val="baseline"/>
+        <w:rPr>
+          <w:rStyle w:val="normaltextrun"/>
+          <w:rFonts w:ascii="Calibri" w:hAnsi="Calibri" w:cs="Calibri"/>
+          <w:b/>
+          <w:bCs/>
+          <w:sz w:val="22"/>
+          <w:szCs w:val="22"/>
+          <w:lang w:val="en-US"/>
+        </w:rPr>
+      </w:pPr>
+    </w:p>
+    <w:p>
+      <w:pPr>
+        <w:pStyle w:val="paragraph"/>
+        <w:spacing w:before="0" w:beforeAutospacing="0" w:after="0" w:afterAutospacing="0"/>
+        <w:textAlignment w:val="baseline"/>
+        <w:rPr>
+          <w:rStyle w:val="normaltextrun"/>
+          <w:rFonts w:ascii="Calibri" w:hAnsi="Calibri" w:cs="Calibri"/>
+          <w:b/>
+          <w:bCs/>
+          <w:sz w:val="22"/>
+          <w:szCs w:val="22"/>
+          <w:lang w:val="en-US"/>
+        </w:rPr>
+      </w:pPr>
+    </w:p>
+    <w:p>
+      <w:pPr>
+        <w:pStyle w:val="paragraph"/>
+        <w:spacing w:before="0" w:beforeAutospacing="0" w:after="0" w:afterAutospacing="0"/>
+        <w:textAlignment w:val="baseline"/>
+        <w:rPr>
+          <w:rStyle w:val="normaltextrun"/>
+          <w:rFonts w:ascii="Calibri" w:hAnsi="Calibri" w:cs="Calibri"/>
+          <w:b/>
+          <w:bCs/>
+          <w:sz w:val="22"/>
+          <w:szCs w:val="22"/>
+          <w:lang w:val="en-US"/>
+        </w:rPr>
+      </w:pPr>
+    </w:p>
+    <w:p>
+      <w:pPr>
+        <w:pStyle w:val="paragraph"/>
+        <w:spacing w:before="0" w:beforeAutospacing="0" w:after="0" w:afterAutospacing="0"/>
+        <w:textAlignment w:val="baseline"/>
+        <w:rPr>
+          <w:rStyle w:val="normaltextrun"/>
+          <w:rFonts w:ascii="Calibri" w:hAnsi="Calibri" w:cs="Calibri"/>
+          <w:b/>
+          <w:bCs/>
+          <w:sz w:val="22"/>
+          <w:szCs w:val="22"/>
+          <w:lang w:val="en-US"/>
+        </w:rPr>
+      </w:pPr>
+    </w:p>
+    <w:p>
+      <w:pPr>
+        <w:pStyle w:val="paragraph"/>
+        <w:spacing w:before="0" w:beforeAutospacing="0" w:after="0" w:afterAutospacing="0"/>
+        <w:textAlignment w:val="baseline"/>
+        <w:rPr>
+          <w:rStyle w:val="normaltextrun"/>
+          <w:rFonts w:ascii="Calibri" w:hAnsi="Calibri" w:cs="Calibri"/>
+          <w:b/>
+          <w:bCs/>
+          <w:sz w:val="22"/>
+          <w:szCs w:val="22"/>
+          <w:lang w:val="en-US"/>
+        </w:rPr>
+      </w:pPr>
+    </w:p>
+    <w:p>
+      <w:pPr>
+        <w:pStyle w:val="paragraph"/>
+        <w:spacing w:before="0" w:beforeAutospacing="0" w:after="0" w:afterAutospacing="0"/>
+        <w:textAlignment w:val="baseline"/>
+        <w:rPr>
+          <w:rStyle w:val="normaltextrun"/>
+          <w:rFonts w:ascii="Calibri" w:hAnsi="Calibri" w:cs="Calibri"/>
+          <w:b/>
+          <w:bCs/>
+          <w:sz w:val="22"/>
+          <w:szCs w:val="22"/>
+          <w:lang w:val="en-US"/>
+        </w:rPr>
+      </w:pPr>
+    </w:p>
+    <w:p>
+      <w:pPr>
+        <w:pStyle w:val="paragraph"/>
+        <w:spacing w:before="0" w:beforeAutospacing="0" w:after="0" w:afterAutospacing="0"/>
+        <w:textAlignment w:val="baseline"/>
+        <w:rPr>
+          <w:rStyle w:val="normaltextrun"/>
+          <w:rFonts w:ascii="Calibri" w:hAnsi="Calibri" w:cs="Calibri"/>
+          <w:b/>
+          <w:bCs/>
+          <w:sz w:val="22"/>
+          <w:szCs w:val="22"/>
+          <w:lang w:val="en-US"/>
+        </w:rPr>
+      </w:pPr>
+    </w:p>
+    <w:p>
+      <w:pPr>
+        <w:pStyle w:val="paragraph"/>
+        <w:spacing w:before="0" w:beforeAutospacing="0" w:after="0" w:afterAutospacing="0"/>
+        <w:textAlignment w:val="baseline"/>
+        <w:rPr>
+          <w:rStyle w:val="normaltextrun"/>
+          <w:rFonts w:ascii="Calibri" w:hAnsi="Calibri" w:cs="Calibri"/>
+          <w:b/>
+          <w:bCs/>
+          <w:sz w:val="22"/>
+          <w:szCs w:val="22"/>
+          <w:lang w:val="en-US"/>
+        </w:rPr>
+      </w:pPr>
+    </w:p>
+    <w:p>
+      <w:pPr>
+        <w:pStyle w:val="paragraph"/>
+        <w:spacing w:before="0" w:beforeAutospacing="0" w:after="0" w:afterAutospacing="0"/>
+        <w:textAlignment w:val="baseline"/>
+        <w:rPr>
+          <w:rStyle w:val="normaltextrun"/>
+          <w:rFonts w:ascii="Calibri" w:hAnsi="Calibri" w:cs="Calibri"/>
+          <w:b/>
+          <w:bCs/>
+          <w:sz w:val="22"/>
+          <w:szCs w:val="22"/>
+          <w:lang w:val="en-US"/>
+        </w:rPr>
+      </w:pPr>
     </w:p>
     <w:p>
       <w:pPr>
@@ -3651,12 +4358,7 @@
           <w:lang w:val="en-US"/>
         </w:rPr>
       </w:pPr>
-    </w:p>
-    <w:p>
-      <w:pPr>
-        <w:pStyle w:val="paragraph"/>
-        <w:spacing w:before="0" w:beforeAutospacing="0" w:after="0" w:afterAutospacing="0"/>
-        <w:textAlignment w:val="baseline"/>
+      <w:r>
         <w:rPr>
           <w:rStyle w:val="normaltextrun"/>
           <w:rFonts w:ascii="Calibri" w:hAnsi="Calibri" w:cs="Calibri"/>
@@ -3665,487 +4367,11 @@
           <w:szCs w:val="32"/>
           <w:lang w:val="en-US"/>
         </w:rPr>
-      </w:pPr>
-    </w:p>
-    <w:p>
-      <w:pPr>
-        <w:pStyle w:val="paragraph"/>
-        <w:spacing w:before="0" w:beforeAutospacing="0" w:after="0" w:afterAutospacing="0"/>
-        <w:textAlignment w:val="baseline"/>
-        <w:rPr>
-          <w:rStyle w:val="normaltextrun"/>
-          <w:rFonts w:ascii="Segoe UI" w:hAnsi="Segoe UI" w:cs="Segoe UI"/>
-          <w:color w:val="1E4E79"/>
-          <w:sz w:val="18"/>
-          <w:szCs w:val="18"/>
-          <w:lang w:val="en-US"/>
-        </w:rPr>
-      </w:pPr>
-      <w:r>
-        <w:rPr>
-          <w:rStyle w:val="normaltextrun"/>
-          <w:rFonts w:ascii="Calibri" w:hAnsi="Calibri" w:cs="Calibri"/>
-          <w:color w:val="1E4E79"/>
-          <w:sz w:val="32"/>
-          <w:szCs w:val="32"/>
-          <w:lang w:val="en-US"/>
-        </w:rPr>
-        <w:t>Future Work</w:t>
-      </w:r>
-      <w:r>
-        <w:rPr>
-          <w:rStyle w:val="eop"/>
-          <w:rFonts w:ascii="Calibri" w:hAnsi="Calibri" w:cs="Calibri"/>
-          <w:color w:val="1E4E79"/>
-          <w:sz w:val="32"/>
-          <w:szCs w:val="32"/>
-          <w:lang w:val="en-US"/>
-        </w:rPr>
-        <w:t> </w:t>
-      </w:r>
-    </w:p>
-    <w:p>
-      <w:pPr>
-        <w:pStyle w:val="paragraph"/>
-        <w:numPr>
-          <w:ilvl w:val="0"/>
-          <w:numId w:val="9"/>
-        </w:numPr>
-        <w:spacing w:before="0" w:beforeAutospacing="0" w:after="0" w:afterAutospacing="0"/>
-        <w:textAlignment w:val="baseline"/>
-        <w:rPr>
-          <w:rStyle w:val="normaltextrun"/>
-          <w:rFonts w:ascii="Segoe UI" w:hAnsi="Segoe UI" w:cs="Segoe UI"/>
-          <w:sz w:val="18"/>
-          <w:szCs w:val="18"/>
-          <w:lang w:val="en-US"/>
-        </w:rPr>
-      </w:pPr>
-      <w:r>
-        <w:rPr>
-          <w:rStyle w:val="normaltextrun"/>
-          <w:rFonts w:ascii="Calibri" w:hAnsi="Calibri" w:cs="Calibri"/>
-          <w:sz w:val="22"/>
-          <w:szCs w:val="22"/>
-          <w:lang w:val="en-US"/>
-        </w:rPr>
-        <w:t>Allow</w:t>
-      </w:r>
-      <w:r>
-        <w:rPr>
-          <w:rStyle w:val="normaltextrun"/>
-          <w:rFonts w:ascii="Calibri" w:hAnsi="Calibri" w:cs="Calibri"/>
-          <w:sz w:val="22"/>
-          <w:szCs w:val="22"/>
-          <w:lang w:val="en-US"/>
-        </w:rPr>
-        <w:t xml:space="preserve"> the user to put </w:t>
-      </w:r>
-      <w:r>
-        <w:rPr>
-          <w:rStyle w:val="normaltextrun"/>
-          <w:rFonts w:ascii="Calibri" w:hAnsi="Calibri" w:cs="Calibri"/>
-          <w:sz w:val="22"/>
-          <w:szCs w:val="22"/>
-          <w:lang w:val="en-US"/>
-        </w:rPr>
-        <w:t xml:space="preserve">up a rescued pet and register the pet to be available for </w:t>
-      </w:r>
-      <w:proofErr w:type="gramStart"/>
-      <w:r>
-        <w:rPr>
-          <w:rStyle w:val="normaltextrun"/>
-          <w:rFonts w:ascii="Calibri" w:hAnsi="Calibri" w:cs="Calibri"/>
-          <w:sz w:val="22"/>
-          <w:szCs w:val="22"/>
-          <w:lang w:val="en-US"/>
-        </w:rPr>
-        <w:t>adoption</w:t>
-      </w:r>
-      <w:proofErr w:type="gramEnd"/>
-    </w:p>
-    <w:p>
-      <w:pPr>
-        <w:pStyle w:val="paragraph"/>
-        <w:numPr>
-          <w:ilvl w:val="0"/>
-          <w:numId w:val="9"/>
-        </w:numPr>
-        <w:spacing w:before="0" w:beforeAutospacing="0" w:after="0" w:afterAutospacing="0"/>
-        <w:textAlignment w:val="baseline"/>
-        <w:rPr>
-          <w:rStyle w:val="normaltextrun"/>
-          <w:rFonts w:ascii="Segoe UI" w:hAnsi="Segoe UI" w:cs="Segoe UI"/>
-          <w:sz w:val="18"/>
-          <w:szCs w:val="18"/>
-          <w:lang w:val="en-US"/>
-        </w:rPr>
-      </w:pPr>
-      <w:r>
-        <w:rPr>
-          <w:rStyle w:val="normaltextrun"/>
-          <w:rFonts w:ascii="Calibri" w:hAnsi="Calibri" w:cs="Calibri"/>
-          <w:sz w:val="22"/>
-          <w:szCs w:val="22"/>
-          <w:lang w:val="en-US"/>
-        </w:rPr>
-        <w:t>Bonded pets/</w:t>
-      </w:r>
-      <w:r>
-        <w:rPr>
-          <w:rStyle w:val="normaltextrun"/>
-          <w:rFonts w:ascii="Calibri" w:hAnsi="Calibri" w:cs="Calibri"/>
-          <w:sz w:val="22"/>
-          <w:szCs w:val="22"/>
-          <w:lang w:val="en-US"/>
-        </w:rPr>
-        <w:t>dual adoption (where pairs of pets have bonded and would prefer to be adopted together)</w:t>
-      </w:r>
-    </w:p>
-    <w:p>
-      <w:pPr>
-        <w:pStyle w:val="paragraph"/>
-        <w:numPr>
-          <w:ilvl w:val="0"/>
-          <w:numId w:val="9"/>
-        </w:numPr>
-        <w:spacing w:before="0" w:beforeAutospacing="0" w:after="0" w:afterAutospacing="0"/>
-        <w:textAlignment w:val="baseline"/>
-        <w:rPr>
-          <w:rStyle w:val="normaltextrun"/>
-          <w:rFonts w:ascii="Segoe UI" w:hAnsi="Segoe UI" w:cs="Segoe UI"/>
-          <w:sz w:val="18"/>
-          <w:szCs w:val="18"/>
-          <w:lang w:val="en-US"/>
-        </w:rPr>
-      </w:pPr>
-      <w:r>
-        <w:rPr>
-          <w:rStyle w:val="normaltextrun"/>
-          <w:rFonts w:ascii="Calibri" w:hAnsi="Calibri" w:cs="Calibri"/>
-          <w:sz w:val="22"/>
-          <w:szCs w:val="22"/>
-          <w:lang w:val="en-US"/>
-        </w:rPr>
-        <w:t>Mini</w:t>
-      </w:r>
-      <w:r>
-        <w:rPr>
-          <w:rStyle w:val="normaltextrun"/>
-          <w:rFonts w:ascii="Calibri" w:hAnsi="Calibri" w:cs="Calibri"/>
-          <w:sz w:val="22"/>
-          <w:szCs w:val="22"/>
-          <w:lang w:val="en-US"/>
-        </w:rPr>
-        <w:t xml:space="preserve"> pet shop where the user can select some items to buy alongside their adoption</w:t>
-      </w:r>
-      <w:r>
-        <w:rPr>
-          <w:rStyle w:val="normaltextrun"/>
-          <w:rFonts w:ascii="Calibri" w:hAnsi="Calibri" w:cs="Calibri"/>
-          <w:sz w:val="22"/>
-          <w:szCs w:val="22"/>
-          <w:lang w:val="en-US"/>
-        </w:rPr>
-        <w:t xml:space="preserve">/make a </w:t>
-      </w:r>
-      <w:proofErr w:type="gramStart"/>
-      <w:r>
-        <w:rPr>
-          <w:rStyle w:val="normaltextrun"/>
-          <w:rFonts w:ascii="Calibri" w:hAnsi="Calibri" w:cs="Calibri"/>
-          <w:sz w:val="22"/>
-          <w:szCs w:val="22"/>
-          <w:lang w:val="en-US"/>
-        </w:rPr>
-        <w:t>donation</w:t>
-      </w:r>
-      <w:proofErr w:type="gramEnd"/>
-    </w:p>
-    <w:p>
-      <w:pPr>
-        <w:pStyle w:val="paragraph"/>
-        <w:numPr>
-          <w:ilvl w:val="0"/>
-          <w:numId w:val="9"/>
-        </w:numPr>
-        <w:spacing w:before="0" w:beforeAutospacing="0" w:after="0" w:afterAutospacing="0"/>
-        <w:textAlignment w:val="baseline"/>
-        <w:rPr>
-          <w:rFonts w:ascii="Segoe UI" w:hAnsi="Segoe UI" w:cs="Segoe UI"/>
-          <w:sz w:val="18"/>
-          <w:szCs w:val="18"/>
-          <w:lang w:val="en-US"/>
-        </w:rPr>
-      </w:pPr>
-      <w:r>
-        <w:rPr>
-          <w:rStyle w:val="normaltextrun"/>
-          <w:rFonts w:ascii="Calibri" w:hAnsi="Calibri" w:cs="Calibri"/>
-          <w:sz w:val="22"/>
-          <w:szCs w:val="22"/>
-          <w:lang w:val="en-US"/>
-        </w:rPr>
-        <w:lastRenderedPageBreak/>
-        <w:t xml:space="preserve">Adoption fees + receipts. </w:t>
-      </w:r>
-      <w:r>
-        <w:rPr>
-          <w:rStyle w:val="normaltextrun"/>
-          <w:rFonts w:ascii="Calibri" w:hAnsi="Calibri" w:cs="Calibri"/>
-          <w:sz w:val="22"/>
-          <w:szCs w:val="22"/>
-          <w:lang w:val="en-US"/>
-        </w:rPr>
-        <w:t>Having</w:t>
-      </w:r>
-      <w:r>
-        <w:rPr>
-          <w:rStyle w:val="normaltextrun"/>
-          <w:rFonts w:ascii="Calibri" w:hAnsi="Calibri" w:cs="Calibri"/>
-          <w:sz w:val="22"/>
-          <w:szCs w:val="22"/>
-          <w:lang w:val="en-US"/>
-        </w:rPr>
-        <w:t xml:space="preserve"> a</w:t>
-      </w:r>
-      <w:r>
-        <w:rPr>
-          <w:rStyle w:val="normaltextrun"/>
-          <w:rFonts w:ascii="Calibri" w:hAnsi="Calibri" w:cs="Calibri"/>
-          <w:sz w:val="22"/>
-          <w:szCs w:val="22"/>
-          <w:lang w:val="en-US"/>
-        </w:rPr>
-        <w:t xml:space="preserve"> </w:t>
-      </w:r>
-      <w:r>
-        <w:rPr>
-          <w:rStyle w:val="normaltextrun"/>
-          <w:rFonts w:ascii="Calibri" w:hAnsi="Calibri" w:cs="Calibri"/>
-          <w:sz w:val="22"/>
-          <w:szCs w:val="22"/>
-          <w:lang w:val="en-US"/>
-        </w:rPr>
-        <w:t xml:space="preserve">total of all the money </w:t>
-      </w:r>
-      <w:r>
-        <w:rPr>
-          <w:rStyle w:val="normaltextrun"/>
-          <w:rFonts w:ascii="Calibri" w:hAnsi="Calibri" w:cs="Calibri"/>
-          <w:sz w:val="22"/>
-          <w:szCs w:val="22"/>
-          <w:lang w:val="en-US"/>
-        </w:rPr>
-        <w:t>raised by</w:t>
-      </w:r>
-      <w:r>
-        <w:rPr>
-          <w:rStyle w:val="normaltextrun"/>
-          <w:rFonts w:ascii="Calibri" w:hAnsi="Calibri" w:cs="Calibri"/>
-          <w:sz w:val="22"/>
-          <w:szCs w:val="22"/>
-          <w:lang w:val="en-US"/>
-        </w:rPr>
-        <w:t xml:space="preserve"> the adoption center</w:t>
-      </w:r>
-      <w:r>
-        <w:rPr>
-          <w:rStyle w:val="normaltextrun"/>
-          <w:rFonts w:ascii="Calibri" w:hAnsi="Calibri" w:cs="Calibri"/>
-          <w:sz w:val="22"/>
-          <w:szCs w:val="22"/>
-          <w:lang w:val="en-US"/>
-        </w:rPr>
-        <w:t>.</w:t>
-      </w:r>
-    </w:p>
-    <w:p>
-      <w:pPr>
-        <w:pStyle w:val="paragraph"/>
-        <w:spacing w:before="0" w:beforeAutospacing="0" w:after="0" w:afterAutospacing="0"/>
-        <w:textAlignment w:val="baseline"/>
-        <w:rPr>
-          <w:rFonts w:ascii="Segoe UI" w:hAnsi="Segoe UI" w:cs="Segoe UI"/>
-          <w:sz w:val="18"/>
-          <w:szCs w:val="18"/>
-          <w:lang w:val="en-US"/>
-        </w:rPr>
-      </w:pPr>
-      <w:r>
-        <w:rPr>
-          <w:rStyle w:val="eop"/>
-          <w:rFonts w:ascii="Calibri" w:hAnsi="Calibri" w:cs="Calibri"/>
-          <w:sz w:val="22"/>
-          <w:szCs w:val="22"/>
-          <w:lang w:val="en-US"/>
-        </w:rPr>
-        <w:t> </w:t>
-      </w:r>
-    </w:p>
-    <w:p>
-      <w:pPr>
-        <w:pStyle w:val="paragraph"/>
-        <w:spacing w:before="0" w:beforeAutospacing="0" w:after="0" w:afterAutospacing="0"/>
-        <w:textAlignment w:val="baseline"/>
-        <w:rPr>
-          <w:rFonts w:ascii="Segoe UI" w:hAnsi="Segoe UI" w:cs="Segoe UI"/>
-          <w:color w:val="1E4E79"/>
-          <w:sz w:val="18"/>
-          <w:szCs w:val="18"/>
-          <w:lang w:val="en-US"/>
-        </w:rPr>
-      </w:pPr>
-      <w:r>
-        <w:rPr>
-          <w:rStyle w:val="normaltextrun"/>
-          <w:rFonts w:ascii="Calibri" w:hAnsi="Calibri" w:cs="Calibri"/>
-          <w:color w:val="1E4E79"/>
-          <w:sz w:val="32"/>
-          <w:szCs w:val="32"/>
-          <w:lang w:val="en-US"/>
-        </w:rPr>
-        <w:t>Appendix A: Team Contract</w:t>
-      </w:r>
-      <w:r>
-        <w:rPr>
-          <w:rStyle w:val="eop"/>
-          <w:rFonts w:ascii="Calibri" w:hAnsi="Calibri" w:cs="Calibri"/>
-          <w:color w:val="1E4E79"/>
-          <w:sz w:val="32"/>
-          <w:szCs w:val="32"/>
-          <w:lang w:val="en-US"/>
-        </w:rPr>
-        <w:t> </w:t>
-      </w:r>
-    </w:p>
-    <w:p>
-      <w:pPr>
-        <w:pStyle w:val="paragraph"/>
-        <w:spacing w:before="0" w:beforeAutospacing="0" w:after="0" w:afterAutospacing="0"/>
-        <w:textAlignment w:val="baseline"/>
-        <w:rPr>
-          <w:rFonts w:ascii="Segoe UI" w:hAnsi="Segoe UI" w:cs="Segoe UI"/>
-          <w:sz w:val="18"/>
-          <w:szCs w:val="18"/>
-          <w:lang w:val="en-US"/>
-        </w:rPr>
-      </w:pPr>
-      <w:r>
-        <w:rPr>
-          <w:rStyle w:val="normaltextrun"/>
-          <w:rFonts w:ascii="Calibri" w:hAnsi="Calibri" w:cs="Calibri"/>
-          <w:sz w:val="22"/>
-          <w:szCs w:val="22"/>
-          <w:lang w:val="en-US"/>
-        </w:rPr>
-        <w:t>Submitted team contract goes here.</w:t>
-      </w:r>
-      <w:r>
-        <w:rPr>
-          <w:rStyle w:val="eop"/>
-          <w:rFonts w:ascii="Calibri" w:hAnsi="Calibri" w:cs="Calibri"/>
-          <w:sz w:val="22"/>
-          <w:szCs w:val="22"/>
-          <w:lang w:val="en-US"/>
-        </w:rPr>
-        <w:t> </w:t>
-      </w:r>
-    </w:p>
-    <w:p>
-      <w:pPr>
-        <w:pStyle w:val="paragraph"/>
-        <w:spacing w:before="0" w:beforeAutospacing="0" w:after="0" w:afterAutospacing="0"/>
-        <w:textAlignment w:val="baseline"/>
-        <w:rPr>
-          <w:rFonts w:ascii="Segoe UI" w:hAnsi="Segoe UI" w:cs="Segoe UI"/>
-          <w:sz w:val="18"/>
-          <w:szCs w:val="18"/>
-          <w:lang w:val="en-US"/>
-        </w:rPr>
-      </w:pPr>
-      <w:r>
-        <w:rPr>
-          <w:rStyle w:val="eop"/>
-          <w:rFonts w:ascii="Calibri" w:hAnsi="Calibri" w:cs="Calibri"/>
-          <w:sz w:val="22"/>
-          <w:szCs w:val="22"/>
-          <w:lang w:val="en-US"/>
-        </w:rPr>
-        <w:t> </w:t>
-      </w:r>
-    </w:p>
-    <w:p>
-      <w:pPr>
-        <w:pStyle w:val="paragraph"/>
-        <w:spacing w:before="0" w:beforeAutospacing="0" w:after="0" w:afterAutospacing="0"/>
-        <w:textAlignment w:val="baseline"/>
-        <w:rPr>
-          <w:rStyle w:val="eop"/>
-          <w:rFonts w:ascii="Calibri" w:hAnsi="Calibri" w:cs="Calibri"/>
-          <w:color w:val="1E4E79"/>
-          <w:sz w:val="32"/>
-          <w:szCs w:val="32"/>
-          <w:lang w:val="en-US"/>
-        </w:rPr>
-      </w:pPr>
-      <w:r>
-        <w:rPr>
-          <w:rStyle w:val="normaltextrun"/>
-          <w:rFonts w:ascii="Calibri" w:hAnsi="Calibri" w:cs="Calibri"/>
-          <w:color w:val="1E4E79"/>
-          <w:sz w:val="32"/>
-          <w:szCs w:val="32"/>
-          <w:lang w:val="en-US"/>
-        </w:rPr>
-        <w:t>Appendix B: UML Class Diagram</w:t>
-      </w:r>
-      <w:r>
-        <w:rPr>
-          <w:rStyle w:val="eop"/>
-          <w:rFonts w:ascii="Calibri" w:hAnsi="Calibri" w:cs="Calibri"/>
-          <w:color w:val="1E4E79"/>
-          <w:sz w:val="32"/>
-          <w:szCs w:val="32"/>
-          <w:lang w:val="en-US"/>
-        </w:rPr>
-        <w:t> </w:t>
-      </w:r>
-      <w:r>
-        <w:rPr>
-          <w:rStyle w:val="eop"/>
-          <w:rFonts w:ascii="Calibri" w:hAnsi="Calibri" w:cs="Calibri"/>
-          <w:color w:val="1E4E79"/>
-          <w:sz w:val="32"/>
-          <w:szCs w:val="32"/>
-          <w:highlight w:val="yellow"/>
-          <w:lang w:val="en-US"/>
-        </w:rPr>
-        <w:t>UPDATE ME</w:t>
-      </w:r>
-    </w:p>
-    <w:p>
-      <w:pPr>
-        <w:pStyle w:val="paragraph"/>
-        <w:spacing w:before="0" w:beforeAutospacing="0" w:after="0" w:afterAutospacing="0"/>
-        <w:textAlignment w:val="baseline"/>
-        <w:rPr>
-          <w:rFonts w:ascii="Segoe UI" w:hAnsi="Segoe UI" w:cs="Segoe UI"/>
-          <w:color w:val="1E4E79"/>
-          <w:sz w:val="18"/>
-          <w:szCs w:val="18"/>
-          <w:lang w:val="en-US"/>
-        </w:rPr>
-      </w:pPr>
-      <w:r>
-        <w:rPr>
-          <w:noProof/>
-        </w:rPr>
         <w:drawing>
-          <wp:inline distT="0" distB="0" distL="0" distR="0" wp14:anchorId="2254B65F" wp14:editId="190A64F7">
-            <wp:extent cx="5943600" cy="5146040"/>
+          <wp:inline distT="0" distB="0" distL="0" distR="0" wp14:anchorId="666773AB" wp14:editId="29CD5F88">
+            <wp:extent cx="4382112" cy="2248214"/>
             <wp:effectExtent l="0" t="0" r="0" b="0"/>
-            <wp:docPr id="6" name="Picture 6" descr="A diagram of a pet and dog&#10;&#10;Description automatically generated"/>
+            <wp:docPr id="10" name="Picture 10"/>
             <wp:cNvGraphicFramePr>
               <a:graphicFrameLocks xmlns:a="http://schemas.openxmlformats.org/drawingml/2006/main" noChangeAspect="1"/>
             </wp:cNvGraphicFramePr>
@@ -4153,36 +4379,23 @@
               <a:graphicData uri="http://schemas.openxmlformats.org/drawingml/2006/picture">
                 <pic:pic xmlns:pic="http://schemas.openxmlformats.org/drawingml/2006/picture">
                   <pic:nvPicPr>
-                    <pic:cNvPr id="6" name="Picture 6" descr="A diagram of a pet and dog&#10;&#10;Description automatically generated"/>
-                    <pic:cNvPicPr>
-                      <a:picLocks noChangeAspect="1" noChangeArrowheads="1"/>
-                    </pic:cNvPicPr>
+                    <pic:cNvPr id="1" name=""/>
+                    <pic:cNvPicPr/>
                   </pic:nvPicPr>
                   <pic:blipFill>
-                    <a:blip r:embed="rId10">
-                      <a:extLst>
-                        <a:ext uri="{28A0092B-C50C-407E-A947-70E740481C1C}">
-                          <a14:useLocalDpi xmlns:a14="http://schemas.microsoft.com/office/drawing/2010/main" val="0"/>
-                        </a:ext>
-                      </a:extLst>
-                    </a:blip>
-                    <a:srcRect/>
+                    <a:blip r:embed="rId10"/>
                     <a:stretch>
                       <a:fillRect/>
                     </a:stretch>
                   </pic:blipFill>
-                  <pic:spPr bwMode="auto">
+                  <pic:spPr>
                     <a:xfrm>
                       <a:off x="0" y="0"/>
-                      <a:ext cx="5943600" cy="5146040"/>
+                      <a:ext cx="4382112" cy="2248214"/>
                     </a:xfrm>
                     <a:prstGeom prst="rect">
                       <a:avLst/>
                     </a:prstGeom>
-                    <a:noFill/>
-                    <a:ln>
-                      <a:noFill/>
-                    </a:ln>
                   </pic:spPr>
                 </pic:pic>
               </a:graphicData>
@@ -4197,6 +4410,1332 @@
         <w:spacing w:before="0" w:beforeAutospacing="0" w:after="0" w:afterAutospacing="0"/>
         <w:textAlignment w:val="baseline"/>
         <w:rPr>
+          <w:rStyle w:val="normaltextrun"/>
+          <w:rFonts w:ascii="Calibri" w:hAnsi="Calibri" w:cs="Calibri"/>
+          <w:color w:val="1E4E79"/>
+          <w:sz w:val="32"/>
+          <w:szCs w:val="32"/>
+          <w:lang w:val="en-US"/>
+        </w:rPr>
+      </w:pPr>
+    </w:p>
+    <w:p>
+      <w:pPr>
+        <w:pStyle w:val="paragraph"/>
+        <w:spacing w:before="0" w:beforeAutospacing="0" w:after="0" w:afterAutospacing="0"/>
+        <w:textAlignment w:val="baseline"/>
+        <w:rPr>
+          <w:rStyle w:val="normaltextrun"/>
+          <w:rFonts w:ascii="Segoe UI" w:hAnsi="Segoe UI" w:cs="Segoe UI"/>
+          <w:color w:val="1E4E79"/>
+          <w:sz w:val="18"/>
+          <w:szCs w:val="18"/>
+          <w:lang w:val="en-US"/>
+        </w:rPr>
+      </w:pPr>
+      <w:r>
+        <w:rPr>
+          <w:rStyle w:val="normaltextrun"/>
+          <w:rFonts w:ascii="Calibri" w:hAnsi="Calibri" w:cs="Calibri"/>
+          <w:color w:val="1E4E79"/>
+          <w:sz w:val="32"/>
+          <w:szCs w:val="32"/>
+          <w:lang w:val="en-US"/>
+        </w:rPr>
+        <w:t>Future Work</w:t>
+      </w:r>
+      <w:r>
+        <w:rPr>
+          <w:rStyle w:val="eop"/>
+          <w:rFonts w:ascii="Calibri" w:hAnsi="Calibri" w:cs="Calibri"/>
+          <w:color w:val="1E4E79"/>
+          <w:sz w:val="32"/>
+          <w:szCs w:val="32"/>
+          <w:lang w:val="en-US"/>
+        </w:rPr>
+        <w:t> </w:t>
+      </w:r>
+    </w:p>
+    <w:p>
+      <w:pPr>
+        <w:pStyle w:val="paragraph"/>
+        <w:numPr>
+          <w:ilvl w:val="0"/>
+          <w:numId w:val="9"/>
+        </w:numPr>
+        <w:spacing w:before="0" w:beforeAutospacing="0" w:after="0" w:afterAutospacing="0"/>
+        <w:textAlignment w:val="baseline"/>
+        <w:rPr>
+          <w:rStyle w:val="normaltextrun"/>
+          <w:rFonts w:ascii="Segoe UI" w:hAnsi="Segoe UI" w:cs="Segoe UI"/>
+          <w:sz w:val="18"/>
+          <w:szCs w:val="18"/>
+          <w:lang w:val="en-US"/>
+        </w:rPr>
+      </w:pPr>
+      <w:r>
+        <w:rPr>
+          <w:rStyle w:val="normaltextrun"/>
+          <w:rFonts w:ascii="Calibri" w:hAnsi="Calibri" w:cs="Calibri"/>
+          <w:sz w:val="22"/>
+          <w:szCs w:val="22"/>
+          <w:lang w:val="en-US"/>
+        </w:rPr>
+        <w:t>Allow</w:t>
+      </w:r>
+      <w:r>
+        <w:rPr>
+          <w:rStyle w:val="normaltextrun"/>
+          <w:rFonts w:ascii="Calibri" w:hAnsi="Calibri" w:cs="Calibri"/>
+          <w:sz w:val="22"/>
+          <w:szCs w:val="22"/>
+          <w:lang w:val="en-US"/>
+        </w:rPr>
+        <w:t xml:space="preserve"> the user to put </w:t>
+      </w:r>
+      <w:r>
+        <w:rPr>
+          <w:rStyle w:val="normaltextrun"/>
+          <w:rFonts w:ascii="Calibri" w:hAnsi="Calibri" w:cs="Calibri"/>
+          <w:sz w:val="22"/>
+          <w:szCs w:val="22"/>
+          <w:lang w:val="en-US"/>
+        </w:rPr>
+        <w:t>up a rescued pet and register the pet to be available for adoption</w:t>
+      </w:r>
+    </w:p>
+    <w:p>
+      <w:pPr>
+        <w:pStyle w:val="paragraph"/>
+        <w:numPr>
+          <w:ilvl w:val="0"/>
+          <w:numId w:val="9"/>
+        </w:numPr>
+        <w:spacing w:before="0" w:beforeAutospacing="0" w:after="0" w:afterAutospacing="0"/>
+        <w:textAlignment w:val="baseline"/>
+        <w:rPr>
+          <w:rStyle w:val="normaltextrun"/>
+          <w:rFonts w:ascii="Segoe UI" w:hAnsi="Segoe UI" w:cs="Segoe UI"/>
+          <w:sz w:val="18"/>
+          <w:szCs w:val="18"/>
+          <w:lang w:val="en-US"/>
+        </w:rPr>
+      </w:pPr>
+      <w:r>
+        <w:rPr>
+          <w:rStyle w:val="normaltextrun"/>
+          <w:rFonts w:ascii="Calibri" w:hAnsi="Calibri" w:cs="Calibri"/>
+          <w:sz w:val="22"/>
+          <w:szCs w:val="22"/>
+          <w:lang w:val="en-US"/>
+        </w:rPr>
+        <w:t>Bonded pets/</w:t>
+      </w:r>
+      <w:r>
+        <w:rPr>
+          <w:rStyle w:val="normaltextrun"/>
+          <w:rFonts w:ascii="Calibri" w:hAnsi="Calibri" w:cs="Calibri"/>
+          <w:sz w:val="22"/>
+          <w:szCs w:val="22"/>
+          <w:lang w:val="en-US"/>
+        </w:rPr>
+        <w:t>dual adoption (where pairs of pets have bonded and would prefer to be adopted together)</w:t>
+      </w:r>
+    </w:p>
+    <w:p>
+      <w:pPr>
+        <w:pStyle w:val="paragraph"/>
+        <w:numPr>
+          <w:ilvl w:val="0"/>
+          <w:numId w:val="9"/>
+        </w:numPr>
+        <w:spacing w:before="0" w:beforeAutospacing="0" w:after="0" w:afterAutospacing="0"/>
+        <w:textAlignment w:val="baseline"/>
+        <w:rPr>
+          <w:rStyle w:val="normaltextrun"/>
+          <w:rFonts w:ascii="Segoe UI" w:hAnsi="Segoe UI" w:cs="Segoe UI"/>
+          <w:sz w:val="18"/>
+          <w:szCs w:val="18"/>
+          <w:lang w:val="en-US"/>
+        </w:rPr>
+      </w:pPr>
+      <w:r>
+        <w:rPr>
+          <w:rStyle w:val="normaltextrun"/>
+          <w:rFonts w:ascii="Calibri" w:hAnsi="Calibri" w:cs="Calibri"/>
+          <w:sz w:val="22"/>
+          <w:szCs w:val="22"/>
+          <w:lang w:val="en-US"/>
+        </w:rPr>
+        <w:t>Mini</w:t>
+      </w:r>
+      <w:r>
+        <w:rPr>
+          <w:rStyle w:val="normaltextrun"/>
+          <w:rFonts w:ascii="Calibri" w:hAnsi="Calibri" w:cs="Calibri"/>
+          <w:sz w:val="22"/>
+          <w:szCs w:val="22"/>
+          <w:lang w:val="en-US"/>
+        </w:rPr>
+        <w:t xml:space="preserve"> pet shop where the user can select some items to buy alongside their adoption</w:t>
+      </w:r>
+      <w:r>
+        <w:rPr>
+          <w:rStyle w:val="normaltextrun"/>
+          <w:rFonts w:ascii="Calibri" w:hAnsi="Calibri" w:cs="Calibri"/>
+          <w:sz w:val="22"/>
+          <w:szCs w:val="22"/>
+          <w:lang w:val="en-US"/>
+        </w:rPr>
+        <w:t>/make a donation</w:t>
+      </w:r>
+    </w:p>
+    <w:p>
+      <w:pPr>
+        <w:pStyle w:val="paragraph"/>
+        <w:numPr>
+          <w:ilvl w:val="0"/>
+          <w:numId w:val="9"/>
+        </w:numPr>
+        <w:spacing w:before="0" w:beforeAutospacing="0" w:after="0" w:afterAutospacing="0"/>
+        <w:textAlignment w:val="baseline"/>
+        <w:rPr>
+          <w:rFonts w:ascii="Segoe UI" w:hAnsi="Segoe UI" w:cs="Segoe UI"/>
+          <w:sz w:val="18"/>
+          <w:szCs w:val="18"/>
+          <w:lang w:val="en-US"/>
+        </w:rPr>
+      </w:pPr>
+      <w:r>
+        <w:rPr>
+          <w:rStyle w:val="normaltextrun"/>
+          <w:rFonts w:ascii="Calibri" w:hAnsi="Calibri" w:cs="Calibri"/>
+          <w:sz w:val="22"/>
+          <w:szCs w:val="22"/>
+          <w:lang w:val="en-US"/>
+        </w:rPr>
+        <w:t xml:space="preserve">Adoption fees + receipts. </w:t>
+      </w:r>
+      <w:r>
+        <w:rPr>
+          <w:rStyle w:val="normaltextrun"/>
+          <w:rFonts w:ascii="Calibri" w:hAnsi="Calibri" w:cs="Calibri"/>
+          <w:sz w:val="22"/>
+          <w:szCs w:val="22"/>
+          <w:lang w:val="en-US"/>
+        </w:rPr>
+        <w:t>Having</w:t>
+      </w:r>
+      <w:r>
+        <w:rPr>
+          <w:rStyle w:val="normaltextrun"/>
+          <w:rFonts w:ascii="Calibri" w:hAnsi="Calibri" w:cs="Calibri"/>
+          <w:sz w:val="22"/>
+          <w:szCs w:val="22"/>
+          <w:lang w:val="en-US"/>
+        </w:rPr>
+        <w:t xml:space="preserve"> a</w:t>
+      </w:r>
+      <w:r>
+        <w:rPr>
+          <w:rStyle w:val="normaltextrun"/>
+          <w:rFonts w:ascii="Calibri" w:hAnsi="Calibri" w:cs="Calibri"/>
+          <w:sz w:val="22"/>
+          <w:szCs w:val="22"/>
+          <w:lang w:val="en-US"/>
+        </w:rPr>
+        <w:t xml:space="preserve"> </w:t>
+      </w:r>
+      <w:r>
+        <w:rPr>
+          <w:rStyle w:val="normaltextrun"/>
+          <w:rFonts w:ascii="Calibri" w:hAnsi="Calibri" w:cs="Calibri"/>
+          <w:sz w:val="22"/>
+          <w:szCs w:val="22"/>
+          <w:lang w:val="en-US"/>
+        </w:rPr>
+        <w:t xml:space="preserve">total of all the money </w:t>
+      </w:r>
+      <w:r>
+        <w:rPr>
+          <w:rStyle w:val="normaltextrun"/>
+          <w:rFonts w:ascii="Calibri" w:hAnsi="Calibri" w:cs="Calibri"/>
+          <w:sz w:val="22"/>
+          <w:szCs w:val="22"/>
+          <w:lang w:val="en-US"/>
+        </w:rPr>
+        <w:t>raised by</w:t>
+      </w:r>
+      <w:r>
+        <w:rPr>
+          <w:rStyle w:val="normaltextrun"/>
+          <w:rFonts w:ascii="Calibri" w:hAnsi="Calibri" w:cs="Calibri"/>
+          <w:sz w:val="22"/>
+          <w:szCs w:val="22"/>
+          <w:lang w:val="en-US"/>
+        </w:rPr>
+        <w:t xml:space="preserve"> the adoption center</w:t>
+      </w:r>
+      <w:r>
+        <w:rPr>
+          <w:rStyle w:val="normaltextrun"/>
+          <w:rFonts w:ascii="Calibri" w:hAnsi="Calibri" w:cs="Calibri"/>
+          <w:sz w:val="22"/>
+          <w:szCs w:val="22"/>
+          <w:lang w:val="en-US"/>
+        </w:rPr>
+        <w:t>.</w:t>
+      </w:r>
+    </w:p>
+    <w:p>
+      <w:pPr>
+        <w:pStyle w:val="paragraph"/>
+        <w:spacing w:before="0" w:beforeAutospacing="0" w:after="0" w:afterAutospacing="0"/>
+        <w:textAlignment w:val="baseline"/>
+        <w:rPr>
+          <w:rFonts w:ascii="Segoe UI" w:hAnsi="Segoe UI" w:cs="Segoe UI"/>
+          <w:sz w:val="18"/>
+          <w:szCs w:val="18"/>
+          <w:lang w:val="en-US"/>
+        </w:rPr>
+      </w:pPr>
+      <w:r>
+        <w:rPr>
+          <w:rStyle w:val="eop"/>
+          <w:rFonts w:ascii="Calibri" w:hAnsi="Calibri" w:cs="Calibri"/>
+          <w:sz w:val="22"/>
+          <w:szCs w:val="22"/>
+          <w:lang w:val="en-US"/>
+        </w:rPr>
+        <w:t> </w:t>
+      </w:r>
+    </w:p>
+    <w:p>
+      <w:pPr>
+        <w:pStyle w:val="paragraph"/>
+        <w:spacing w:before="0" w:beforeAutospacing="0" w:after="0" w:afterAutospacing="0"/>
+        <w:textAlignment w:val="baseline"/>
+        <w:rPr>
+          <w:rStyle w:val="eop"/>
+          <w:rFonts w:ascii="Calibri" w:hAnsi="Calibri" w:cs="Calibri"/>
+          <w:color w:val="1E4E79"/>
+          <w:sz w:val="32"/>
+          <w:szCs w:val="32"/>
+          <w:lang w:val="en-US"/>
+        </w:rPr>
+      </w:pPr>
+      <w:r>
+        <w:rPr>
+          <w:rStyle w:val="normaltextrun"/>
+          <w:rFonts w:ascii="Calibri" w:hAnsi="Calibri" w:cs="Calibri"/>
+          <w:color w:val="1E4E79"/>
+          <w:sz w:val="32"/>
+          <w:szCs w:val="32"/>
+          <w:lang w:val="en-US"/>
+        </w:rPr>
+        <w:t>Appendix A: Team Contract</w:t>
+      </w:r>
+      <w:r>
+        <w:rPr>
+          <w:rStyle w:val="eop"/>
+          <w:rFonts w:ascii="Calibri" w:hAnsi="Calibri" w:cs="Calibri"/>
+          <w:color w:val="1E4E79"/>
+          <w:sz w:val="32"/>
+          <w:szCs w:val="32"/>
+          <w:lang w:val="en-US"/>
+        </w:rPr>
+        <w:t> </w:t>
+      </w:r>
+    </w:p>
+    <w:p>
+      <w:pPr>
+        <w:jc w:val="center"/>
+        <w:rPr>
+          <w:sz w:val="32"/>
+          <w:szCs w:val="32"/>
+        </w:rPr>
+      </w:pPr>
+      <w:r>
+        <w:rPr>
+          <w:sz w:val="32"/>
+          <w:szCs w:val="32"/>
+        </w:rPr>
+        <w:t>Team Contract</w:t>
+      </w:r>
+    </w:p>
+    <w:p>
+      <w:pPr>
+        <w:jc w:val="center"/>
+        <w:rPr>
+          <w:sz w:val="28"/>
+          <w:szCs w:val="28"/>
+        </w:rPr>
+      </w:pPr>
+      <w:r>
+        <w:rPr>
+          <w:sz w:val="28"/>
+          <w:szCs w:val="28"/>
+        </w:rPr>
+        <w:t>Appending A: Team Contract Template</w:t>
+      </w:r>
+    </w:p>
+    <w:p>
+      <w:pPr>
+        <w:pStyle w:val="Heading1"/>
+        <w:rPr>
+          <w:sz w:val="24"/>
+          <w:szCs w:val="24"/>
+        </w:rPr>
+      </w:pPr>
+      <w:r>
+        <w:rPr>
+          <w:sz w:val="24"/>
+          <w:szCs w:val="24"/>
+        </w:rPr>
+        <w:lastRenderedPageBreak/>
+        <w:t>Team Members (Name &amp; ID)</w:t>
+      </w:r>
+    </w:p>
+    <w:tbl>
+      <w:tblPr>
+        <w:tblStyle w:val="TableGrid"/>
+        <w:tblW w:w="0" w:type="auto"/>
+        <w:tblLook w:val="04A0" w:firstRow="1" w:lastRow="0" w:firstColumn="1" w:lastColumn="0" w:noHBand="0" w:noVBand="1"/>
+      </w:tblPr>
+      <w:tblGrid>
+        <w:gridCol w:w="3116"/>
+        <w:gridCol w:w="3117"/>
+        <w:gridCol w:w="3117"/>
+      </w:tblGrid>
+      <w:tr>
+        <w:tc>
+          <w:tcPr>
+            <w:tcW w:w="3116" w:type="dxa"/>
+          </w:tcPr>
+          <w:p>
+            <w:pPr>
+              <w:rPr>
+                <w:sz w:val="24"/>
+                <w:szCs w:val="24"/>
+              </w:rPr>
+            </w:pPr>
+          </w:p>
+        </w:tc>
+        <w:tc>
+          <w:tcPr>
+            <w:tcW w:w="3117" w:type="dxa"/>
+          </w:tcPr>
+          <w:p>
+            <w:pPr>
+              <w:rPr>
+                <w:sz w:val="24"/>
+                <w:szCs w:val="24"/>
+              </w:rPr>
+            </w:pPr>
+            <w:r>
+              <w:rPr>
+                <w:sz w:val="24"/>
+                <w:szCs w:val="24"/>
+              </w:rPr>
+              <w:t>Name</w:t>
+            </w:r>
+          </w:p>
+        </w:tc>
+        <w:tc>
+          <w:tcPr>
+            <w:tcW w:w="3117" w:type="dxa"/>
+          </w:tcPr>
+          <w:p>
+            <w:pPr>
+              <w:rPr>
+                <w:sz w:val="24"/>
+                <w:szCs w:val="24"/>
+              </w:rPr>
+            </w:pPr>
+            <w:r>
+              <w:rPr>
+                <w:sz w:val="24"/>
+                <w:szCs w:val="24"/>
+              </w:rPr>
+              <w:t>Student Id</w:t>
+            </w:r>
+          </w:p>
+        </w:tc>
+      </w:tr>
+      <w:tr>
+        <w:tc>
+          <w:tcPr>
+            <w:tcW w:w="3116" w:type="dxa"/>
+          </w:tcPr>
+          <w:p>
+            <w:pPr>
+              <w:rPr>
+                <w:sz w:val="24"/>
+                <w:szCs w:val="24"/>
+              </w:rPr>
+            </w:pPr>
+            <w:r>
+              <w:rPr>
+                <w:sz w:val="24"/>
+                <w:szCs w:val="24"/>
+              </w:rPr>
+              <w:t>Member A</w:t>
+            </w:r>
+          </w:p>
+        </w:tc>
+        <w:tc>
+          <w:tcPr>
+            <w:tcW w:w="3117" w:type="dxa"/>
+          </w:tcPr>
+          <w:p>
+            <w:pPr>
+              <w:rPr>
+                <w:sz w:val="24"/>
+                <w:szCs w:val="24"/>
+              </w:rPr>
+            </w:pPr>
+            <w:r>
+              <w:rPr>
+                <w:sz w:val="24"/>
+                <w:szCs w:val="24"/>
+              </w:rPr>
+              <w:t>Hana Louiza Moussaoui</w:t>
+            </w:r>
+          </w:p>
+        </w:tc>
+        <w:tc>
+          <w:tcPr>
+            <w:tcW w:w="3117" w:type="dxa"/>
+          </w:tcPr>
+          <w:p>
+            <w:pPr>
+              <w:rPr>
+                <w:sz w:val="24"/>
+                <w:szCs w:val="24"/>
+              </w:rPr>
+            </w:pPr>
+            <w:r>
+              <w:rPr>
+                <w:sz w:val="24"/>
+                <w:szCs w:val="24"/>
+              </w:rPr>
+              <w:t>2275881</w:t>
+            </w:r>
+          </w:p>
+        </w:tc>
+      </w:tr>
+      <w:tr>
+        <w:tc>
+          <w:tcPr>
+            <w:tcW w:w="3116" w:type="dxa"/>
+          </w:tcPr>
+          <w:p>
+            <w:pPr>
+              <w:rPr>
+                <w:sz w:val="24"/>
+                <w:szCs w:val="24"/>
+              </w:rPr>
+            </w:pPr>
+            <w:r>
+              <w:rPr>
+                <w:sz w:val="24"/>
+                <w:szCs w:val="24"/>
+              </w:rPr>
+              <w:t>Member B</w:t>
+            </w:r>
+          </w:p>
+        </w:tc>
+        <w:tc>
+          <w:tcPr>
+            <w:tcW w:w="3117" w:type="dxa"/>
+          </w:tcPr>
+          <w:p>
+            <w:pPr>
+              <w:rPr>
+                <w:sz w:val="24"/>
+                <w:szCs w:val="24"/>
+              </w:rPr>
+            </w:pPr>
+            <w:r>
+              <w:rPr>
+                <w:sz w:val="24"/>
+                <w:szCs w:val="24"/>
+              </w:rPr>
+              <w:t>Taryn Beaupre</w:t>
+            </w:r>
+          </w:p>
+        </w:tc>
+        <w:tc>
+          <w:tcPr>
+            <w:tcW w:w="3117" w:type="dxa"/>
+          </w:tcPr>
+          <w:p>
+            <w:pPr>
+              <w:rPr>
+                <w:sz w:val="24"/>
+                <w:szCs w:val="24"/>
+              </w:rPr>
+            </w:pPr>
+            <w:r>
+              <w:rPr>
+                <w:sz w:val="24"/>
+                <w:szCs w:val="24"/>
+              </w:rPr>
+              <w:t>2173710</w:t>
+            </w:r>
+          </w:p>
+        </w:tc>
+      </w:tr>
+    </w:tbl>
+    <w:p>
+      <w:pPr>
+        <w:rPr>
+          <w:sz w:val="24"/>
+          <w:szCs w:val="24"/>
+        </w:rPr>
+      </w:pPr>
+    </w:p>
+    <w:p>
+      <w:pPr>
+        <w:pStyle w:val="Heading1"/>
+        <w:rPr>
+          <w:sz w:val="24"/>
+          <w:szCs w:val="24"/>
+        </w:rPr>
+      </w:pPr>
+      <w:r>
+        <w:rPr>
+          <w:sz w:val="24"/>
+          <w:szCs w:val="24"/>
+        </w:rPr>
+        <w:t>Strength &amp; Weaknesses</w:t>
+      </w:r>
+    </w:p>
+    <w:p>
+      <w:pPr>
+        <w:pStyle w:val="ListParagraph"/>
+        <w:numPr>
+          <w:ilvl w:val="0"/>
+          <w:numId w:val="10"/>
+        </w:numPr>
+        <w:rPr>
+          <w:sz w:val="24"/>
+          <w:szCs w:val="24"/>
+        </w:rPr>
+      </w:pPr>
+      <w:r>
+        <w:rPr>
+          <w:sz w:val="24"/>
+          <w:szCs w:val="24"/>
+        </w:rPr>
+        <w:t>Member A:</w:t>
+      </w:r>
+    </w:p>
+    <w:p>
+      <w:pPr>
+        <w:rPr>
+          <w:sz w:val="24"/>
+          <w:szCs w:val="24"/>
+        </w:rPr>
+      </w:pPr>
+      <w:r>
+        <w:rPr>
+          <w:i/>
+          <w:iCs/>
+          <w:sz w:val="24"/>
+          <w:szCs w:val="24"/>
+        </w:rPr>
+        <w:t>Strengths</w:t>
+      </w:r>
+      <w:r>
+        <w:rPr>
+          <w:sz w:val="24"/>
+          <w:szCs w:val="24"/>
+        </w:rPr>
+        <w:t>: persistence, debugging skills, attention to detail</w:t>
+      </w:r>
+    </w:p>
+    <w:p>
+      <w:pPr>
+        <w:rPr>
+          <w:sz w:val="24"/>
+          <w:szCs w:val="24"/>
+        </w:rPr>
+      </w:pPr>
+      <w:r>
+        <w:rPr>
+          <w:i/>
+          <w:iCs/>
+          <w:sz w:val="24"/>
+          <w:szCs w:val="24"/>
+        </w:rPr>
+        <w:t>Weaknesses</w:t>
+      </w:r>
+      <w:r>
+        <w:rPr>
+          <w:sz w:val="24"/>
+          <w:szCs w:val="24"/>
+        </w:rPr>
+        <w:t>: Sometimes reluctant to trying new methods/ways of programming things.</w:t>
+      </w:r>
+    </w:p>
+    <w:p>
+      <w:pPr>
+        <w:pStyle w:val="ListParagraph"/>
+        <w:numPr>
+          <w:ilvl w:val="0"/>
+          <w:numId w:val="10"/>
+        </w:numPr>
+        <w:rPr>
+          <w:sz w:val="24"/>
+          <w:szCs w:val="24"/>
+        </w:rPr>
+      </w:pPr>
+      <w:r>
+        <w:rPr>
+          <w:sz w:val="24"/>
+          <w:szCs w:val="24"/>
+        </w:rPr>
+        <w:t>Member B:</w:t>
+      </w:r>
+    </w:p>
+    <w:p>
+      <w:pPr>
+        <w:rPr>
+          <w:sz w:val="24"/>
+          <w:szCs w:val="24"/>
+        </w:rPr>
+      </w:pPr>
+      <w:r>
+        <w:rPr>
+          <w:i/>
+          <w:iCs/>
+          <w:sz w:val="24"/>
+          <w:szCs w:val="24"/>
+        </w:rPr>
+        <w:t>Strengths</w:t>
+      </w:r>
+      <w:r>
+        <w:rPr>
+          <w:sz w:val="24"/>
+          <w:szCs w:val="24"/>
+        </w:rPr>
+        <w:t>: Debugging, creativity, organized and efficient code</w:t>
+      </w:r>
+    </w:p>
+    <w:p>
+      <w:pPr>
+        <w:rPr>
+          <w:sz w:val="24"/>
+          <w:szCs w:val="24"/>
+        </w:rPr>
+      </w:pPr>
+      <w:r>
+        <w:rPr>
+          <w:i/>
+          <w:iCs/>
+          <w:sz w:val="24"/>
+          <w:szCs w:val="24"/>
+        </w:rPr>
+        <w:t>Weaknesses</w:t>
+      </w:r>
+      <w:r>
+        <w:rPr>
+          <w:sz w:val="24"/>
+          <w:szCs w:val="24"/>
+        </w:rPr>
+        <w:t>: Can get ahead of myself and start multiple sections without looking at the bigger picture.</w:t>
+      </w:r>
+    </w:p>
+    <w:p>
+      <w:pPr>
+        <w:rPr>
+          <w:sz w:val="24"/>
+          <w:szCs w:val="24"/>
+        </w:rPr>
+      </w:pPr>
+    </w:p>
+    <w:p>
+      <w:pPr>
+        <w:pStyle w:val="Heading1"/>
+        <w:rPr>
+          <w:sz w:val="24"/>
+          <w:szCs w:val="24"/>
+        </w:rPr>
+      </w:pPr>
+      <w:r>
+        <w:rPr>
+          <w:sz w:val="24"/>
+          <w:szCs w:val="24"/>
+        </w:rPr>
+        <w:t>Definition of “good enough”</w:t>
+      </w:r>
+    </w:p>
+    <w:p>
+      <w:pPr>
+        <w:rPr>
+          <w:sz w:val="24"/>
+          <w:szCs w:val="24"/>
+        </w:rPr>
+      </w:pPr>
+      <w:r>
+        <w:rPr>
+          <w:sz w:val="24"/>
+          <w:szCs w:val="24"/>
+        </w:rPr>
+        <w:t xml:space="preserve">An application that achieves its basic intended purpose with an aesthetic user interface and that handles errors in an elegant manner. </w:t>
+      </w:r>
+    </w:p>
+    <w:p>
+      <w:pPr>
+        <w:rPr>
+          <w:sz w:val="24"/>
+          <w:szCs w:val="24"/>
+        </w:rPr>
+      </w:pPr>
+    </w:p>
+    <w:p>
+      <w:pPr>
+        <w:pStyle w:val="Heading1"/>
+        <w:rPr>
+          <w:sz w:val="24"/>
+          <w:szCs w:val="24"/>
+        </w:rPr>
+      </w:pPr>
+      <w:r>
+        <w:rPr>
+          <w:sz w:val="24"/>
+          <w:szCs w:val="24"/>
+        </w:rPr>
+        <w:t>Picked Topic</w:t>
+      </w:r>
+    </w:p>
+    <w:p>
+      <w:pPr>
+        <w:rPr>
+          <w:sz w:val="24"/>
+          <w:szCs w:val="24"/>
+        </w:rPr>
+      </w:pPr>
+      <w:r>
+        <w:rPr>
+          <w:sz w:val="24"/>
+          <w:szCs w:val="24"/>
+        </w:rPr>
+        <w:t>We want to create a virtual pet adoption center with one window displaying available pets where they can see detailed information about a selected pet, including their name, age, and adoption status. Another page will contain the adoption papers that the user can fill out, and then the pet will no longer be available to adopt on the main page.</w:t>
+      </w:r>
+    </w:p>
+    <w:p>
+      <w:pPr>
+        <w:rPr>
+          <w:sz w:val="24"/>
+          <w:szCs w:val="24"/>
+        </w:rPr>
+      </w:pPr>
+      <w:r>
+        <w:rPr>
+          <w:sz w:val="24"/>
+          <w:szCs w:val="24"/>
+        </w:rPr>
+        <w:t>Or (if first option not accepted)</w:t>
+      </w:r>
+    </w:p>
+    <w:p>
+      <w:pPr>
+        <w:rPr>
+          <w:sz w:val="24"/>
+          <w:szCs w:val="24"/>
+        </w:rPr>
+      </w:pPr>
+      <w:r>
+        <w:rPr>
+          <w:sz w:val="24"/>
+          <w:szCs w:val="24"/>
+        </w:rPr>
+        <w:t>Quiz trivia game</w:t>
+      </w:r>
+    </w:p>
+    <w:p>
+      <w:pPr>
+        <w:pStyle w:val="Heading1"/>
+        <w:rPr>
+          <w:sz w:val="24"/>
+          <w:szCs w:val="24"/>
+        </w:rPr>
+      </w:pPr>
+      <w:r>
+        <w:rPr>
+          <w:sz w:val="24"/>
+          <w:szCs w:val="24"/>
+        </w:rPr>
+        <w:t>Division of work</w:t>
+      </w:r>
+    </w:p>
+    <w:p>
+      <w:pPr>
+        <w:rPr>
+          <w:sz w:val="24"/>
+          <w:szCs w:val="24"/>
+          <w:u w:val="single"/>
+        </w:rPr>
+      </w:pPr>
+      <w:r>
+        <w:rPr>
+          <w:sz w:val="24"/>
+          <w:szCs w:val="24"/>
+          <w:u w:val="single"/>
+        </w:rPr>
+        <w:t xml:space="preserve">How will each member contribute to the project? </w:t>
+      </w:r>
+    </w:p>
+    <w:p>
+      <w:pPr>
+        <w:rPr>
+          <w:sz w:val="24"/>
+          <w:szCs w:val="24"/>
+          <w:u w:val="single"/>
+        </w:rPr>
+      </w:pPr>
+    </w:p>
+    <w:p>
+      <w:pPr>
+        <w:rPr>
+          <w:sz w:val="24"/>
+          <w:szCs w:val="24"/>
+          <w:u w:val="single"/>
+        </w:rPr>
+      </w:pPr>
+      <w:r>
+        <w:rPr>
+          <w:sz w:val="24"/>
+          <w:szCs w:val="24"/>
+          <w:u w:val="single"/>
+        </w:rPr>
+        <w:t xml:space="preserve">Member A: </w:t>
+      </w:r>
+      <w:r>
+        <w:rPr>
+          <w:sz w:val="24"/>
+          <w:szCs w:val="24"/>
+        </w:rPr>
+        <w:t>Will contribute to approximately half of each component</w:t>
+      </w:r>
+    </w:p>
+    <w:p>
+      <w:pPr>
+        <w:rPr>
+          <w:sz w:val="24"/>
+          <w:szCs w:val="24"/>
+          <w:u w:val="single"/>
+        </w:rPr>
+      </w:pPr>
+    </w:p>
+    <w:p>
+      <w:pPr>
+        <w:rPr>
+          <w:sz w:val="24"/>
+          <w:szCs w:val="24"/>
+          <w:u w:val="single"/>
+        </w:rPr>
+      </w:pPr>
+      <w:r>
+        <w:rPr>
+          <w:sz w:val="24"/>
+          <w:szCs w:val="24"/>
+          <w:u w:val="single"/>
+        </w:rPr>
+        <w:t xml:space="preserve">Member B: </w:t>
+      </w:r>
+      <w:r>
+        <w:rPr>
+          <w:sz w:val="24"/>
+          <w:szCs w:val="24"/>
+        </w:rPr>
+        <w:t>Will contribute to approximately half of each component</w:t>
+      </w:r>
+    </w:p>
+    <w:p>
+      <w:pPr>
+        <w:rPr>
+          <w:i/>
+          <w:iCs/>
+          <w:sz w:val="24"/>
+          <w:szCs w:val="24"/>
+        </w:rPr>
+      </w:pPr>
+      <w:r>
+        <w:rPr>
+          <w:i/>
+          <w:iCs/>
+          <w:sz w:val="24"/>
+          <w:szCs w:val="24"/>
+        </w:rPr>
+        <w:lastRenderedPageBreak/>
+        <w:t>** We both intend to actively contribute to each part of the project</w:t>
+      </w:r>
+    </w:p>
+    <w:p>
+      <w:pPr>
+        <w:rPr>
+          <w:i/>
+          <w:iCs/>
+          <w:sz w:val="24"/>
+          <w:szCs w:val="24"/>
+        </w:rPr>
+      </w:pPr>
+    </w:p>
+    <w:p>
+      <w:pPr>
+        <w:pStyle w:val="Heading1"/>
+        <w:rPr>
+          <w:sz w:val="24"/>
+          <w:szCs w:val="24"/>
+        </w:rPr>
+      </w:pPr>
+      <w:r>
+        <w:rPr>
+          <w:sz w:val="24"/>
+          <w:szCs w:val="24"/>
+        </w:rPr>
+        <w:t>Frequency of communication</w:t>
+      </w:r>
+    </w:p>
+    <w:p>
+      <w:pPr>
+        <w:rPr>
+          <w:i/>
+          <w:iCs/>
+          <w:sz w:val="24"/>
+          <w:szCs w:val="24"/>
+          <w:lang w:val="en-US"/>
+        </w:rPr>
+      </w:pPr>
+      <w:r>
+        <w:rPr>
+          <w:i/>
+          <w:iCs/>
+          <w:sz w:val="24"/>
+          <w:szCs w:val="24"/>
+          <w:lang w:val="en-US"/>
+        </w:rPr>
+        <w:t>How often will the team be in touch and what tools will be used to communicate?</w:t>
+      </w:r>
+    </w:p>
+    <w:p>
+      <w:pPr>
+        <w:rPr>
+          <w:sz w:val="24"/>
+          <w:szCs w:val="24"/>
+        </w:rPr>
+      </w:pPr>
+      <w:r>
+        <w:rPr>
+          <w:sz w:val="24"/>
+          <w:szCs w:val="24"/>
+        </w:rPr>
+        <w:t>Every few days, but closer to the due date, it will be more like every day. We have multiple ways of communicating and contacting one another (Discord, IMessage, Instagram).</w:t>
+      </w:r>
+    </w:p>
+    <w:p>
+      <w:pPr>
+        <w:rPr>
+          <w:sz w:val="24"/>
+          <w:szCs w:val="24"/>
+        </w:rPr>
+      </w:pPr>
+    </w:p>
+    <w:p>
+      <w:pPr>
+        <w:pStyle w:val="Heading1"/>
+        <w:rPr>
+          <w:sz w:val="24"/>
+          <w:szCs w:val="24"/>
+        </w:rPr>
+      </w:pPr>
+      <w:r>
+        <w:rPr>
+          <w:sz w:val="24"/>
+          <w:szCs w:val="24"/>
+        </w:rPr>
+        <w:t>Receiving feedback</w:t>
+      </w:r>
+    </w:p>
+    <w:p>
+      <w:pPr>
+        <w:rPr>
+          <w:i/>
+          <w:iCs/>
+          <w:sz w:val="24"/>
+          <w:szCs w:val="24"/>
+          <w:lang w:val="en-US"/>
+        </w:rPr>
+      </w:pPr>
+      <w:r>
+        <w:rPr>
+          <w:i/>
+          <w:iCs/>
+          <w:sz w:val="24"/>
+          <w:szCs w:val="24"/>
+          <w:lang w:val="en-US"/>
+        </w:rPr>
+        <w:t>Each member must provide a sample sentence for how they would like to receive constructive feedback from their peers.</w:t>
+      </w:r>
+    </w:p>
+    <w:p>
+      <w:pPr>
+        <w:rPr>
+          <w:sz w:val="24"/>
+          <w:szCs w:val="24"/>
+        </w:rPr>
+      </w:pPr>
+      <w:r>
+        <w:rPr>
+          <w:sz w:val="24"/>
+          <w:szCs w:val="24"/>
+        </w:rPr>
+        <w:t>Member A: “Hi, I would like to discuss *insert subject*, I think it could be improved in this way… etc”</w:t>
+      </w:r>
+    </w:p>
+    <w:p>
+      <w:pPr>
+        <w:rPr>
+          <w:sz w:val="24"/>
+          <w:szCs w:val="24"/>
+        </w:rPr>
+      </w:pPr>
+      <w:r>
+        <w:rPr>
+          <w:sz w:val="24"/>
+          <w:szCs w:val="24"/>
+        </w:rPr>
+        <w:t xml:space="preserve">Member B: </w:t>
+      </w:r>
+      <w:r>
+        <w:rPr>
+          <w:sz w:val="24"/>
+          <w:szCs w:val="24"/>
+        </w:rPr>
+        <w:t>“Hey I would like to propose an alternative method to do *insert subject*, what do you think of doing it this way instead? *insert new method* I think this part just needs to be improved to do this, etc”</w:t>
+      </w:r>
+    </w:p>
+    <w:p>
+      <w:pPr>
+        <w:pStyle w:val="Heading1"/>
+        <w:rPr>
+          <w:sz w:val="24"/>
+          <w:szCs w:val="24"/>
+        </w:rPr>
+      </w:pPr>
+      <w:r>
+        <w:rPr>
+          <w:sz w:val="24"/>
+          <w:szCs w:val="24"/>
+        </w:rPr>
+        <w:t>In case of conflict</w:t>
+      </w:r>
+    </w:p>
+    <w:p>
+      <w:pPr>
+        <w:rPr>
+          <w:i/>
+          <w:iCs/>
+          <w:sz w:val="24"/>
+          <w:szCs w:val="24"/>
+          <w:lang w:val="en-US"/>
+        </w:rPr>
+      </w:pPr>
+      <w:r>
+        <w:rPr>
+          <w:i/>
+          <w:iCs/>
+          <w:sz w:val="24"/>
+          <w:szCs w:val="24"/>
+          <w:lang w:val="en-US"/>
+        </w:rPr>
+        <w:t>If a team member fails to communicate as described in this contract or does not respond to constructive feedback, what measures should the other teammate take?</w:t>
+      </w:r>
+    </w:p>
+    <w:p>
+      <w:pPr>
+        <w:rPr>
+          <w:sz w:val="24"/>
+          <w:szCs w:val="24"/>
+        </w:rPr>
+      </w:pPr>
+      <w:r>
+        <w:rPr>
+          <w:sz w:val="24"/>
+          <w:szCs w:val="24"/>
+        </w:rPr>
+        <w:t>They can try reassigning the current task at hand and remind the other of the expectations described in this contract. They can organize a little meeting to communicate openly about any concerns they have. Worse comes to worse, they can involve a mediator or escalate the issue to Aref.</w:t>
+      </w:r>
+    </w:p>
+    <w:p>
+      <w:pPr>
+        <w:pStyle w:val="paragraph"/>
+        <w:spacing w:before="0" w:beforeAutospacing="0" w:after="0" w:afterAutospacing="0"/>
+        <w:textAlignment w:val="baseline"/>
+        <w:rPr>
+          <w:rFonts w:ascii="Segoe UI" w:hAnsi="Segoe UI" w:cs="Segoe UI"/>
+          <w:color w:val="1E4E79"/>
+          <w:sz w:val="18"/>
+          <w:szCs w:val="18"/>
+        </w:rPr>
+      </w:pPr>
+    </w:p>
+    <w:p>
+      <w:pPr>
+        <w:pStyle w:val="paragraph"/>
+        <w:spacing w:before="0" w:beforeAutospacing="0" w:after="0" w:afterAutospacing="0"/>
+        <w:textAlignment w:val="baseline"/>
+        <w:rPr>
+          <w:rFonts w:ascii="Segoe UI" w:hAnsi="Segoe UI" w:cs="Segoe UI"/>
+          <w:sz w:val="18"/>
+          <w:szCs w:val="18"/>
+          <w:lang w:val="en-US"/>
+        </w:rPr>
+      </w:pPr>
+      <w:r>
+        <w:rPr>
+          <w:rStyle w:val="eop"/>
+          <w:rFonts w:ascii="Calibri" w:hAnsi="Calibri" w:cs="Calibri"/>
+          <w:sz w:val="22"/>
+          <w:szCs w:val="22"/>
+          <w:lang w:val="en-US"/>
+        </w:rPr>
+        <w:t> </w:t>
+      </w:r>
+    </w:p>
+    <w:p>
+      <w:pPr>
+        <w:pStyle w:val="paragraph"/>
+        <w:spacing w:before="0" w:beforeAutospacing="0" w:after="0" w:afterAutospacing="0"/>
+        <w:textAlignment w:val="baseline"/>
+        <w:rPr>
+          <w:rStyle w:val="eop"/>
+          <w:rFonts w:ascii="Calibri" w:hAnsi="Calibri" w:cs="Calibri"/>
+          <w:color w:val="1E4E79"/>
+          <w:sz w:val="32"/>
+          <w:szCs w:val="32"/>
+          <w:lang w:val="en-US"/>
+        </w:rPr>
+      </w:pPr>
+      <w:r>
+        <w:rPr>
+          <w:rStyle w:val="normaltextrun"/>
+          <w:rFonts w:ascii="Calibri" w:hAnsi="Calibri" w:cs="Calibri"/>
+          <w:color w:val="1E4E79"/>
+          <w:sz w:val="32"/>
+          <w:szCs w:val="32"/>
+          <w:lang w:val="en-US"/>
+        </w:rPr>
+        <w:t>Appendix B: UML Class Diagram</w:t>
+      </w:r>
+      <w:r>
+        <w:rPr>
+          <w:rStyle w:val="eop"/>
+          <w:rFonts w:ascii="Calibri" w:hAnsi="Calibri" w:cs="Calibri"/>
+          <w:color w:val="1E4E79"/>
+          <w:sz w:val="32"/>
+          <w:szCs w:val="32"/>
+          <w:lang w:val="en-US"/>
+        </w:rPr>
+        <w:t> </w:t>
+      </w:r>
+      <w:r>
+        <w:rPr>
+          <w:rStyle w:val="eop"/>
+          <w:rFonts w:ascii="Calibri" w:hAnsi="Calibri" w:cs="Calibri"/>
+          <w:color w:val="1E4E79"/>
+          <w:sz w:val="32"/>
+          <w:szCs w:val="32"/>
+          <w:highlight w:val="yellow"/>
+          <w:lang w:val="en-US"/>
+        </w:rPr>
+        <w:t>UPDATE ME</w:t>
+      </w:r>
+    </w:p>
+    <w:p>
+      <w:pPr>
+        <w:pStyle w:val="paragraph"/>
+        <w:spacing w:before="0" w:beforeAutospacing="0" w:after="0" w:afterAutospacing="0"/>
+        <w:textAlignment w:val="baseline"/>
+        <w:rPr>
+          <w:rStyle w:val="eop"/>
+          <w:rFonts w:ascii="Calibri" w:hAnsi="Calibri" w:cs="Calibri"/>
+          <w:color w:val="1E4E79"/>
+          <w:sz w:val="32"/>
+          <w:szCs w:val="32"/>
+          <w:lang w:val="en-US"/>
+        </w:rPr>
+      </w:pPr>
+      <w:r>
+        <w:rPr>
+          <w:rStyle w:val="eop"/>
+          <w:rFonts w:ascii="Calibri" w:hAnsi="Calibri" w:cs="Calibri"/>
+          <w:color w:val="1E4E79"/>
+          <w:sz w:val="32"/>
+          <w:szCs w:val="32"/>
+          <w:lang w:val="en-US"/>
+        </w:rPr>
+        <w:lastRenderedPageBreak/>
+        <w:drawing>
+          <wp:inline distT="0" distB="0" distL="0" distR="0" wp14:anchorId="1CE6F516" wp14:editId="0FB53371">
+            <wp:extent cx="5943600" cy="5158740"/>
+            <wp:effectExtent l="0" t="0" r="0" b="3810"/>
+            <wp:docPr id="11" name="Picture 11"/>
+            <wp:cNvGraphicFramePr>
+              <a:graphicFrameLocks xmlns:a="http://schemas.openxmlformats.org/drawingml/2006/main" noChangeAspect="1"/>
+            </wp:cNvGraphicFramePr>
+            <a:graphic xmlns:a="http://schemas.openxmlformats.org/drawingml/2006/main">
+              <a:graphicData uri="http://schemas.openxmlformats.org/drawingml/2006/picture">
+                <pic:pic xmlns:pic="http://schemas.openxmlformats.org/drawingml/2006/picture">
+                  <pic:nvPicPr>
+                    <pic:cNvPr id="1" name=""/>
+                    <pic:cNvPicPr/>
+                  </pic:nvPicPr>
+                  <pic:blipFill>
+                    <a:blip r:embed="rId11"/>
+                    <a:stretch>
+                      <a:fillRect/>
+                    </a:stretch>
+                  </pic:blipFill>
+                  <pic:spPr>
+                    <a:xfrm>
+                      <a:off x="0" y="0"/>
+                      <a:ext cx="5943600" cy="5158740"/>
+                    </a:xfrm>
+                    <a:prstGeom prst="rect">
+                      <a:avLst/>
+                    </a:prstGeom>
+                  </pic:spPr>
+                </pic:pic>
+              </a:graphicData>
+            </a:graphic>
+          </wp:inline>
+        </w:drawing>
+      </w:r>
+    </w:p>
+    <w:p>
+      <w:pPr>
+        <w:pStyle w:val="paragraph"/>
+        <w:spacing w:before="0" w:beforeAutospacing="0" w:after="0" w:afterAutospacing="0"/>
+        <w:textAlignment w:val="baseline"/>
+        <w:rPr>
+          <w:rFonts w:ascii="Segoe UI" w:hAnsi="Segoe UI" w:cs="Segoe UI"/>
+          <w:color w:val="1E4E79"/>
+          <w:sz w:val="18"/>
+          <w:szCs w:val="18"/>
+          <w:lang w:val="en-US"/>
+        </w:rPr>
+      </w:pPr>
+    </w:p>
+    <w:p>
+      <w:pPr>
+        <w:pStyle w:val="paragraph"/>
+        <w:spacing w:before="0" w:beforeAutospacing="0" w:after="0" w:afterAutospacing="0"/>
+        <w:textAlignment w:val="baseline"/>
+        <w:rPr>
           <w:rFonts w:ascii="Segoe UI" w:hAnsi="Segoe UI" w:cs="Segoe UI"/>
           <w:sz w:val="18"/>
           <w:szCs w:val="18"/>
@@ -4239,29 +5778,7 @@
           <w:szCs w:val="22"/>
           <w:lang w:val="en-US"/>
         </w:rPr>
-        <w:t xml:space="preserve">DO NOT PLACE </w:t>
-      </w:r>
-      <w:proofErr w:type="gramStart"/>
-      <w:r>
-        <w:rPr>
-          <w:rStyle w:val="normaltextrun"/>
-          <w:rFonts w:ascii="Calibri" w:hAnsi="Calibri" w:cs="Calibri"/>
-          <w:sz w:val="22"/>
-          <w:szCs w:val="22"/>
-          <w:lang w:val="en-US"/>
-        </w:rPr>
-        <w:t>A  LINK</w:t>
-      </w:r>
-      <w:proofErr w:type="gramEnd"/>
-      <w:r>
-        <w:rPr>
-          <w:rStyle w:val="normaltextrun"/>
-          <w:rFonts w:ascii="Calibri" w:hAnsi="Calibri" w:cs="Calibri"/>
-          <w:sz w:val="22"/>
-          <w:szCs w:val="22"/>
-          <w:lang w:val="en-US"/>
-        </w:rPr>
-        <w:t xml:space="preserve"> TO THE DIAGRAM. </w:t>
+        <w:t>DO NOT PLACE A  LINK TO THE DIAGRAM. </w:t>
       </w:r>
       <w:r>
         <w:rPr>
@@ -4477,6 +5994,119 @@
     </w:lvl>
   </w:abstractNum>
   <w:abstractNum w:abstractNumId="1" w15:restartNumberingAfterBreak="0">
+    <w:nsid w:val="107878BB"/>
+    <w:multiLevelType w:val="hybridMultilevel"/>
+    <w:tmpl w:val="B3B81AD8"/>
+    <w:lvl w:ilvl="0" w:tplc="10090001">
+      <w:start w:val="1"/>
+      <w:numFmt w:val="bullet"/>
+      <w:lvlText w:val=""/>
+      <w:lvlJc w:val="left"/>
+      <w:pPr>
+        <w:ind w:left="720" w:hanging="360"/>
+      </w:pPr>
+      <w:rPr>
+        <w:rFonts w:ascii="Symbol" w:hAnsi="Symbol" w:hint="default"/>
+      </w:rPr>
+    </w:lvl>
+    <w:lvl w:ilvl="1" w:tplc="10090003" w:tentative="1">
+      <w:start w:val="1"/>
+      <w:numFmt w:val="bullet"/>
+      <w:lvlText w:val="o"/>
+      <w:lvlJc w:val="left"/>
+      <w:pPr>
+        <w:ind w:left="1440" w:hanging="360"/>
+      </w:pPr>
+      <w:rPr>
+        <w:rFonts w:ascii="Courier New" w:hAnsi="Courier New" w:cs="Courier New" w:hint="default"/>
+      </w:rPr>
+    </w:lvl>
+    <w:lvl w:ilvl="2" w:tplc="10090005" w:tentative="1">
+      <w:start w:val="1"/>
+      <w:numFmt w:val="bullet"/>
+      <w:lvlText w:val=""/>
+      <w:lvlJc w:val="left"/>
+      <w:pPr>
+        <w:ind w:left="2160" w:hanging="360"/>
+      </w:pPr>
+      <w:rPr>
+        <w:rFonts w:ascii="Wingdings" w:hAnsi="Wingdings" w:hint="default"/>
+      </w:rPr>
+    </w:lvl>
+    <w:lvl w:ilvl="3" w:tplc="10090001" w:tentative="1">
+      <w:start w:val="1"/>
+      <w:numFmt w:val="bullet"/>
+      <w:lvlText w:val=""/>
+      <w:lvlJc w:val="left"/>
+      <w:pPr>
+        <w:ind w:left="2880" w:hanging="360"/>
+      </w:pPr>
+      <w:rPr>
+        <w:rFonts w:ascii="Symbol" w:hAnsi="Symbol" w:hint="default"/>
+      </w:rPr>
+    </w:lvl>
+    <w:lvl w:ilvl="4" w:tplc="10090003" w:tentative="1">
+      <w:start w:val="1"/>
+      <w:numFmt w:val="bullet"/>
+      <w:lvlText w:val="o"/>
+      <w:lvlJc w:val="left"/>
+      <w:pPr>
+        <w:ind w:left="3600" w:hanging="360"/>
+      </w:pPr>
+      <w:rPr>
+        <w:rFonts w:ascii="Courier New" w:hAnsi="Courier New" w:cs="Courier New" w:hint="default"/>
+      </w:rPr>
+    </w:lvl>
+    <w:lvl w:ilvl="5" w:tplc="10090005" w:tentative="1">
+      <w:start w:val="1"/>
+      <w:numFmt w:val="bullet"/>
+      <w:lvlText w:val=""/>
+      <w:lvlJc w:val="left"/>
+      <w:pPr>
+        <w:ind w:left="4320" w:hanging="360"/>
+      </w:pPr>
+      <w:rPr>
+        <w:rFonts w:ascii="Wingdings" w:hAnsi="Wingdings" w:hint="default"/>
+      </w:rPr>
+    </w:lvl>
+    <w:lvl w:ilvl="6" w:tplc="10090001" w:tentative="1">
+      <w:start w:val="1"/>
+      <w:numFmt w:val="bullet"/>
+      <w:lvlText w:val=""/>
+      <w:lvlJc w:val="left"/>
+      <w:pPr>
+        <w:ind w:left="5040" w:hanging="360"/>
+      </w:pPr>
+      <w:rPr>
+        <w:rFonts w:ascii="Symbol" w:hAnsi="Symbol" w:hint="default"/>
+      </w:rPr>
+    </w:lvl>
+    <w:lvl w:ilvl="7" w:tplc="10090003" w:tentative="1">
+      <w:start w:val="1"/>
+      <w:numFmt w:val="bullet"/>
+      <w:lvlText w:val="o"/>
+      <w:lvlJc w:val="left"/>
+      <w:pPr>
+        <w:ind w:left="5760" w:hanging="360"/>
+      </w:pPr>
+      <w:rPr>
+        <w:rFonts w:ascii="Courier New" w:hAnsi="Courier New" w:cs="Courier New" w:hint="default"/>
+      </w:rPr>
+    </w:lvl>
+    <w:lvl w:ilvl="8" w:tplc="10090005" w:tentative="1">
+      <w:start w:val="1"/>
+      <w:numFmt w:val="bullet"/>
+      <w:lvlText w:val=""/>
+      <w:lvlJc w:val="left"/>
+      <w:pPr>
+        <w:ind w:left="6480" w:hanging="360"/>
+      </w:pPr>
+      <w:rPr>
+        <w:rFonts w:ascii="Wingdings" w:hAnsi="Wingdings" w:hint="default"/>
+      </w:rPr>
+    </w:lvl>
+  </w:abstractNum>
+  <w:abstractNum w:abstractNumId="2" w15:restartNumberingAfterBreak="0">
     <w:nsid w:val="10E56743"/>
     <w:multiLevelType w:val="hybridMultilevel"/>
     <w:tmpl w:val="A8985594"/>
@@ -4589,7 +6219,7 @@
       </w:rPr>
     </w:lvl>
   </w:abstractNum>
-  <w:abstractNum w:abstractNumId="2" w15:restartNumberingAfterBreak="0">
+  <w:abstractNum w:abstractNumId="3" w15:restartNumberingAfterBreak="0">
     <w:nsid w:val="1DD34D4E"/>
     <w:multiLevelType w:val="multilevel"/>
     <w:tmpl w:val="D8DABFB8"/>
@@ -4738,7 +6368,7 @@
       </w:rPr>
     </w:lvl>
   </w:abstractNum>
-  <w:abstractNum w:abstractNumId="3" w15:restartNumberingAfterBreak="0">
+  <w:abstractNum w:abstractNumId="4" w15:restartNumberingAfterBreak="0">
     <w:nsid w:val="408A2631"/>
     <w:multiLevelType w:val="multilevel"/>
     <w:tmpl w:val="BA7A6462"/>
@@ -4851,7 +6481,7 @@
       </w:pPr>
     </w:lvl>
   </w:abstractNum>
-  <w:abstractNum w:abstractNumId="4" w15:restartNumberingAfterBreak="0">
+  <w:abstractNum w:abstractNumId="5" w15:restartNumberingAfterBreak="0">
     <w:nsid w:val="54947449"/>
     <w:multiLevelType w:val="hybridMultilevel"/>
     <w:tmpl w:val="01902F00"/>
@@ -4963,7 +6593,7 @@
       </w:rPr>
     </w:lvl>
   </w:abstractNum>
-  <w:abstractNum w:abstractNumId="5" w15:restartNumberingAfterBreak="0">
+  <w:abstractNum w:abstractNumId="6" w15:restartNumberingAfterBreak="0">
     <w:nsid w:val="572A36F5"/>
     <w:multiLevelType w:val="hybridMultilevel"/>
     <w:tmpl w:val="282C9206"/>
@@ -5076,7 +6706,7 @@
       </w:rPr>
     </w:lvl>
   </w:abstractNum>
-  <w:abstractNum w:abstractNumId="6" w15:restartNumberingAfterBreak="0">
+  <w:abstractNum w:abstractNumId="7" w15:restartNumberingAfterBreak="0">
     <w:nsid w:val="6CA24CAE"/>
     <w:multiLevelType w:val="hybridMultilevel"/>
     <w:tmpl w:val="EB92C1CE"/>
@@ -5189,7 +6819,7 @@
       </w:rPr>
     </w:lvl>
   </w:abstractNum>
-  <w:abstractNum w:abstractNumId="7" w15:restartNumberingAfterBreak="0">
+  <w:abstractNum w:abstractNumId="8" w15:restartNumberingAfterBreak="0">
     <w:nsid w:val="710E63F6"/>
     <w:multiLevelType w:val="hybridMultilevel"/>
     <w:tmpl w:val="537078C0"/>
@@ -5302,7 +6932,7 @@
       </w:rPr>
     </w:lvl>
   </w:abstractNum>
-  <w:abstractNum w:abstractNumId="8" w15:restartNumberingAfterBreak="0">
+  <w:abstractNum w:abstractNumId="9" w15:restartNumberingAfterBreak="0">
     <w:nsid w:val="73BD749B"/>
     <w:multiLevelType w:val="hybridMultilevel"/>
     <w:tmpl w:val="BB344C7C"/>
@@ -5392,31 +7022,34 @@
     </w:lvl>
   </w:abstractNum>
   <w:num w:numId="1" w16cid:durableId="832261825">
+    <w:abstractNumId w:val="4"/>
+  </w:num>
+  <w:num w:numId="2" w16cid:durableId="920022953">
     <w:abstractNumId w:val="3"/>
   </w:num>
-  <w:num w:numId="2" w16cid:durableId="920022953">
+  <w:num w:numId="3" w16cid:durableId="1453399290">
+    <w:abstractNumId w:val="9"/>
+  </w:num>
+  <w:num w:numId="4" w16cid:durableId="1029143215">
+    <w:abstractNumId w:val="5"/>
+  </w:num>
+  <w:num w:numId="5" w16cid:durableId="760873746">
+    <w:abstractNumId w:val="8"/>
+  </w:num>
+  <w:num w:numId="6" w16cid:durableId="499003545">
     <w:abstractNumId w:val="2"/>
   </w:num>
-  <w:num w:numId="3" w16cid:durableId="1453399290">
-    <w:abstractNumId w:val="8"/>
-  </w:num>
-  <w:num w:numId="4" w16cid:durableId="1029143215">
-    <w:abstractNumId w:val="4"/>
-  </w:num>
-  <w:num w:numId="5" w16cid:durableId="760873746">
-    <w:abstractNumId w:val="7"/>
-  </w:num>
-  <w:num w:numId="6" w16cid:durableId="499003545">
-    <w:abstractNumId w:val="1"/>
-  </w:num>
   <w:num w:numId="7" w16cid:durableId="224535481">
-    <w:abstractNumId w:val="5"/>
+    <w:abstractNumId w:val="6"/>
   </w:num>
   <w:num w:numId="8" w16cid:durableId="810446475">
     <w:abstractNumId w:val="0"/>
   </w:num>
   <w:num w:numId="9" w16cid:durableId="2035110839">
-    <w:abstractNumId w:val="6"/>
+    <w:abstractNumId w:val="7"/>
+  </w:num>
+  <w:num w:numId="10" w16cid:durableId="931936145">
+    <w:abstractNumId w:val="1"/>
   </w:num>
 </w:numbering>
 </file>
@@ -5822,6 +7455,27 @@
     <w:name w:val="Normal"/>
     <w:qFormat/>
   </w:style>
+  <w:style w:type="paragraph" w:styleId="Heading1">
+    <w:name w:val="heading 1"/>
+    <w:basedOn w:val="Normal"/>
+    <w:next w:val="Normal"/>
+    <w:link w:val="Heading1Char"/>
+    <w:uiPriority w:val="9"/>
+    <w:qFormat/>
+    <w:rsid w:val="003815E6"/>
+    <w:pPr>
+      <w:keepNext/>
+      <w:keepLines/>
+      <w:spacing w:before="240" w:after="0"/>
+      <w:outlineLvl w:val="0"/>
+    </w:pPr>
+    <w:rPr>
+      <w:rFonts w:asciiTheme="majorHAnsi" w:eastAsiaTheme="majorEastAsia" w:hAnsiTheme="majorHAnsi" w:cstheme="majorBidi"/>
+      <w:color w:val="2F5496" w:themeColor="accent1" w:themeShade="BF"/>
+      <w:sz w:val="32"/>
+      <w:szCs w:val="32"/>
+    </w:rPr>
+  </w:style>
   <w:style w:type="character" w:default="1" w:styleId="DefaultParagraphFont">
     <w:name w:val="Default Paragraph Font"/>
     <w:uiPriority w:val="1"/>
@@ -5906,6 +7560,30 @@
     <w:rsid w:val="0083620C"/>
     <w:pPr>
       <w:spacing w:after="0" w:line="240" w:lineRule="auto"/>
+    </w:pPr>
+  </w:style>
+  <w:style w:type="character" w:customStyle="1" w:styleId="Heading1Char">
+    <w:name w:val="Heading 1 Char"/>
+    <w:basedOn w:val="DefaultParagraphFont"/>
+    <w:link w:val="Heading1"/>
+    <w:uiPriority w:val="9"/>
+    <w:rsid w:val="003815E6"/>
+    <w:rPr>
+      <w:rFonts w:asciiTheme="majorHAnsi" w:eastAsiaTheme="majorEastAsia" w:hAnsiTheme="majorHAnsi" w:cstheme="majorBidi"/>
+      <w:color w:val="2F5496" w:themeColor="accent1" w:themeShade="BF"/>
+      <w:sz w:val="32"/>
+      <w:szCs w:val="32"/>
+    </w:rPr>
+  </w:style>
+  <w:style w:type="paragraph" w:styleId="ListParagraph">
+    <w:name w:val="List Paragraph"/>
+    <w:basedOn w:val="Normal"/>
+    <w:uiPriority w:val="34"/>
+    <w:qFormat/>
+    <w:rsid w:val="003815E6"/>
+    <w:pPr>
+      <w:ind w:left="720"/>
+      <w:contextualSpacing/>
     </w:pPr>
   </w:style>
 </w:styles>

</xml_diff>